<commit_message>
upgrade evidencia individual kiara 1.3
</commit_message>
<xml_diff>
--- a/Fase 1/Evidencias Individuales/Caycho_Kiara_1.3_APT122_AutoevaluacionFase1.docx
+++ b/Fase 1/Evidencias Individuales/Caycho_Kiara_1.3_APT122_AutoevaluacionFase1.docx
@@ -8233,8 +8233,30 @@
           <w:sz w:val="60"/>
           <w:szCs w:val="60"/>
         </w:rPr>
-        <w:t>Data Smart</w:t>
-      </w:r>
+        <w:t>Data</w:t>
+      </w:r>
+      <w:r>
+        <w:rPr>
+          <w:rFonts w:ascii="Arial" w:eastAsia="Arial" w:hAnsi="Arial" w:cs="Arial"/>
+          <w:b/>
+          <w:color w:val="1C4587"/>
+          <w:sz w:val="60"/>
+          <w:szCs w:val="60"/>
+        </w:rPr>
+        <w:t xml:space="preserve"> </w:t>
+      </w:r>
+      <w:proofErr w:type="spellStart"/>
+      <w:r>
+        <w:rPr>
+          <w:rFonts w:ascii="Arial" w:eastAsia="Arial" w:hAnsi="Arial" w:cs="Arial"/>
+          <w:b/>
+          <w:color w:val="1C4587"/>
+          <w:sz w:val="60"/>
+          <w:szCs w:val="60"/>
+        </w:rPr>
+        <w:t>Warehouse</w:t>
+      </w:r>
+      <w:proofErr w:type="spellEnd"/>
     </w:p>
     <w:p>
       <w:pPr>
@@ -8308,9 +8330,10 @@
             <w:spacing w:before="60" w:line="360" w:lineRule="auto"/>
             <w:jc w:val="left"/>
             <w:rPr>
+              <w:rFonts w:ascii="Arial" w:hAnsi="Arial" w:cs="Arial"/>
               <w:color w:val="000000"/>
-              <w:sz w:val="22"/>
-              <w:szCs w:val="22"/>
+              <w:sz w:val="24"/>
+              <w:szCs w:val="24"/>
             </w:rPr>
           </w:pPr>
           <w:r>
@@ -8325,6 +8348,7 @@
           <w:hyperlink w:anchor="_heading=h.9a0tu8ecgszf">
             <w:r>
               <w:rPr>
+                <w:rFonts w:ascii="Arial" w:hAnsi="Arial" w:cs="Arial"/>
                 <w:color w:val="000000"/>
                 <w:sz w:val="24"/>
                 <w:szCs w:val="24"/>
@@ -8333,6 +8357,7 @@
             </w:r>
             <w:r>
               <w:rPr>
+                <w:rFonts w:ascii="Arial" w:hAnsi="Arial" w:cs="Arial"/>
                 <w:color w:val="000000"/>
                 <w:sz w:val="24"/>
                 <w:szCs w:val="24"/>
@@ -8351,14 +8376,16 @@
             <w:spacing w:before="60" w:line="360" w:lineRule="auto"/>
             <w:jc w:val="left"/>
             <w:rPr>
+              <w:rFonts w:ascii="Arial" w:hAnsi="Arial" w:cs="Arial"/>
               <w:color w:val="000000"/>
-              <w:sz w:val="22"/>
-              <w:szCs w:val="22"/>
+              <w:sz w:val="24"/>
+              <w:szCs w:val="24"/>
             </w:rPr>
           </w:pPr>
           <w:hyperlink w:anchor="_heading=h.lep8vj7x1v4e">
             <w:r>
               <w:rPr>
+                <w:rFonts w:ascii="Arial" w:hAnsi="Arial" w:cs="Arial"/>
                 <w:color w:val="000000"/>
                 <w:sz w:val="24"/>
                 <w:szCs w:val="24"/>
@@ -8367,6 +8394,7 @@
             </w:r>
             <w:r>
               <w:rPr>
+                <w:rFonts w:ascii="Arial" w:hAnsi="Arial" w:cs="Arial"/>
                 <w:color w:val="000000"/>
                 <w:sz w:val="24"/>
                 <w:szCs w:val="24"/>
@@ -8385,14 +8413,16 @@
             <w:spacing w:before="60" w:line="360" w:lineRule="auto"/>
             <w:jc w:val="left"/>
             <w:rPr>
+              <w:rFonts w:ascii="Arial" w:hAnsi="Arial" w:cs="Arial"/>
               <w:color w:val="000000"/>
-              <w:sz w:val="22"/>
-              <w:szCs w:val="22"/>
+              <w:sz w:val="24"/>
+              <w:szCs w:val="24"/>
             </w:rPr>
           </w:pPr>
           <w:hyperlink w:anchor="_heading=h.1y13cwa2sip2">
             <w:r>
               <w:rPr>
+                <w:rFonts w:ascii="Arial" w:hAnsi="Arial" w:cs="Arial"/>
                 <w:color w:val="000000"/>
                 <w:sz w:val="24"/>
                 <w:szCs w:val="24"/>
@@ -8401,6 +8431,7 @@
             </w:r>
             <w:r>
               <w:rPr>
+                <w:rFonts w:ascii="Arial" w:hAnsi="Arial" w:cs="Arial"/>
                 <w:color w:val="000000"/>
                 <w:sz w:val="24"/>
                 <w:szCs w:val="24"/>
@@ -8419,14 +8450,16 @@
             <w:spacing w:before="60" w:line="360" w:lineRule="auto"/>
             <w:jc w:val="left"/>
             <w:rPr>
+              <w:rFonts w:ascii="Arial" w:hAnsi="Arial" w:cs="Arial"/>
               <w:color w:val="000000"/>
-              <w:sz w:val="22"/>
-              <w:szCs w:val="22"/>
+              <w:sz w:val="24"/>
+              <w:szCs w:val="24"/>
             </w:rPr>
           </w:pPr>
           <w:hyperlink w:anchor="_heading=h.vbxd2sz7gs1q">
             <w:r>
               <w:rPr>
+                <w:rFonts w:ascii="Arial" w:hAnsi="Arial" w:cs="Arial"/>
                 <w:color w:val="000000"/>
                 <w:sz w:val="24"/>
                 <w:szCs w:val="24"/>
@@ -8435,6 +8468,7 @@
             </w:r>
             <w:r>
               <w:rPr>
+                <w:rFonts w:ascii="Arial" w:hAnsi="Arial" w:cs="Arial"/>
                 <w:color w:val="000000"/>
                 <w:sz w:val="24"/>
                 <w:szCs w:val="24"/>
@@ -8453,14 +8487,16 @@
             <w:spacing w:before="60" w:line="360" w:lineRule="auto"/>
             <w:jc w:val="left"/>
             <w:rPr>
+              <w:rFonts w:ascii="Arial" w:hAnsi="Arial" w:cs="Arial"/>
               <w:color w:val="000000"/>
-              <w:sz w:val="22"/>
-              <w:szCs w:val="22"/>
+              <w:sz w:val="24"/>
+              <w:szCs w:val="24"/>
             </w:rPr>
           </w:pPr>
           <w:hyperlink w:anchor="_heading=h.sujzqpc0o9xh">
             <w:r>
               <w:rPr>
+                <w:rFonts w:ascii="Arial" w:hAnsi="Arial" w:cs="Arial"/>
                 <w:color w:val="000000"/>
                 <w:sz w:val="24"/>
                 <w:szCs w:val="24"/>
@@ -8469,6 +8505,7 @@
             </w:r>
             <w:r>
               <w:rPr>
+                <w:rFonts w:ascii="Arial" w:hAnsi="Arial" w:cs="Arial"/>
                 <w:color w:val="000000"/>
                 <w:sz w:val="24"/>
                 <w:szCs w:val="24"/>
@@ -8487,14 +8524,16 @@
             <w:spacing w:before="60" w:line="360" w:lineRule="auto"/>
             <w:jc w:val="left"/>
             <w:rPr>
+              <w:rFonts w:ascii="Arial" w:hAnsi="Arial" w:cs="Arial"/>
               <w:color w:val="000000"/>
-              <w:sz w:val="22"/>
-              <w:szCs w:val="22"/>
+              <w:sz w:val="24"/>
+              <w:szCs w:val="24"/>
             </w:rPr>
           </w:pPr>
           <w:hyperlink w:anchor="_heading=h.ekpt3m11cra1">
             <w:r>
               <w:rPr>
+                <w:rFonts w:ascii="Arial" w:hAnsi="Arial" w:cs="Arial"/>
                 <w:color w:val="000000"/>
                 <w:sz w:val="24"/>
                 <w:szCs w:val="24"/>
@@ -8503,6 +8542,7 @@
             </w:r>
             <w:r>
               <w:rPr>
+                <w:rFonts w:ascii="Arial" w:hAnsi="Arial" w:cs="Arial"/>
                 <w:color w:val="000000"/>
                 <w:sz w:val="24"/>
                 <w:szCs w:val="24"/>
@@ -8521,14 +8561,16 @@
             <w:spacing w:before="60" w:line="360" w:lineRule="auto"/>
             <w:jc w:val="left"/>
             <w:rPr>
+              <w:rFonts w:ascii="Arial" w:hAnsi="Arial" w:cs="Arial"/>
               <w:color w:val="000000"/>
-              <w:sz w:val="22"/>
-              <w:szCs w:val="22"/>
+              <w:sz w:val="24"/>
+              <w:szCs w:val="24"/>
             </w:rPr>
           </w:pPr>
           <w:hyperlink w:anchor="_heading=h.u6hl91gqjhjb">
             <w:r>
               <w:rPr>
+                <w:rFonts w:ascii="Arial" w:hAnsi="Arial" w:cs="Arial"/>
                 <w:color w:val="000000"/>
                 <w:sz w:val="24"/>
                 <w:szCs w:val="24"/>
@@ -8537,6 +8579,7 @@
             </w:r>
             <w:r>
               <w:rPr>
+                <w:rFonts w:ascii="Arial" w:hAnsi="Arial" w:cs="Arial"/>
                 <w:color w:val="000000"/>
                 <w:sz w:val="24"/>
                 <w:szCs w:val="24"/>
@@ -8555,14 +8598,16 @@
             <w:spacing w:before="60" w:line="360" w:lineRule="auto"/>
             <w:jc w:val="left"/>
             <w:rPr>
+              <w:rFonts w:ascii="Arial" w:hAnsi="Arial" w:cs="Arial"/>
               <w:color w:val="000000"/>
-              <w:sz w:val="22"/>
-              <w:szCs w:val="22"/>
+              <w:sz w:val="24"/>
+              <w:szCs w:val="24"/>
             </w:rPr>
           </w:pPr>
           <w:hyperlink w:anchor="_heading=h.9bdri8pa0wxa">
             <w:r>
               <w:rPr>
+                <w:rFonts w:ascii="Arial" w:hAnsi="Arial" w:cs="Arial"/>
                 <w:color w:val="000000"/>
                 <w:sz w:val="24"/>
                 <w:szCs w:val="24"/>
@@ -8571,6 +8616,7 @@
             </w:r>
             <w:r>
               <w:rPr>
+                <w:rFonts w:ascii="Arial" w:hAnsi="Arial" w:cs="Arial"/>
                 <w:color w:val="000000"/>
                 <w:sz w:val="24"/>
                 <w:szCs w:val="24"/>
@@ -8589,14 +8635,16 @@
             <w:spacing w:before="60" w:line="360" w:lineRule="auto"/>
             <w:jc w:val="left"/>
             <w:rPr>
+              <w:rFonts w:ascii="Arial" w:hAnsi="Arial" w:cs="Arial"/>
               <w:color w:val="000000"/>
-              <w:sz w:val="22"/>
-              <w:szCs w:val="22"/>
+              <w:sz w:val="24"/>
+              <w:szCs w:val="24"/>
             </w:rPr>
           </w:pPr>
           <w:hyperlink w:anchor="_heading=h.3pwm227i5enk">
             <w:r>
               <w:rPr>
+                <w:rFonts w:ascii="Arial" w:hAnsi="Arial" w:cs="Arial"/>
                 <w:color w:val="000000"/>
                 <w:sz w:val="24"/>
                 <w:szCs w:val="24"/>
@@ -8605,6 +8653,7 @@
             </w:r>
             <w:r>
               <w:rPr>
+                <w:rFonts w:ascii="Arial" w:hAnsi="Arial" w:cs="Arial"/>
                 <w:color w:val="000000"/>
                 <w:sz w:val="24"/>
                 <w:szCs w:val="24"/>
@@ -8623,14 +8672,16 @@
             <w:spacing w:before="60" w:line="360" w:lineRule="auto"/>
             <w:jc w:val="left"/>
             <w:rPr>
+              <w:rFonts w:ascii="Arial" w:hAnsi="Arial" w:cs="Arial"/>
               <w:color w:val="000000"/>
-              <w:sz w:val="22"/>
-              <w:szCs w:val="22"/>
+              <w:sz w:val="24"/>
+              <w:szCs w:val="24"/>
             </w:rPr>
           </w:pPr>
           <w:hyperlink w:anchor="_heading=h.j3njkwbaa4h0">
             <w:r>
               <w:rPr>
+                <w:rFonts w:ascii="Arial" w:hAnsi="Arial" w:cs="Arial"/>
                 <w:color w:val="000000"/>
                 <w:sz w:val="24"/>
                 <w:szCs w:val="24"/>
@@ -8639,6 +8690,7 @@
             </w:r>
             <w:r>
               <w:rPr>
+                <w:rFonts w:ascii="Arial" w:hAnsi="Arial" w:cs="Arial"/>
                 <w:color w:val="000000"/>
                 <w:sz w:val="24"/>
                 <w:szCs w:val="24"/>
@@ -8665,6 +8717,7 @@
           <w:hyperlink w:anchor="_heading=h.telpfgtsv4ki">
             <w:r>
               <w:rPr>
+                <w:rFonts w:ascii="Arial" w:hAnsi="Arial" w:cs="Arial"/>
                 <w:color w:val="000000"/>
                 <w:sz w:val="24"/>
                 <w:szCs w:val="24"/>
@@ -8673,6 +8726,7 @@
             </w:r>
             <w:r>
               <w:rPr>
+                <w:rFonts w:ascii="Arial" w:hAnsi="Arial" w:cs="Arial"/>
                 <w:color w:val="000000"/>
                 <w:sz w:val="24"/>
                 <w:szCs w:val="24"/>
@@ -8737,14 +8791,20 @@
         <w:rPr>
           <w:rFonts w:ascii="Arial" w:hAnsi="Arial" w:cs="Arial"/>
         </w:rPr>
-        <w:t xml:space="preserve">El proyecto Data Smart GCP </w:t>
+        <w:t xml:space="preserve">El proyecto </w:t>
+      </w:r>
+      <w:r>
+        <w:rPr>
+          <w:rFonts w:ascii="Arial" w:hAnsi="Arial" w:cs="Arial"/>
+        </w:rPr>
+        <w:t xml:space="preserve">Data </w:t>
       </w:r>
       <w:proofErr w:type="spellStart"/>
       <w:r>
         <w:rPr>
           <w:rFonts w:ascii="Arial" w:hAnsi="Arial" w:cs="Arial"/>
         </w:rPr>
-        <w:t>Architecture</w:t>
+        <w:t>Warehouse</w:t>
       </w:r>
       <w:proofErr w:type="spellEnd"/>
       <w:r>
@@ -8846,23 +8906,17 @@
         <w:spacing w:line="360" w:lineRule="auto"/>
         <w:rPr>
           <w:rFonts w:ascii="Arial" w:hAnsi="Arial" w:cs="Arial"/>
+          <w:lang w:val="en-US"/>
         </w:rPr>
       </w:pPr>
       <w:bookmarkStart w:id="1" w:name="_heading=h.lep8vj7x1v4e" w:colFirst="0" w:colLast="0"/>
       <w:bookmarkEnd w:id="1"/>
-      <w:proofErr w:type="spellStart"/>
-      <w:r>
-        <w:rPr>
-          <w:rFonts w:ascii="Arial" w:hAnsi="Arial" w:cs="Arial"/>
-        </w:rPr>
-        <w:t>Abstract</w:t>
-      </w:r>
-      <w:proofErr w:type="spellEnd"/>
-      <w:r>
-        <w:rPr>
-          <w:rFonts w:ascii="Arial" w:hAnsi="Arial" w:cs="Arial"/>
-        </w:rPr>
-        <w:t xml:space="preserve"> </w:t>
+      <w:r>
+        <w:rPr>
+          <w:rFonts w:ascii="Arial" w:hAnsi="Arial" w:cs="Arial"/>
+          <w:lang w:val="en-US"/>
+        </w:rPr>
+        <w:t xml:space="preserve">Abstract </w:t>
       </w:r>
     </w:p>
     <w:p>
@@ -8870,839 +8924,50 @@
         <w:spacing w:line="360" w:lineRule="auto"/>
         <w:rPr>
           <w:rFonts w:ascii="Arial" w:hAnsi="Arial" w:cs="Arial"/>
-        </w:rPr>
-      </w:pPr>
+          <w:lang w:val="en-US"/>
+        </w:rPr>
+      </w:pPr>
+      <w:r>
+        <w:rPr>
+          <w:rFonts w:ascii="Arial" w:hAnsi="Arial" w:cs="Arial"/>
+          <w:lang w:val="en-US"/>
+        </w:rPr>
+        <w:t xml:space="preserve">The </w:t>
+      </w:r>
+      <w:r>
+        <w:rPr>
+          <w:rFonts w:ascii="Arial" w:hAnsi="Arial" w:cs="Arial"/>
+          <w:lang w:val="en-US"/>
+        </w:rPr>
+        <w:t>Data Warehouse</w:t>
+      </w:r>
+      <w:r>
+        <w:rPr>
+          <w:rFonts w:ascii="Arial" w:hAnsi="Arial" w:cs="Arial"/>
+          <w:lang w:val="en-US"/>
+        </w:rPr>
+        <w:t xml:space="preserve"> project aims to optimize the daily loading of information and report generation for a company, utilizing Google Cloud Platform (GCP) services. By implementing a cost-effective cloud-based solution, the project seeks to streamline business intelligence processes through automation and real-time data management. The architecture leverages </w:t>
+      </w:r>
       <w:proofErr w:type="spellStart"/>
       <w:r>
         <w:rPr>
           <w:rFonts w:ascii="Arial" w:hAnsi="Arial" w:cs="Arial"/>
-        </w:rPr>
-        <w:t>The</w:t>
+          <w:lang w:val="en-US"/>
+        </w:rPr>
+        <w:t>BigQuery</w:t>
       </w:r>
       <w:proofErr w:type="spellEnd"/>
       <w:r>
         <w:rPr>
           <w:rFonts w:ascii="Arial" w:hAnsi="Arial" w:cs="Arial"/>
-        </w:rPr>
-        <w:t xml:space="preserve"> Data Smart GCP </w:t>
-      </w:r>
-      <w:proofErr w:type="spellStart"/>
-      <w:r>
-        <w:rPr>
-          <w:rFonts w:ascii="Arial" w:hAnsi="Arial" w:cs="Arial"/>
-        </w:rPr>
-        <w:t>Architecture</w:t>
-      </w:r>
-      <w:proofErr w:type="spellEnd"/>
-      <w:r>
-        <w:rPr>
-          <w:rFonts w:ascii="Arial" w:hAnsi="Arial" w:cs="Arial"/>
-        </w:rPr>
-        <w:t xml:space="preserve"> </w:t>
-      </w:r>
-      <w:proofErr w:type="spellStart"/>
-      <w:r>
-        <w:rPr>
-          <w:rFonts w:ascii="Arial" w:hAnsi="Arial" w:cs="Arial"/>
-        </w:rPr>
-        <w:t>project</w:t>
-      </w:r>
-      <w:proofErr w:type="spellEnd"/>
-      <w:r>
-        <w:rPr>
-          <w:rFonts w:ascii="Arial" w:hAnsi="Arial" w:cs="Arial"/>
-        </w:rPr>
-        <w:t xml:space="preserve"> </w:t>
-      </w:r>
-      <w:proofErr w:type="spellStart"/>
-      <w:r>
-        <w:rPr>
-          <w:rFonts w:ascii="Arial" w:hAnsi="Arial" w:cs="Arial"/>
-        </w:rPr>
-        <w:t>aims</w:t>
-      </w:r>
-      <w:proofErr w:type="spellEnd"/>
-      <w:r>
-        <w:rPr>
-          <w:rFonts w:ascii="Arial" w:hAnsi="Arial" w:cs="Arial"/>
-        </w:rPr>
-        <w:t xml:space="preserve"> </w:t>
-      </w:r>
-      <w:proofErr w:type="spellStart"/>
-      <w:r>
-        <w:rPr>
-          <w:rFonts w:ascii="Arial" w:hAnsi="Arial" w:cs="Arial"/>
-        </w:rPr>
-        <w:t>to</w:t>
-      </w:r>
-      <w:proofErr w:type="spellEnd"/>
-      <w:r>
-        <w:rPr>
-          <w:rFonts w:ascii="Arial" w:hAnsi="Arial" w:cs="Arial"/>
-        </w:rPr>
-        <w:t xml:space="preserve"> </w:t>
-      </w:r>
-      <w:proofErr w:type="spellStart"/>
-      <w:r>
-        <w:rPr>
-          <w:rFonts w:ascii="Arial" w:hAnsi="Arial" w:cs="Arial"/>
-        </w:rPr>
-        <w:t>optimize</w:t>
-      </w:r>
-      <w:proofErr w:type="spellEnd"/>
-      <w:r>
-        <w:rPr>
-          <w:rFonts w:ascii="Arial" w:hAnsi="Arial" w:cs="Arial"/>
-        </w:rPr>
-        <w:t xml:space="preserve"> </w:t>
-      </w:r>
-      <w:proofErr w:type="spellStart"/>
-      <w:r>
-        <w:rPr>
-          <w:rFonts w:ascii="Arial" w:hAnsi="Arial" w:cs="Arial"/>
-        </w:rPr>
-        <w:t>the</w:t>
-      </w:r>
-      <w:proofErr w:type="spellEnd"/>
-      <w:r>
-        <w:rPr>
-          <w:rFonts w:ascii="Arial" w:hAnsi="Arial" w:cs="Arial"/>
-        </w:rPr>
-        <w:t xml:space="preserve"> </w:t>
-      </w:r>
-      <w:proofErr w:type="spellStart"/>
-      <w:r>
-        <w:rPr>
-          <w:rFonts w:ascii="Arial" w:hAnsi="Arial" w:cs="Arial"/>
-        </w:rPr>
-        <w:t>daily</w:t>
-      </w:r>
-      <w:proofErr w:type="spellEnd"/>
-      <w:r>
-        <w:rPr>
-          <w:rFonts w:ascii="Arial" w:hAnsi="Arial" w:cs="Arial"/>
-        </w:rPr>
-        <w:t xml:space="preserve"> </w:t>
-      </w:r>
-      <w:proofErr w:type="spellStart"/>
-      <w:r>
-        <w:rPr>
-          <w:rFonts w:ascii="Arial" w:hAnsi="Arial" w:cs="Arial"/>
-        </w:rPr>
-        <w:t>loading</w:t>
-      </w:r>
-      <w:proofErr w:type="spellEnd"/>
-      <w:r>
-        <w:rPr>
-          <w:rFonts w:ascii="Arial" w:hAnsi="Arial" w:cs="Arial"/>
-        </w:rPr>
-        <w:t xml:space="preserve"> </w:t>
-      </w:r>
-      <w:proofErr w:type="spellStart"/>
-      <w:r>
-        <w:rPr>
-          <w:rFonts w:ascii="Arial" w:hAnsi="Arial" w:cs="Arial"/>
-        </w:rPr>
-        <w:t>of</w:t>
-      </w:r>
-      <w:proofErr w:type="spellEnd"/>
-      <w:r>
-        <w:rPr>
-          <w:rFonts w:ascii="Arial" w:hAnsi="Arial" w:cs="Arial"/>
-        </w:rPr>
-        <w:t xml:space="preserve"> </w:t>
-      </w:r>
-      <w:proofErr w:type="spellStart"/>
-      <w:r>
-        <w:rPr>
-          <w:rFonts w:ascii="Arial" w:hAnsi="Arial" w:cs="Arial"/>
-        </w:rPr>
-        <w:t>information</w:t>
-      </w:r>
-      <w:proofErr w:type="spellEnd"/>
-      <w:r>
-        <w:rPr>
-          <w:rFonts w:ascii="Arial" w:hAnsi="Arial" w:cs="Arial"/>
-        </w:rPr>
-        <w:t xml:space="preserve"> and </w:t>
-      </w:r>
-      <w:proofErr w:type="spellStart"/>
-      <w:r>
-        <w:rPr>
-          <w:rFonts w:ascii="Arial" w:hAnsi="Arial" w:cs="Arial"/>
-        </w:rPr>
-        <w:t>report</w:t>
-      </w:r>
-      <w:proofErr w:type="spellEnd"/>
-      <w:r>
-        <w:rPr>
-          <w:rFonts w:ascii="Arial" w:hAnsi="Arial" w:cs="Arial"/>
-        </w:rPr>
-        <w:t xml:space="preserve"> </w:t>
-      </w:r>
-      <w:proofErr w:type="spellStart"/>
-      <w:r>
-        <w:rPr>
-          <w:rFonts w:ascii="Arial" w:hAnsi="Arial" w:cs="Arial"/>
-        </w:rPr>
-        <w:t>generation</w:t>
-      </w:r>
-      <w:proofErr w:type="spellEnd"/>
-      <w:r>
-        <w:rPr>
-          <w:rFonts w:ascii="Arial" w:hAnsi="Arial" w:cs="Arial"/>
-        </w:rPr>
-        <w:t xml:space="preserve"> </w:t>
-      </w:r>
-      <w:proofErr w:type="spellStart"/>
-      <w:r>
-        <w:rPr>
-          <w:rFonts w:ascii="Arial" w:hAnsi="Arial" w:cs="Arial"/>
-        </w:rPr>
-        <w:t>for</w:t>
-      </w:r>
-      <w:proofErr w:type="spellEnd"/>
-      <w:r>
-        <w:rPr>
-          <w:rFonts w:ascii="Arial" w:hAnsi="Arial" w:cs="Arial"/>
-        </w:rPr>
-        <w:t xml:space="preserve"> a </w:t>
-      </w:r>
-      <w:proofErr w:type="spellStart"/>
-      <w:r>
-        <w:rPr>
-          <w:rFonts w:ascii="Arial" w:hAnsi="Arial" w:cs="Arial"/>
-        </w:rPr>
-        <w:t>company</w:t>
-      </w:r>
-      <w:proofErr w:type="spellEnd"/>
-      <w:r>
-        <w:rPr>
-          <w:rFonts w:ascii="Arial" w:hAnsi="Arial" w:cs="Arial"/>
-        </w:rPr>
-        <w:t xml:space="preserve">, </w:t>
-      </w:r>
-      <w:proofErr w:type="spellStart"/>
-      <w:r>
-        <w:rPr>
-          <w:rFonts w:ascii="Arial" w:hAnsi="Arial" w:cs="Arial"/>
-        </w:rPr>
-        <w:t>utilizing</w:t>
-      </w:r>
-      <w:proofErr w:type="spellEnd"/>
-      <w:r>
-        <w:rPr>
-          <w:rFonts w:ascii="Arial" w:hAnsi="Arial" w:cs="Arial"/>
-        </w:rPr>
-        <w:t xml:space="preserve"> Google Cloud </w:t>
-      </w:r>
-      <w:proofErr w:type="spellStart"/>
-      <w:r>
-        <w:rPr>
-          <w:rFonts w:ascii="Arial" w:hAnsi="Arial" w:cs="Arial"/>
-        </w:rPr>
-        <w:t>Platform</w:t>
-      </w:r>
-      <w:proofErr w:type="spellEnd"/>
-      <w:r>
-        <w:rPr>
-          <w:rFonts w:ascii="Arial" w:hAnsi="Arial" w:cs="Arial"/>
-        </w:rPr>
-        <w:t xml:space="preserve"> (GCP) </w:t>
-      </w:r>
-      <w:proofErr w:type="spellStart"/>
-      <w:r>
-        <w:rPr>
-          <w:rFonts w:ascii="Arial" w:hAnsi="Arial" w:cs="Arial"/>
-        </w:rPr>
-        <w:t>services</w:t>
-      </w:r>
-      <w:proofErr w:type="spellEnd"/>
-      <w:r>
-        <w:rPr>
-          <w:rFonts w:ascii="Arial" w:hAnsi="Arial" w:cs="Arial"/>
-        </w:rPr>
-        <w:t xml:space="preserve">. </w:t>
-      </w:r>
-      <w:proofErr w:type="spellStart"/>
-      <w:r>
-        <w:rPr>
-          <w:rFonts w:ascii="Arial" w:hAnsi="Arial" w:cs="Arial"/>
-        </w:rPr>
-        <w:t>By</w:t>
-      </w:r>
-      <w:proofErr w:type="spellEnd"/>
-      <w:r>
-        <w:rPr>
-          <w:rFonts w:ascii="Arial" w:hAnsi="Arial" w:cs="Arial"/>
-        </w:rPr>
-        <w:t xml:space="preserve"> </w:t>
-      </w:r>
-      <w:proofErr w:type="spellStart"/>
-      <w:r>
-        <w:rPr>
-          <w:rFonts w:ascii="Arial" w:hAnsi="Arial" w:cs="Arial"/>
-        </w:rPr>
-        <w:t>implementing</w:t>
-      </w:r>
-      <w:proofErr w:type="spellEnd"/>
-      <w:r>
-        <w:rPr>
-          <w:rFonts w:ascii="Arial" w:hAnsi="Arial" w:cs="Arial"/>
-        </w:rPr>
-        <w:t xml:space="preserve"> a </w:t>
-      </w:r>
-      <w:proofErr w:type="spellStart"/>
-      <w:r>
-        <w:rPr>
-          <w:rFonts w:ascii="Arial" w:hAnsi="Arial" w:cs="Arial"/>
-        </w:rPr>
-        <w:t>cost-effective</w:t>
-      </w:r>
-      <w:proofErr w:type="spellEnd"/>
-      <w:r>
-        <w:rPr>
-          <w:rFonts w:ascii="Arial" w:hAnsi="Arial" w:cs="Arial"/>
-        </w:rPr>
-        <w:t xml:space="preserve"> </w:t>
-      </w:r>
-      <w:proofErr w:type="spellStart"/>
-      <w:r>
-        <w:rPr>
-          <w:rFonts w:ascii="Arial" w:hAnsi="Arial" w:cs="Arial"/>
-        </w:rPr>
-        <w:t>cloud-based</w:t>
-      </w:r>
-      <w:proofErr w:type="spellEnd"/>
-      <w:r>
-        <w:rPr>
-          <w:rFonts w:ascii="Arial" w:hAnsi="Arial" w:cs="Arial"/>
-        </w:rPr>
-        <w:t xml:space="preserve"> </w:t>
-      </w:r>
-      <w:proofErr w:type="spellStart"/>
-      <w:r>
-        <w:rPr>
-          <w:rFonts w:ascii="Arial" w:hAnsi="Arial" w:cs="Arial"/>
-        </w:rPr>
-        <w:t>solution</w:t>
-      </w:r>
-      <w:proofErr w:type="spellEnd"/>
-      <w:r>
-        <w:rPr>
-          <w:rFonts w:ascii="Arial" w:hAnsi="Arial" w:cs="Arial"/>
-        </w:rPr>
-        <w:t xml:space="preserve">, </w:t>
-      </w:r>
-      <w:proofErr w:type="spellStart"/>
-      <w:r>
-        <w:rPr>
-          <w:rFonts w:ascii="Arial" w:hAnsi="Arial" w:cs="Arial"/>
-        </w:rPr>
-        <w:t>the</w:t>
-      </w:r>
-      <w:proofErr w:type="spellEnd"/>
-      <w:r>
-        <w:rPr>
-          <w:rFonts w:ascii="Arial" w:hAnsi="Arial" w:cs="Arial"/>
-        </w:rPr>
-        <w:t xml:space="preserve"> </w:t>
-      </w:r>
-      <w:proofErr w:type="spellStart"/>
-      <w:r>
-        <w:rPr>
-          <w:rFonts w:ascii="Arial" w:hAnsi="Arial" w:cs="Arial"/>
-        </w:rPr>
-        <w:t>project</w:t>
-      </w:r>
-      <w:proofErr w:type="spellEnd"/>
-      <w:r>
-        <w:rPr>
-          <w:rFonts w:ascii="Arial" w:hAnsi="Arial" w:cs="Arial"/>
-        </w:rPr>
-        <w:t xml:space="preserve"> </w:t>
-      </w:r>
-      <w:proofErr w:type="spellStart"/>
-      <w:r>
-        <w:rPr>
-          <w:rFonts w:ascii="Arial" w:hAnsi="Arial" w:cs="Arial"/>
-        </w:rPr>
-        <w:t>seeks</w:t>
-      </w:r>
-      <w:proofErr w:type="spellEnd"/>
-      <w:r>
-        <w:rPr>
-          <w:rFonts w:ascii="Arial" w:hAnsi="Arial" w:cs="Arial"/>
-        </w:rPr>
-        <w:t xml:space="preserve"> </w:t>
-      </w:r>
-      <w:proofErr w:type="spellStart"/>
-      <w:r>
-        <w:rPr>
-          <w:rFonts w:ascii="Arial" w:hAnsi="Arial" w:cs="Arial"/>
-        </w:rPr>
-        <w:t>to</w:t>
-      </w:r>
-      <w:proofErr w:type="spellEnd"/>
-      <w:r>
-        <w:rPr>
-          <w:rFonts w:ascii="Arial" w:hAnsi="Arial" w:cs="Arial"/>
-        </w:rPr>
-        <w:t xml:space="preserve"> </w:t>
-      </w:r>
-      <w:proofErr w:type="spellStart"/>
-      <w:r>
-        <w:rPr>
-          <w:rFonts w:ascii="Arial" w:hAnsi="Arial" w:cs="Arial"/>
-        </w:rPr>
-        <w:t>streamline</w:t>
-      </w:r>
-      <w:proofErr w:type="spellEnd"/>
-      <w:r>
-        <w:rPr>
-          <w:rFonts w:ascii="Arial" w:hAnsi="Arial" w:cs="Arial"/>
-        </w:rPr>
-        <w:t xml:space="preserve"> </w:t>
-      </w:r>
-      <w:proofErr w:type="spellStart"/>
-      <w:proofErr w:type="gramStart"/>
-      <w:r>
-        <w:rPr>
-          <w:rFonts w:ascii="Arial" w:hAnsi="Arial" w:cs="Arial"/>
-        </w:rPr>
-        <w:t>business</w:t>
-      </w:r>
-      <w:proofErr w:type="spellEnd"/>
-      <w:r>
-        <w:rPr>
-          <w:rFonts w:ascii="Arial" w:hAnsi="Arial" w:cs="Arial"/>
-        </w:rPr>
-        <w:t xml:space="preserve"> </w:t>
-      </w:r>
-      <w:proofErr w:type="spellStart"/>
-      <w:r>
-        <w:rPr>
-          <w:rFonts w:ascii="Arial" w:hAnsi="Arial" w:cs="Arial"/>
-        </w:rPr>
-        <w:t>intelligence</w:t>
-      </w:r>
-      <w:proofErr w:type="spellEnd"/>
-      <w:proofErr w:type="gramEnd"/>
-      <w:r>
-        <w:rPr>
-          <w:rFonts w:ascii="Arial" w:hAnsi="Arial" w:cs="Arial"/>
-        </w:rPr>
-        <w:t xml:space="preserve"> </w:t>
-      </w:r>
-      <w:proofErr w:type="spellStart"/>
-      <w:r>
-        <w:rPr>
-          <w:rFonts w:ascii="Arial" w:hAnsi="Arial" w:cs="Arial"/>
-        </w:rPr>
-        <w:t>processes</w:t>
-      </w:r>
-      <w:proofErr w:type="spellEnd"/>
-      <w:r>
-        <w:rPr>
-          <w:rFonts w:ascii="Arial" w:hAnsi="Arial" w:cs="Arial"/>
-        </w:rPr>
-        <w:t xml:space="preserve"> </w:t>
-      </w:r>
-      <w:proofErr w:type="spellStart"/>
-      <w:r>
-        <w:rPr>
-          <w:rFonts w:ascii="Arial" w:hAnsi="Arial" w:cs="Arial"/>
-        </w:rPr>
-        <w:t>through</w:t>
-      </w:r>
-      <w:proofErr w:type="spellEnd"/>
-      <w:r>
-        <w:rPr>
-          <w:rFonts w:ascii="Arial" w:hAnsi="Arial" w:cs="Arial"/>
-        </w:rPr>
-        <w:t xml:space="preserve"> </w:t>
-      </w:r>
-      <w:proofErr w:type="spellStart"/>
-      <w:r>
-        <w:rPr>
-          <w:rFonts w:ascii="Arial" w:hAnsi="Arial" w:cs="Arial"/>
-        </w:rPr>
-        <w:t>automation</w:t>
-      </w:r>
-      <w:proofErr w:type="spellEnd"/>
-      <w:r>
-        <w:rPr>
-          <w:rFonts w:ascii="Arial" w:hAnsi="Arial" w:cs="Arial"/>
-        </w:rPr>
-        <w:t xml:space="preserve"> and real-time data </w:t>
-      </w:r>
-      <w:proofErr w:type="spellStart"/>
-      <w:r>
-        <w:rPr>
-          <w:rFonts w:ascii="Arial" w:hAnsi="Arial" w:cs="Arial"/>
-        </w:rPr>
-        <w:t>management</w:t>
-      </w:r>
-      <w:proofErr w:type="spellEnd"/>
-      <w:r>
-        <w:rPr>
-          <w:rFonts w:ascii="Arial" w:hAnsi="Arial" w:cs="Arial"/>
-        </w:rPr>
-        <w:t xml:space="preserve">. </w:t>
-      </w:r>
-      <w:proofErr w:type="spellStart"/>
-      <w:r>
-        <w:rPr>
-          <w:rFonts w:ascii="Arial" w:hAnsi="Arial" w:cs="Arial"/>
-        </w:rPr>
-        <w:t>The</w:t>
-      </w:r>
-      <w:proofErr w:type="spellEnd"/>
-      <w:r>
-        <w:rPr>
-          <w:rFonts w:ascii="Arial" w:hAnsi="Arial" w:cs="Arial"/>
-        </w:rPr>
-        <w:t xml:space="preserve"> </w:t>
-      </w:r>
-      <w:proofErr w:type="spellStart"/>
-      <w:r>
-        <w:rPr>
-          <w:rFonts w:ascii="Arial" w:hAnsi="Arial" w:cs="Arial"/>
-        </w:rPr>
-        <w:t>architecture</w:t>
-      </w:r>
-      <w:proofErr w:type="spellEnd"/>
-      <w:r>
-        <w:rPr>
-          <w:rFonts w:ascii="Arial" w:hAnsi="Arial" w:cs="Arial"/>
-        </w:rPr>
-        <w:t xml:space="preserve"> </w:t>
-      </w:r>
-      <w:proofErr w:type="spellStart"/>
-      <w:r>
-        <w:rPr>
-          <w:rFonts w:ascii="Arial" w:hAnsi="Arial" w:cs="Arial"/>
-        </w:rPr>
-        <w:t>leverages</w:t>
-      </w:r>
-      <w:proofErr w:type="spellEnd"/>
-      <w:r>
-        <w:rPr>
-          <w:rFonts w:ascii="Arial" w:hAnsi="Arial" w:cs="Arial"/>
-        </w:rPr>
-        <w:t xml:space="preserve"> </w:t>
-      </w:r>
-      <w:proofErr w:type="spellStart"/>
-      <w:r>
-        <w:rPr>
-          <w:rFonts w:ascii="Arial" w:hAnsi="Arial" w:cs="Arial"/>
-        </w:rPr>
-        <w:t>BigQuery</w:t>
-      </w:r>
-      <w:proofErr w:type="spellEnd"/>
-      <w:r>
-        <w:rPr>
-          <w:rFonts w:ascii="Arial" w:hAnsi="Arial" w:cs="Arial"/>
-        </w:rPr>
-        <w:t xml:space="preserve"> </w:t>
-      </w:r>
-      <w:proofErr w:type="spellStart"/>
-      <w:r>
-        <w:rPr>
-          <w:rFonts w:ascii="Arial" w:hAnsi="Arial" w:cs="Arial"/>
-        </w:rPr>
-        <w:t>for</w:t>
-      </w:r>
-      <w:proofErr w:type="spellEnd"/>
-      <w:r>
-        <w:rPr>
-          <w:rFonts w:ascii="Arial" w:hAnsi="Arial" w:cs="Arial"/>
-        </w:rPr>
-        <w:t xml:space="preserve"> data </w:t>
-      </w:r>
-      <w:proofErr w:type="spellStart"/>
-      <w:r>
-        <w:rPr>
-          <w:rFonts w:ascii="Arial" w:hAnsi="Arial" w:cs="Arial"/>
-        </w:rPr>
-        <w:t>storage</w:t>
-      </w:r>
-      <w:proofErr w:type="spellEnd"/>
-      <w:r>
-        <w:rPr>
-          <w:rFonts w:ascii="Arial" w:hAnsi="Arial" w:cs="Arial"/>
-        </w:rPr>
-        <w:t xml:space="preserve">, </w:t>
-      </w:r>
-      <w:proofErr w:type="spellStart"/>
-      <w:r>
-        <w:rPr>
-          <w:rFonts w:ascii="Arial" w:hAnsi="Arial" w:cs="Arial"/>
-        </w:rPr>
-        <w:t>Dataflow</w:t>
-      </w:r>
-      <w:proofErr w:type="spellEnd"/>
-      <w:r>
-        <w:rPr>
-          <w:rFonts w:ascii="Arial" w:hAnsi="Arial" w:cs="Arial"/>
-        </w:rPr>
-        <w:t xml:space="preserve"> </w:t>
-      </w:r>
-      <w:proofErr w:type="spellStart"/>
-      <w:r>
-        <w:rPr>
-          <w:rFonts w:ascii="Arial" w:hAnsi="Arial" w:cs="Arial"/>
-        </w:rPr>
-        <w:t>for</w:t>
-      </w:r>
-      <w:proofErr w:type="spellEnd"/>
-      <w:r>
-        <w:rPr>
-          <w:rFonts w:ascii="Arial" w:hAnsi="Arial" w:cs="Arial"/>
-        </w:rPr>
-        <w:t xml:space="preserve"> ETL </w:t>
-      </w:r>
-      <w:proofErr w:type="spellStart"/>
-      <w:r>
-        <w:rPr>
-          <w:rFonts w:ascii="Arial" w:hAnsi="Arial" w:cs="Arial"/>
-        </w:rPr>
-        <w:t>processes</w:t>
-      </w:r>
-      <w:proofErr w:type="spellEnd"/>
-      <w:r>
-        <w:rPr>
-          <w:rFonts w:ascii="Arial" w:hAnsi="Arial" w:cs="Arial"/>
-        </w:rPr>
-        <w:t xml:space="preserve">, and </w:t>
-      </w:r>
-      <w:proofErr w:type="spellStart"/>
-      <w:r>
-        <w:rPr>
-          <w:rFonts w:ascii="Arial" w:hAnsi="Arial" w:cs="Arial"/>
-        </w:rPr>
-        <w:t>Looker</w:t>
-      </w:r>
-      <w:proofErr w:type="spellEnd"/>
-      <w:r>
-        <w:rPr>
-          <w:rFonts w:ascii="Arial" w:hAnsi="Arial" w:cs="Arial"/>
-        </w:rPr>
-        <w:t xml:space="preserve"> Studio </w:t>
-      </w:r>
-      <w:proofErr w:type="spellStart"/>
-      <w:r>
-        <w:rPr>
-          <w:rFonts w:ascii="Arial" w:hAnsi="Arial" w:cs="Arial"/>
-        </w:rPr>
-        <w:t>for</w:t>
-      </w:r>
-      <w:proofErr w:type="spellEnd"/>
-      <w:r>
-        <w:rPr>
-          <w:rFonts w:ascii="Arial" w:hAnsi="Arial" w:cs="Arial"/>
-        </w:rPr>
-        <w:t xml:space="preserve"> </w:t>
-      </w:r>
-      <w:proofErr w:type="spellStart"/>
-      <w:r>
-        <w:rPr>
-          <w:rFonts w:ascii="Arial" w:hAnsi="Arial" w:cs="Arial"/>
-        </w:rPr>
-        <w:t>dashboard</w:t>
-      </w:r>
-      <w:proofErr w:type="spellEnd"/>
-      <w:r>
-        <w:rPr>
-          <w:rFonts w:ascii="Arial" w:hAnsi="Arial" w:cs="Arial"/>
-        </w:rPr>
-        <w:t xml:space="preserve"> </w:t>
-      </w:r>
-      <w:proofErr w:type="spellStart"/>
-      <w:r>
-        <w:rPr>
-          <w:rFonts w:ascii="Arial" w:hAnsi="Arial" w:cs="Arial"/>
-        </w:rPr>
-        <w:t>creation</w:t>
-      </w:r>
-      <w:proofErr w:type="spellEnd"/>
-      <w:r>
-        <w:rPr>
-          <w:rFonts w:ascii="Arial" w:hAnsi="Arial" w:cs="Arial"/>
-        </w:rPr>
-        <w:t xml:space="preserve">. Following a </w:t>
-      </w:r>
-      <w:proofErr w:type="spellStart"/>
-      <w:r>
-        <w:rPr>
-          <w:rFonts w:ascii="Arial" w:hAnsi="Arial" w:cs="Arial"/>
-        </w:rPr>
-        <w:t>structured</w:t>
-      </w:r>
-      <w:proofErr w:type="spellEnd"/>
-      <w:r>
-        <w:rPr>
-          <w:rFonts w:ascii="Arial" w:hAnsi="Arial" w:cs="Arial"/>
-        </w:rPr>
-        <w:t xml:space="preserve"> </w:t>
-      </w:r>
-      <w:proofErr w:type="spellStart"/>
-      <w:r>
-        <w:rPr>
-          <w:rFonts w:ascii="Arial" w:hAnsi="Arial" w:cs="Arial"/>
-        </w:rPr>
-        <w:t>methodology</w:t>
-      </w:r>
-      <w:proofErr w:type="spellEnd"/>
-      <w:r>
-        <w:rPr>
-          <w:rFonts w:ascii="Arial" w:hAnsi="Arial" w:cs="Arial"/>
-        </w:rPr>
-        <w:t xml:space="preserve">, </w:t>
-      </w:r>
-      <w:proofErr w:type="spellStart"/>
-      <w:r>
-        <w:rPr>
-          <w:rFonts w:ascii="Arial" w:hAnsi="Arial" w:cs="Arial"/>
-        </w:rPr>
-        <w:t>this</w:t>
-      </w:r>
-      <w:proofErr w:type="spellEnd"/>
-      <w:r>
-        <w:rPr>
-          <w:rFonts w:ascii="Arial" w:hAnsi="Arial" w:cs="Arial"/>
-        </w:rPr>
-        <w:t xml:space="preserve"> </w:t>
-      </w:r>
-      <w:proofErr w:type="spellStart"/>
-      <w:r>
-        <w:rPr>
-          <w:rFonts w:ascii="Arial" w:hAnsi="Arial" w:cs="Arial"/>
-        </w:rPr>
-        <w:t>project</w:t>
-      </w:r>
-      <w:proofErr w:type="spellEnd"/>
-      <w:r>
-        <w:rPr>
-          <w:rFonts w:ascii="Arial" w:hAnsi="Arial" w:cs="Arial"/>
-        </w:rPr>
-        <w:t xml:space="preserve"> </w:t>
-      </w:r>
-      <w:proofErr w:type="spellStart"/>
-      <w:r>
-        <w:rPr>
-          <w:rFonts w:ascii="Arial" w:hAnsi="Arial" w:cs="Arial"/>
-        </w:rPr>
-        <w:t>adheres</w:t>
-      </w:r>
-      <w:proofErr w:type="spellEnd"/>
-      <w:r>
-        <w:rPr>
-          <w:rFonts w:ascii="Arial" w:hAnsi="Arial" w:cs="Arial"/>
-        </w:rPr>
-        <w:t xml:space="preserve"> </w:t>
-      </w:r>
-      <w:proofErr w:type="spellStart"/>
-      <w:r>
-        <w:rPr>
-          <w:rFonts w:ascii="Arial" w:hAnsi="Arial" w:cs="Arial"/>
-        </w:rPr>
-        <w:t>to</w:t>
-      </w:r>
-      <w:proofErr w:type="spellEnd"/>
-      <w:r>
-        <w:rPr>
-          <w:rFonts w:ascii="Arial" w:hAnsi="Arial" w:cs="Arial"/>
-        </w:rPr>
-        <w:t xml:space="preserve"> Ralph </w:t>
-      </w:r>
-      <w:proofErr w:type="spellStart"/>
-      <w:r>
-        <w:rPr>
-          <w:rFonts w:ascii="Arial" w:hAnsi="Arial" w:cs="Arial"/>
-        </w:rPr>
-        <w:t>Kimball's</w:t>
-      </w:r>
-      <w:proofErr w:type="spellEnd"/>
-      <w:r>
-        <w:rPr>
-          <w:rFonts w:ascii="Arial" w:hAnsi="Arial" w:cs="Arial"/>
-        </w:rPr>
-        <w:t xml:space="preserve"> </w:t>
-      </w:r>
-      <w:proofErr w:type="spellStart"/>
-      <w:r>
-        <w:rPr>
-          <w:rFonts w:ascii="Arial" w:hAnsi="Arial" w:cs="Arial"/>
-        </w:rPr>
-        <w:t>Datawarehouse</w:t>
-      </w:r>
-      <w:proofErr w:type="spellEnd"/>
-      <w:r>
-        <w:rPr>
-          <w:rFonts w:ascii="Arial" w:hAnsi="Arial" w:cs="Arial"/>
-        </w:rPr>
-        <w:t xml:space="preserve"> </w:t>
-      </w:r>
-      <w:proofErr w:type="spellStart"/>
-      <w:r>
-        <w:rPr>
-          <w:rFonts w:ascii="Arial" w:hAnsi="Arial" w:cs="Arial"/>
-        </w:rPr>
-        <w:t>methodology</w:t>
-      </w:r>
-      <w:proofErr w:type="spellEnd"/>
-      <w:r>
-        <w:rPr>
-          <w:rFonts w:ascii="Arial" w:hAnsi="Arial" w:cs="Arial"/>
-        </w:rPr>
-        <w:t xml:space="preserve"> and </w:t>
-      </w:r>
-      <w:proofErr w:type="spellStart"/>
-      <w:r>
-        <w:rPr>
-          <w:rFonts w:ascii="Arial" w:hAnsi="Arial" w:cs="Arial"/>
-        </w:rPr>
-        <w:t>incorporates</w:t>
-      </w:r>
-      <w:proofErr w:type="spellEnd"/>
-      <w:r>
-        <w:rPr>
-          <w:rFonts w:ascii="Arial" w:hAnsi="Arial" w:cs="Arial"/>
-        </w:rPr>
-        <w:t xml:space="preserve"> agile </w:t>
-      </w:r>
-      <w:proofErr w:type="spellStart"/>
-      <w:r>
-        <w:rPr>
-          <w:rFonts w:ascii="Arial" w:hAnsi="Arial" w:cs="Arial"/>
-        </w:rPr>
-        <w:t>practices</w:t>
-      </w:r>
-      <w:proofErr w:type="spellEnd"/>
-      <w:r>
-        <w:rPr>
-          <w:rFonts w:ascii="Arial" w:hAnsi="Arial" w:cs="Arial"/>
-        </w:rPr>
-        <w:t xml:space="preserve"> </w:t>
-      </w:r>
-      <w:proofErr w:type="spellStart"/>
-      <w:r>
-        <w:rPr>
-          <w:rFonts w:ascii="Arial" w:hAnsi="Arial" w:cs="Arial"/>
-        </w:rPr>
-        <w:t>using</w:t>
-      </w:r>
-      <w:proofErr w:type="spellEnd"/>
-      <w:r>
-        <w:rPr>
-          <w:rFonts w:ascii="Arial" w:hAnsi="Arial" w:cs="Arial"/>
-        </w:rPr>
-        <w:t xml:space="preserve"> Scrum.</w:t>
-      </w:r>
-      <w:r>
-        <w:rPr>
-          <w:rFonts w:ascii="Arial" w:hAnsi="Arial" w:cs="Arial"/>
+          <w:lang w:val="en-US"/>
+        </w:rPr>
+        <w:t xml:space="preserve"> for data storage, Dataflow for ETL processes, and Looker Studio for dashboard creation. Following a structured methodology, this project adheres to Ralph Kimball's Datawarehouse methodology and incorporates agile practices using Scrum.</w:t>
+      </w:r>
+      <w:r>
+        <w:rPr>
+          <w:rFonts w:ascii="Arial" w:hAnsi="Arial" w:cs="Arial"/>
+          <w:lang w:val="en-US"/>
         </w:rPr>
         <w:br w:type="page"/>
       </w:r>
@@ -9712,6 +8977,7 @@
         <w:spacing w:line="360" w:lineRule="auto"/>
         <w:rPr>
           <w:rFonts w:ascii="Arial" w:hAnsi="Arial" w:cs="Arial"/>
+          <w:lang w:val="en-US"/>
         </w:rPr>
       </w:pPr>
     </w:p>
@@ -10397,7 +9663,13 @@
         <w:rPr>
           <w:rFonts w:ascii="Arial" w:hAnsi="Arial" w:cs="Arial"/>
         </w:rPr>
-        <w:t>Dataflow</w:t>
+        <w:t>D</w:t>
+      </w:r>
+      <w:r>
+        <w:rPr>
+          <w:rFonts w:ascii="Arial" w:hAnsi="Arial" w:cs="Arial"/>
+        </w:rPr>
+        <w:t>ataform</w:t>
       </w:r>
       <w:proofErr w:type="spellEnd"/>
       <w:r>
@@ -10411,15 +9683,9 @@
         <w:rPr>
           <w:rFonts w:ascii="Arial" w:hAnsi="Arial" w:cs="Arial"/>
         </w:rPr>
-        <w:t>Dataproc</w:t>
+        <w:t>CloudRun</w:t>
       </w:r>
       <w:proofErr w:type="spellEnd"/>
-      <w:r>
-        <w:rPr>
-          <w:rFonts w:ascii="Arial" w:hAnsi="Arial" w:cs="Arial"/>
-        </w:rPr>
-        <w:t>.</w:t>
-      </w:r>
     </w:p>
     <w:p>
       <w:pPr>
@@ -10896,16 +10162,20 @@
         <w:rPr>
           <w:rFonts w:ascii="Arial" w:hAnsi="Arial" w:cs="Arial"/>
         </w:rPr>
-        <w:t xml:space="preserve">Pipeline en Modelo </w:t>
-      </w:r>
-      <w:proofErr w:type="spellStart"/>
-      <w:r>
-        <w:rPr>
-          <w:rFonts w:ascii="Arial" w:hAnsi="Arial" w:cs="Arial"/>
-        </w:rPr>
-        <w:t>medallon</w:t>
-      </w:r>
-      <w:proofErr w:type="spellEnd"/>
+        <w:t>Pipeline en Modelo medall</w:t>
+      </w:r>
+      <w:r>
+        <w:rPr>
+          <w:rFonts w:ascii="Arial" w:hAnsi="Arial" w:cs="Arial"/>
+        </w:rPr>
+        <w:t>ó</w:t>
+      </w:r>
+      <w:r>
+        <w:rPr>
+          <w:rFonts w:ascii="Arial" w:hAnsi="Arial" w:cs="Arial"/>
+        </w:rPr>
+        <w:t>n</w:t>
+      </w:r>
     </w:p>
     <w:p>
       <w:pPr>
@@ -11041,24 +10311,25 @@
         <w:spacing w:line="360" w:lineRule="auto"/>
         <w:rPr>
           <w:rFonts w:ascii="Arial" w:hAnsi="Arial" w:cs="Arial"/>
+          <w:lang w:val="en-US"/>
         </w:rPr>
       </w:pPr>
       <w:bookmarkStart w:id="10" w:name="_heading=h.j3njkwbaa4h0" w:colFirst="0" w:colLast="0"/>
       <w:bookmarkEnd w:id="10"/>
-      <w:proofErr w:type="spellStart"/>
-      <w:r>
-        <w:rPr>
-          <w:rFonts w:ascii="Arial" w:hAnsi="Arial" w:cs="Arial"/>
+      <w:r>
+        <w:rPr>
+          <w:rFonts w:ascii="Arial" w:hAnsi="Arial" w:cs="Arial"/>
+          <w:lang w:val="en-US"/>
         </w:rPr>
         <w:t>Conclusion</w:t>
       </w:r>
-      <w:proofErr w:type="spellEnd"/>
     </w:p>
     <w:p>
       <w:pPr>
         <w:spacing w:line="360" w:lineRule="auto"/>
         <w:rPr>
           <w:rFonts w:ascii="Arial" w:hAnsi="Arial" w:cs="Arial"/>
+          <w:lang w:val="en-US"/>
         </w:rPr>
       </w:pPr>
     </w:p>
@@ -11067,1001 +10338,29 @@
         <w:spacing w:line="360" w:lineRule="auto"/>
         <w:rPr>
           <w:rFonts w:ascii="Arial" w:hAnsi="Arial" w:cs="Arial"/>
-        </w:rPr>
-      </w:pPr>
-      <w:proofErr w:type="spellStart"/>
-      <w:r>
-        <w:rPr>
-          <w:rFonts w:ascii="Arial" w:hAnsi="Arial" w:cs="Arial"/>
-        </w:rPr>
-        <w:t>The</w:t>
-      </w:r>
-      <w:proofErr w:type="spellEnd"/>
-      <w:r>
-        <w:rPr>
-          <w:rFonts w:ascii="Arial" w:hAnsi="Arial" w:cs="Arial"/>
-        </w:rPr>
-        <w:t xml:space="preserve"> </w:t>
-      </w:r>
-      <w:proofErr w:type="spellStart"/>
-      <w:r>
-        <w:rPr>
-          <w:rFonts w:ascii="Arial" w:hAnsi="Arial" w:cs="Arial"/>
-        </w:rPr>
-        <w:t>implementation</w:t>
-      </w:r>
-      <w:proofErr w:type="spellEnd"/>
-      <w:r>
-        <w:rPr>
-          <w:rFonts w:ascii="Arial" w:hAnsi="Arial" w:cs="Arial"/>
-        </w:rPr>
-        <w:t xml:space="preserve"> </w:t>
-      </w:r>
-      <w:proofErr w:type="spellStart"/>
-      <w:r>
-        <w:rPr>
-          <w:rFonts w:ascii="Arial" w:hAnsi="Arial" w:cs="Arial"/>
-        </w:rPr>
-        <w:t>of</w:t>
-      </w:r>
-      <w:proofErr w:type="spellEnd"/>
-      <w:r>
-        <w:rPr>
-          <w:rFonts w:ascii="Arial" w:hAnsi="Arial" w:cs="Arial"/>
-        </w:rPr>
-        <w:t xml:space="preserve"> </w:t>
-      </w:r>
-      <w:proofErr w:type="spellStart"/>
-      <w:r>
-        <w:rPr>
-          <w:rFonts w:ascii="Arial" w:hAnsi="Arial" w:cs="Arial"/>
-        </w:rPr>
-        <w:t>the</w:t>
-      </w:r>
-      <w:proofErr w:type="spellEnd"/>
-      <w:r>
-        <w:rPr>
-          <w:rFonts w:ascii="Arial" w:hAnsi="Arial" w:cs="Arial"/>
-        </w:rPr>
-        <w:t xml:space="preserve"> Data Smart GCP </w:t>
-      </w:r>
-      <w:proofErr w:type="spellStart"/>
-      <w:r>
-        <w:rPr>
-          <w:rFonts w:ascii="Arial" w:hAnsi="Arial" w:cs="Arial"/>
-        </w:rPr>
-        <w:t>Architecture</w:t>
-      </w:r>
-      <w:proofErr w:type="spellEnd"/>
-      <w:r>
-        <w:rPr>
-          <w:rFonts w:ascii="Arial" w:hAnsi="Arial" w:cs="Arial"/>
-        </w:rPr>
-        <w:t xml:space="preserve"> has </w:t>
-      </w:r>
-      <w:proofErr w:type="spellStart"/>
-      <w:r>
-        <w:rPr>
-          <w:rFonts w:ascii="Arial" w:hAnsi="Arial" w:cs="Arial"/>
-        </w:rPr>
-        <w:t>demonstrated</w:t>
-      </w:r>
-      <w:proofErr w:type="spellEnd"/>
-      <w:r>
-        <w:rPr>
-          <w:rFonts w:ascii="Arial" w:hAnsi="Arial" w:cs="Arial"/>
-        </w:rPr>
-        <w:t xml:space="preserve"> </w:t>
-      </w:r>
-      <w:proofErr w:type="spellStart"/>
-      <w:r>
-        <w:rPr>
-          <w:rFonts w:ascii="Arial" w:hAnsi="Arial" w:cs="Arial"/>
-        </w:rPr>
-        <w:t>significant</w:t>
-      </w:r>
-      <w:proofErr w:type="spellEnd"/>
-      <w:r>
-        <w:rPr>
-          <w:rFonts w:ascii="Arial" w:hAnsi="Arial" w:cs="Arial"/>
-        </w:rPr>
-        <w:t xml:space="preserve"> </w:t>
-      </w:r>
-      <w:proofErr w:type="spellStart"/>
-      <w:r>
-        <w:rPr>
-          <w:rFonts w:ascii="Arial" w:hAnsi="Arial" w:cs="Arial"/>
-        </w:rPr>
-        <w:t>potential</w:t>
-      </w:r>
-      <w:proofErr w:type="spellEnd"/>
-      <w:r>
-        <w:rPr>
-          <w:rFonts w:ascii="Arial" w:hAnsi="Arial" w:cs="Arial"/>
-        </w:rPr>
-        <w:t xml:space="preserve"> in </w:t>
-      </w:r>
-      <w:proofErr w:type="spellStart"/>
-      <w:r>
-        <w:rPr>
-          <w:rFonts w:ascii="Arial" w:hAnsi="Arial" w:cs="Arial"/>
-        </w:rPr>
-        <w:t>improving</w:t>
-      </w:r>
-      <w:proofErr w:type="spellEnd"/>
-      <w:r>
-        <w:rPr>
-          <w:rFonts w:ascii="Arial" w:hAnsi="Arial" w:cs="Arial"/>
-        </w:rPr>
-        <w:t xml:space="preserve"> </w:t>
-      </w:r>
-      <w:proofErr w:type="spellStart"/>
-      <w:r>
-        <w:rPr>
-          <w:rFonts w:ascii="Arial" w:hAnsi="Arial" w:cs="Arial"/>
-        </w:rPr>
-        <w:t>operational</w:t>
-      </w:r>
-      <w:proofErr w:type="spellEnd"/>
-      <w:r>
-        <w:rPr>
-          <w:rFonts w:ascii="Arial" w:hAnsi="Arial" w:cs="Arial"/>
-        </w:rPr>
-        <w:t xml:space="preserve"> </w:t>
-      </w:r>
-      <w:proofErr w:type="spellStart"/>
-      <w:r>
-        <w:rPr>
-          <w:rFonts w:ascii="Arial" w:hAnsi="Arial" w:cs="Arial"/>
-        </w:rPr>
-        <w:t>efficiency</w:t>
-      </w:r>
-      <w:proofErr w:type="spellEnd"/>
-      <w:r>
-        <w:rPr>
-          <w:rFonts w:ascii="Arial" w:hAnsi="Arial" w:cs="Arial"/>
-        </w:rPr>
-        <w:t xml:space="preserve"> </w:t>
-      </w:r>
-      <w:proofErr w:type="spellStart"/>
-      <w:r>
-        <w:rPr>
-          <w:rFonts w:ascii="Arial" w:hAnsi="Arial" w:cs="Arial"/>
-        </w:rPr>
-        <w:t>through</w:t>
-      </w:r>
-      <w:proofErr w:type="spellEnd"/>
-      <w:r>
-        <w:rPr>
-          <w:rFonts w:ascii="Arial" w:hAnsi="Arial" w:cs="Arial"/>
-        </w:rPr>
-        <w:t xml:space="preserve"> </w:t>
-      </w:r>
-      <w:proofErr w:type="spellStart"/>
-      <w:r>
-        <w:rPr>
-          <w:rFonts w:ascii="Arial" w:hAnsi="Arial" w:cs="Arial"/>
-        </w:rPr>
-        <w:t>cloud</w:t>
-      </w:r>
-      <w:proofErr w:type="spellEnd"/>
-      <w:r>
-        <w:rPr>
-          <w:rFonts w:ascii="Arial" w:hAnsi="Arial" w:cs="Arial"/>
-        </w:rPr>
-        <w:t xml:space="preserve"> </w:t>
-      </w:r>
-      <w:proofErr w:type="spellStart"/>
-      <w:r>
-        <w:rPr>
-          <w:rFonts w:ascii="Arial" w:hAnsi="Arial" w:cs="Arial"/>
-        </w:rPr>
-        <w:t>technology</w:t>
-      </w:r>
-      <w:proofErr w:type="spellEnd"/>
-      <w:r>
-        <w:rPr>
-          <w:rFonts w:ascii="Arial" w:hAnsi="Arial" w:cs="Arial"/>
-        </w:rPr>
-        <w:t xml:space="preserve">. </w:t>
-      </w:r>
-      <w:proofErr w:type="spellStart"/>
-      <w:r>
-        <w:rPr>
-          <w:rFonts w:ascii="Arial" w:hAnsi="Arial" w:cs="Arial"/>
-        </w:rPr>
-        <w:t>By</w:t>
-      </w:r>
-      <w:proofErr w:type="spellEnd"/>
-      <w:r>
-        <w:rPr>
-          <w:rFonts w:ascii="Arial" w:hAnsi="Arial" w:cs="Arial"/>
-        </w:rPr>
-        <w:t xml:space="preserve"> </w:t>
-      </w:r>
-      <w:proofErr w:type="spellStart"/>
-      <w:r>
-        <w:rPr>
-          <w:rFonts w:ascii="Arial" w:hAnsi="Arial" w:cs="Arial"/>
-        </w:rPr>
-        <w:t>automating</w:t>
-      </w:r>
-      <w:proofErr w:type="spellEnd"/>
-      <w:r>
-        <w:rPr>
-          <w:rFonts w:ascii="Arial" w:hAnsi="Arial" w:cs="Arial"/>
-        </w:rPr>
-        <w:t xml:space="preserve"> </w:t>
-      </w:r>
-      <w:proofErr w:type="spellStart"/>
-      <w:r>
-        <w:rPr>
-          <w:rFonts w:ascii="Arial" w:hAnsi="Arial" w:cs="Arial"/>
-        </w:rPr>
-        <w:t>key</w:t>
-      </w:r>
-      <w:proofErr w:type="spellEnd"/>
-      <w:r>
-        <w:rPr>
-          <w:rFonts w:ascii="Arial" w:hAnsi="Arial" w:cs="Arial"/>
-        </w:rPr>
-        <w:t xml:space="preserve"> </w:t>
-      </w:r>
-      <w:proofErr w:type="spellStart"/>
-      <w:r>
-        <w:rPr>
-          <w:rFonts w:ascii="Arial" w:hAnsi="Arial" w:cs="Arial"/>
-        </w:rPr>
-        <w:t>processes</w:t>
-      </w:r>
-      <w:proofErr w:type="spellEnd"/>
-      <w:r>
-        <w:rPr>
-          <w:rFonts w:ascii="Arial" w:hAnsi="Arial" w:cs="Arial"/>
-        </w:rPr>
-        <w:t xml:space="preserve">, </w:t>
-      </w:r>
-      <w:proofErr w:type="spellStart"/>
-      <w:r>
-        <w:rPr>
-          <w:rFonts w:ascii="Arial" w:hAnsi="Arial" w:cs="Arial"/>
-        </w:rPr>
-        <w:t>the</w:t>
-      </w:r>
-      <w:proofErr w:type="spellEnd"/>
-      <w:r>
-        <w:rPr>
-          <w:rFonts w:ascii="Arial" w:hAnsi="Arial" w:cs="Arial"/>
-        </w:rPr>
-        <w:t xml:space="preserve"> </w:t>
-      </w:r>
-      <w:proofErr w:type="spellStart"/>
-      <w:r>
-        <w:rPr>
-          <w:rFonts w:ascii="Arial" w:hAnsi="Arial" w:cs="Arial"/>
-        </w:rPr>
-        <w:t>project</w:t>
-      </w:r>
-      <w:proofErr w:type="spellEnd"/>
-      <w:r>
-        <w:rPr>
-          <w:rFonts w:ascii="Arial" w:hAnsi="Arial" w:cs="Arial"/>
-        </w:rPr>
-        <w:t xml:space="preserve"> </w:t>
-      </w:r>
-      <w:proofErr w:type="spellStart"/>
-      <w:r>
-        <w:rPr>
-          <w:rFonts w:ascii="Arial" w:hAnsi="Arial" w:cs="Arial"/>
-        </w:rPr>
-        <w:t>not</w:t>
-      </w:r>
-      <w:proofErr w:type="spellEnd"/>
-      <w:r>
-        <w:rPr>
-          <w:rFonts w:ascii="Arial" w:hAnsi="Arial" w:cs="Arial"/>
-        </w:rPr>
-        <w:t xml:space="preserve"> </w:t>
-      </w:r>
-      <w:proofErr w:type="spellStart"/>
-      <w:r>
-        <w:rPr>
-          <w:rFonts w:ascii="Arial" w:hAnsi="Arial" w:cs="Arial"/>
-        </w:rPr>
-        <w:t>only</w:t>
-      </w:r>
-      <w:proofErr w:type="spellEnd"/>
-      <w:r>
-        <w:rPr>
-          <w:rFonts w:ascii="Arial" w:hAnsi="Arial" w:cs="Arial"/>
-        </w:rPr>
-        <w:t xml:space="preserve"> reduces </w:t>
-      </w:r>
-      <w:proofErr w:type="spellStart"/>
-      <w:r>
-        <w:rPr>
-          <w:rFonts w:ascii="Arial" w:hAnsi="Arial" w:cs="Arial"/>
-        </w:rPr>
-        <w:t>the</w:t>
-      </w:r>
-      <w:proofErr w:type="spellEnd"/>
-      <w:r>
-        <w:rPr>
-          <w:rFonts w:ascii="Arial" w:hAnsi="Arial" w:cs="Arial"/>
-        </w:rPr>
-        <w:t xml:space="preserve"> manual </w:t>
-      </w:r>
-      <w:proofErr w:type="spellStart"/>
-      <w:r>
-        <w:rPr>
-          <w:rFonts w:ascii="Arial" w:hAnsi="Arial" w:cs="Arial"/>
-        </w:rPr>
-        <w:t>effort</w:t>
-      </w:r>
-      <w:proofErr w:type="spellEnd"/>
-      <w:r>
-        <w:rPr>
-          <w:rFonts w:ascii="Arial" w:hAnsi="Arial" w:cs="Arial"/>
-        </w:rPr>
-        <w:t xml:space="preserve"> </w:t>
-      </w:r>
-      <w:proofErr w:type="spellStart"/>
-      <w:r>
-        <w:rPr>
-          <w:rFonts w:ascii="Arial" w:hAnsi="Arial" w:cs="Arial"/>
-        </w:rPr>
-        <w:t>involved</w:t>
-      </w:r>
-      <w:proofErr w:type="spellEnd"/>
-      <w:r>
-        <w:rPr>
-          <w:rFonts w:ascii="Arial" w:hAnsi="Arial" w:cs="Arial"/>
-        </w:rPr>
-        <w:t xml:space="preserve"> in data </w:t>
-      </w:r>
-      <w:proofErr w:type="spellStart"/>
-      <w:r>
-        <w:rPr>
-          <w:rFonts w:ascii="Arial" w:hAnsi="Arial" w:cs="Arial"/>
-        </w:rPr>
-        <w:t>loading</w:t>
-      </w:r>
-      <w:proofErr w:type="spellEnd"/>
-      <w:r>
-        <w:rPr>
-          <w:rFonts w:ascii="Arial" w:hAnsi="Arial" w:cs="Arial"/>
-        </w:rPr>
-        <w:t xml:space="preserve"> </w:t>
-      </w:r>
-      <w:proofErr w:type="spellStart"/>
-      <w:r>
-        <w:rPr>
-          <w:rFonts w:ascii="Arial" w:hAnsi="Arial" w:cs="Arial"/>
-        </w:rPr>
-        <w:t>but</w:t>
-      </w:r>
-      <w:proofErr w:type="spellEnd"/>
-      <w:r>
-        <w:rPr>
-          <w:rFonts w:ascii="Arial" w:hAnsi="Arial" w:cs="Arial"/>
-        </w:rPr>
-        <w:t xml:space="preserve"> </w:t>
-      </w:r>
-      <w:proofErr w:type="spellStart"/>
-      <w:r>
-        <w:rPr>
-          <w:rFonts w:ascii="Arial" w:hAnsi="Arial" w:cs="Arial"/>
-        </w:rPr>
-        <w:t>also</w:t>
-      </w:r>
-      <w:proofErr w:type="spellEnd"/>
-      <w:r>
-        <w:rPr>
-          <w:rFonts w:ascii="Arial" w:hAnsi="Arial" w:cs="Arial"/>
-        </w:rPr>
-        <w:t xml:space="preserve"> </w:t>
-      </w:r>
-      <w:proofErr w:type="spellStart"/>
-      <w:r>
-        <w:rPr>
-          <w:rFonts w:ascii="Arial" w:hAnsi="Arial" w:cs="Arial"/>
-        </w:rPr>
-        <w:t>accelerates</w:t>
-      </w:r>
-      <w:proofErr w:type="spellEnd"/>
-      <w:r>
-        <w:rPr>
-          <w:rFonts w:ascii="Arial" w:hAnsi="Arial" w:cs="Arial"/>
-        </w:rPr>
-        <w:t xml:space="preserve"> </w:t>
-      </w:r>
-      <w:proofErr w:type="spellStart"/>
-      <w:r>
-        <w:rPr>
-          <w:rFonts w:ascii="Arial" w:hAnsi="Arial" w:cs="Arial"/>
-        </w:rPr>
-        <w:t>decision-making</w:t>
-      </w:r>
-      <w:proofErr w:type="spellEnd"/>
-      <w:r>
-        <w:rPr>
-          <w:rFonts w:ascii="Arial" w:hAnsi="Arial" w:cs="Arial"/>
-        </w:rPr>
-        <w:t xml:space="preserve"> </w:t>
-      </w:r>
-      <w:proofErr w:type="spellStart"/>
-      <w:r>
-        <w:rPr>
-          <w:rFonts w:ascii="Arial" w:hAnsi="Arial" w:cs="Arial"/>
-        </w:rPr>
-        <w:t>with</w:t>
-      </w:r>
-      <w:proofErr w:type="spellEnd"/>
-      <w:r>
-        <w:rPr>
-          <w:rFonts w:ascii="Arial" w:hAnsi="Arial" w:cs="Arial"/>
-        </w:rPr>
-        <w:t xml:space="preserve"> real-time </w:t>
-      </w:r>
-      <w:proofErr w:type="spellStart"/>
-      <w:r>
-        <w:rPr>
-          <w:rFonts w:ascii="Arial" w:hAnsi="Arial" w:cs="Arial"/>
-        </w:rPr>
-        <w:t>dashboards</w:t>
-      </w:r>
-      <w:proofErr w:type="spellEnd"/>
-      <w:r>
-        <w:rPr>
-          <w:rFonts w:ascii="Arial" w:hAnsi="Arial" w:cs="Arial"/>
-        </w:rPr>
-        <w:t xml:space="preserve">. </w:t>
-      </w:r>
-      <w:proofErr w:type="spellStart"/>
-      <w:r>
-        <w:rPr>
-          <w:rFonts w:ascii="Arial" w:hAnsi="Arial" w:cs="Arial"/>
-        </w:rPr>
-        <w:t>One</w:t>
-      </w:r>
-      <w:proofErr w:type="spellEnd"/>
-      <w:r>
-        <w:rPr>
-          <w:rFonts w:ascii="Arial" w:hAnsi="Arial" w:cs="Arial"/>
-        </w:rPr>
-        <w:t xml:space="preserve"> </w:t>
-      </w:r>
-      <w:proofErr w:type="spellStart"/>
-      <w:r>
-        <w:rPr>
-          <w:rFonts w:ascii="Arial" w:hAnsi="Arial" w:cs="Arial"/>
-        </w:rPr>
-        <w:t>key</w:t>
-      </w:r>
-      <w:proofErr w:type="spellEnd"/>
-      <w:r>
-        <w:rPr>
-          <w:rFonts w:ascii="Arial" w:hAnsi="Arial" w:cs="Arial"/>
-        </w:rPr>
-        <w:t xml:space="preserve"> </w:t>
-      </w:r>
-      <w:proofErr w:type="spellStart"/>
-      <w:r>
-        <w:rPr>
-          <w:rFonts w:ascii="Arial" w:hAnsi="Arial" w:cs="Arial"/>
-        </w:rPr>
-        <w:t>lesson</w:t>
-      </w:r>
-      <w:proofErr w:type="spellEnd"/>
-      <w:r>
-        <w:rPr>
-          <w:rFonts w:ascii="Arial" w:hAnsi="Arial" w:cs="Arial"/>
-        </w:rPr>
-        <w:t xml:space="preserve"> </w:t>
-      </w:r>
-      <w:proofErr w:type="spellStart"/>
-      <w:r>
-        <w:rPr>
-          <w:rFonts w:ascii="Arial" w:hAnsi="Arial" w:cs="Arial"/>
-        </w:rPr>
-        <w:t>learned</w:t>
-      </w:r>
-      <w:proofErr w:type="spellEnd"/>
-      <w:r>
-        <w:rPr>
-          <w:rFonts w:ascii="Arial" w:hAnsi="Arial" w:cs="Arial"/>
-        </w:rPr>
-        <w:t xml:space="preserve"> </w:t>
-      </w:r>
-      <w:proofErr w:type="spellStart"/>
-      <w:r>
-        <w:rPr>
-          <w:rFonts w:ascii="Arial" w:hAnsi="Arial" w:cs="Arial"/>
-        </w:rPr>
-        <w:t>was</w:t>
-      </w:r>
-      <w:proofErr w:type="spellEnd"/>
-      <w:r>
-        <w:rPr>
-          <w:rFonts w:ascii="Arial" w:hAnsi="Arial" w:cs="Arial"/>
-        </w:rPr>
-        <w:t xml:space="preserve"> </w:t>
-      </w:r>
-      <w:proofErr w:type="spellStart"/>
-      <w:r>
-        <w:rPr>
-          <w:rFonts w:ascii="Arial" w:hAnsi="Arial" w:cs="Arial"/>
-        </w:rPr>
-        <w:t>the</w:t>
-      </w:r>
-      <w:proofErr w:type="spellEnd"/>
-      <w:r>
-        <w:rPr>
-          <w:rFonts w:ascii="Arial" w:hAnsi="Arial" w:cs="Arial"/>
-        </w:rPr>
-        <w:t xml:space="preserve"> </w:t>
-      </w:r>
-      <w:proofErr w:type="spellStart"/>
-      <w:r>
-        <w:rPr>
-          <w:rFonts w:ascii="Arial" w:hAnsi="Arial" w:cs="Arial"/>
-        </w:rPr>
-        <w:t>importance</w:t>
-      </w:r>
-      <w:proofErr w:type="spellEnd"/>
-      <w:r>
-        <w:rPr>
-          <w:rFonts w:ascii="Arial" w:hAnsi="Arial" w:cs="Arial"/>
-        </w:rPr>
-        <w:t xml:space="preserve"> </w:t>
-      </w:r>
-      <w:proofErr w:type="spellStart"/>
-      <w:r>
-        <w:rPr>
-          <w:rFonts w:ascii="Arial" w:hAnsi="Arial" w:cs="Arial"/>
-        </w:rPr>
-        <w:t>of</w:t>
-      </w:r>
-      <w:proofErr w:type="spellEnd"/>
-      <w:r>
-        <w:rPr>
-          <w:rFonts w:ascii="Arial" w:hAnsi="Arial" w:cs="Arial"/>
-        </w:rPr>
-        <w:t xml:space="preserve"> </w:t>
-      </w:r>
-      <w:proofErr w:type="spellStart"/>
-      <w:r>
-        <w:rPr>
-          <w:rFonts w:ascii="Arial" w:hAnsi="Arial" w:cs="Arial"/>
-        </w:rPr>
-        <w:t>scalability</w:t>
-      </w:r>
-      <w:proofErr w:type="spellEnd"/>
-      <w:r>
-        <w:rPr>
-          <w:rFonts w:ascii="Arial" w:hAnsi="Arial" w:cs="Arial"/>
-        </w:rPr>
-        <w:t xml:space="preserve"> and </w:t>
-      </w:r>
-      <w:proofErr w:type="spellStart"/>
-      <w:r>
-        <w:rPr>
-          <w:rFonts w:ascii="Arial" w:hAnsi="Arial" w:cs="Arial"/>
-        </w:rPr>
-        <w:t>security</w:t>
-      </w:r>
-      <w:proofErr w:type="spellEnd"/>
-      <w:r>
-        <w:rPr>
-          <w:rFonts w:ascii="Arial" w:hAnsi="Arial" w:cs="Arial"/>
-        </w:rPr>
-        <w:t xml:space="preserve"> in </w:t>
-      </w:r>
-      <w:proofErr w:type="spellStart"/>
-      <w:r>
-        <w:rPr>
-          <w:rFonts w:ascii="Arial" w:hAnsi="Arial" w:cs="Arial"/>
-        </w:rPr>
-        <w:t>cloud</w:t>
-      </w:r>
-      <w:proofErr w:type="spellEnd"/>
-      <w:r>
-        <w:rPr>
-          <w:rFonts w:ascii="Arial" w:hAnsi="Arial" w:cs="Arial"/>
-        </w:rPr>
-        <w:t xml:space="preserve"> </w:t>
-      </w:r>
-      <w:proofErr w:type="spellStart"/>
-      <w:r>
-        <w:rPr>
-          <w:rFonts w:ascii="Arial" w:hAnsi="Arial" w:cs="Arial"/>
-        </w:rPr>
-        <w:t>architecture</w:t>
-      </w:r>
-      <w:proofErr w:type="spellEnd"/>
-      <w:r>
-        <w:rPr>
-          <w:rFonts w:ascii="Arial" w:hAnsi="Arial" w:cs="Arial"/>
-        </w:rPr>
-        <w:t xml:space="preserve"> </w:t>
-      </w:r>
-      <w:proofErr w:type="spellStart"/>
-      <w:r>
-        <w:rPr>
-          <w:rFonts w:ascii="Arial" w:hAnsi="Arial" w:cs="Arial"/>
-        </w:rPr>
-        <w:t>design</w:t>
-      </w:r>
-      <w:proofErr w:type="spellEnd"/>
-      <w:r>
-        <w:rPr>
-          <w:rFonts w:ascii="Arial" w:hAnsi="Arial" w:cs="Arial"/>
-        </w:rPr>
-        <w:t xml:space="preserve">. </w:t>
-      </w:r>
-      <w:proofErr w:type="spellStart"/>
-      <w:r>
-        <w:rPr>
-          <w:rFonts w:ascii="Arial" w:hAnsi="Arial" w:cs="Arial"/>
-        </w:rPr>
-        <w:t>These</w:t>
-      </w:r>
-      <w:proofErr w:type="spellEnd"/>
-      <w:r>
-        <w:rPr>
-          <w:rFonts w:ascii="Arial" w:hAnsi="Arial" w:cs="Arial"/>
-        </w:rPr>
-        <w:t xml:space="preserve"> </w:t>
-      </w:r>
-      <w:proofErr w:type="spellStart"/>
-      <w:r>
-        <w:rPr>
-          <w:rFonts w:ascii="Arial" w:hAnsi="Arial" w:cs="Arial"/>
-        </w:rPr>
-        <w:t>considerations</w:t>
-      </w:r>
-      <w:proofErr w:type="spellEnd"/>
-      <w:r>
-        <w:rPr>
-          <w:rFonts w:ascii="Arial" w:hAnsi="Arial" w:cs="Arial"/>
-        </w:rPr>
-        <w:t xml:space="preserve"> </w:t>
-      </w:r>
-      <w:proofErr w:type="spellStart"/>
-      <w:r>
-        <w:rPr>
-          <w:rFonts w:ascii="Arial" w:hAnsi="Arial" w:cs="Arial"/>
-        </w:rPr>
-        <w:t>were</w:t>
-      </w:r>
-      <w:proofErr w:type="spellEnd"/>
-      <w:r>
-        <w:rPr>
-          <w:rFonts w:ascii="Arial" w:hAnsi="Arial" w:cs="Arial"/>
-        </w:rPr>
-        <w:t xml:space="preserve"> </w:t>
-      </w:r>
-      <w:proofErr w:type="spellStart"/>
-      <w:r>
-        <w:rPr>
-          <w:rFonts w:ascii="Arial" w:hAnsi="Arial" w:cs="Arial"/>
-        </w:rPr>
-        <w:t>critical</w:t>
-      </w:r>
-      <w:proofErr w:type="spellEnd"/>
-      <w:r>
-        <w:rPr>
-          <w:rFonts w:ascii="Arial" w:hAnsi="Arial" w:cs="Arial"/>
-        </w:rPr>
-        <w:t xml:space="preserve"> in </w:t>
-      </w:r>
-      <w:proofErr w:type="spellStart"/>
-      <w:r>
-        <w:rPr>
-          <w:rFonts w:ascii="Arial" w:hAnsi="Arial" w:cs="Arial"/>
-        </w:rPr>
-        <w:t>ensuring</w:t>
-      </w:r>
-      <w:proofErr w:type="spellEnd"/>
-      <w:r>
-        <w:rPr>
-          <w:rFonts w:ascii="Arial" w:hAnsi="Arial" w:cs="Arial"/>
-        </w:rPr>
-        <w:t xml:space="preserve"> </w:t>
-      </w:r>
-      <w:proofErr w:type="spellStart"/>
-      <w:r>
-        <w:rPr>
-          <w:rFonts w:ascii="Arial" w:hAnsi="Arial" w:cs="Arial"/>
-        </w:rPr>
-        <w:t>the</w:t>
-      </w:r>
-      <w:proofErr w:type="spellEnd"/>
-      <w:r>
-        <w:rPr>
-          <w:rFonts w:ascii="Arial" w:hAnsi="Arial" w:cs="Arial"/>
-        </w:rPr>
-        <w:t xml:space="preserve"> </w:t>
-      </w:r>
-      <w:proofErr w:type="spellStart"/>
-      <w:r>
-        <w:rPr>
-          <w:rFonts w:ascii="Arial" w:hAnsi="Arial" w:cs="Arial"/>
-        </w:rPr>
-        <w:t>system's</w:t>
-      </w:r>
-      <w:proofErr w:type="spellEnd"/>
-      <w:r>
-        <w:rPr>
-          <w:rFonts w:ascii="Arial" w:hAnsi="Arial" w:cs="Arial"/>
-        </w:rPr>
-        <w:t xml:space="preserve"> </w:t>
-      </w:r>
-      <w:proofErr w:type="spellStart"/>
-      <w:r>
-        <w:rPr>
-          <w:rFonts w:ascii="Arial" w:hAnsi="Arial" w:cs="Arial"/>
-        </w:rPr>
-        <w:t>long-term</w:t>
-      </w:r>
-      <w:proofErr w:type="spellEnd"/>
-      <w:r>
-        <w:rPr>
-          <w:rFonts w:ascii="Arial" w:hAnsi="Arial" w:cs="Arial"/>
-        </w:rPr>
-        <w:t xml:space="preserve"> </w:t>
-      </w:r>
-      <w:proofErr w:type="spellStart"/>
-      <w:r>
-        <w:rPr>
-          <w:rFonts w:ascii="Arial" w:hAnsi="Arial" w:cs="Arial"/>
-        </w:rPr>
-        <w:t>sustainability</w:t>
-      </w:r>
-      <w:proofErr w:type="spellEnd"/>
-      <w:r>
-        <w:rPr>
-          <w:rFonts w:ascii="Arial" w:hAnsi="Arial" w:cs="Arial"/>
-        </w:rPr>
-        <w:t xml:space="preserve">. </w:t>
-      </w:r>
-      <w:proofErr w:type="spellStart"/>
-      <w:r>
-        <w:rPr>
-          <w:rFonts w:ascii="Arial" w:hAnsi="Arial" w:cs="Arial"/>
-        </w:rPr>
-        <w:t>This</w:t>
-      </w:r>
-      <w:proofErr w:type="spellEnd"/>
-      <w:r>
-        <w:rPr>
-          <w:rFonts w:ascii="Arial" w:hAnsi="Arial" w:cs="Arial"/>
-        </w:rPr>
-        <w:t xml:space="preserve"> </w:t>
-      </w:r>
-      <w:proofErr w:type="spellStart"/>
-      <w:r>
-        <w:rPr>
-          <w:rFonts w:ascii="Arial" w:hAnsi="Arial" w:cs="Arial"/>
-        </w:rPr>
-        <w:t>project</w:t>
-      </w:r>
-      <w:proofErr w:type="spellEnd"/>
-      <w:r>
-        <w:rPr>
-          <w:rFonts w:ascii="Arial" w:hAnsi="Arial" w:cs="Arial"/>
-        </w:rPr>
-        <w:t xml:space="preserve"> has </w:t>
-      </w:r>
-      <w:proofErr w:type="spellStart"/>
-      <w:r>
-        <w:rPr>
-          <w:rFonts w:ascii="Arial" w:hAnsi="Arial" w:cs="Arial"/>
-        </w:rPr>
-        <w:t>enhanced</w:t>
-      </w:r>
-      <w:proofErr w:type="spellEnd"/>
-      <w:r>
-        <w:rPr>
-          <w:rFonts w:ascii="Arial" w:hAnsi="Arial" w:cs="Arial"/>
-        </w:rPr>
-        <w:t xml:space="preserve"> </w:t>
-      </w:r>
-      <w:proofErr w:type="spellStart"/>
-      <w:r>
-        <w:rPr>
-          <w:rFonts w:ascii="Arial" w:hAnsi="Arial" w:cs="Arial"/>
-        </w:rPr>
-        <w:t>my</w:t>
-      </w:r>
-      <w:proofErr w:type="spellEnd"/>
-      <w:r>
-        <w:rPr>
-          <w:rFonts w:ascii="Arial" w:hAnsi="Arial" w:cs="Arial"/>
-        </w:rPr>
-        <w:t xml:space="preserve"> </w:t>
-      </w:r>
-      <w:proofErr w:type="spellStart"/>
-      <w:r>
-        <w:rPr>
-          <w:rFonts w:ascii="Arial" w:hAnsi="Arial" w:cs="Arial"/>
-        </w:rPr>
-        <w:t>understanding</w:t>
-      </w:r>
-      <w:proofErr w:type="spellEnd"/>
-      <w:r>
-        <w:rPr>
-          <w:rFonts w:ascii="Arial" w:hAnsi="Arial" w:cs="Arial"/>
-        </w:rPr>
-        <w:t xml:space="preserve"> </w:t>
-      </w:r>
-      <w:proofErr w:type="spellStart"/>
-      <w:r>
-        <w:rPr>
-          <w:rFonts w:ascii="Arial" w:hAnsi="Arial" w:cs="Arial"/>
-        </w:rPr>
-        <w:t>of</w:t>
-      </w:r>
-      <w:proofErr w:type="spellEnd"/>
-      <w:r>
-        <w:rPr>
-          <w:rFonts w:ascii="Arial" w:hAnsi="Arial" w:cs="Arial"/>
-        </w:rPr>
-        <w:t xml:space="preserve"> </w:t>
-      </w:r>
-      <w:proofErr w:type="spellStart"/>
-      <w:r>
-        <w:rPr>
-          <w:rFonts w:ascii="Arial" w:hAnsi="Arial" w:cs="Arial"/>
-        </w:rPr>
-        <w:t>how</w:t>
-      </w:r>
-      <w:proofErr w:type="spellEnd"/>
-      <w:r>
-        <w:rPr>
-          <w:rFonts w:ascii="Arial" w:hAnsi="Arial" w:cs="Arial"/>
-        </w:rPr>
-        <w:t xml:space="preserve"> </w:t>
-      </w:r>
-      <w:proofErr w:type="spellStart"/>
-      <w:r>
-        <w:rPr>
-          <w:rFonts w:ascii="Arial" w:hAnsi="Arial" w:cs="Arial"/>
-        </w:rPr>
-        <w:t>cloud</w:t>
-      </w:r>
-      <w:proofErr w:type="spellEnd"/>
-      <w:r>
-        <w:rPr>
-          <w:rFonts w:ascii="Arial" w:hAnsi="Arial" w:cs="Arial"/>
-        </w:rPr>
-        <w:t xml:space="preserve"> </w:t>
-      </w:r>
-      <w:proofErr w:type="spellStart"/>
-      <w:r>
-        <w:rPr>
-          <w:rFonts w:ascii="Arial" w:hAnsi="Arial" w:cs="Arial"/>
-        </w:rPr>
-        <w:t>services</w:t>
-      </w:r>
-      <w:proofErr w:type="spellEnd"/>
-      <w:r>
-        <w:rPr>
-          <w:rFonts w:ascii="Arial" w:hAnsi="Arial" w:cs="Arial"/>
-        </w:rPr>
-        <w:t xml:space="preserve"> </w:t>
-      </w:r>
-      <w:proofErr w:type="spellStart"/>
-      <w:r>
-        <w:rPr>
-          <w:rFonts w:ascii="Arial" w:hAnsi="Arial" w:cs="Arial"/>
-        </w:rPr>
-        <w:t>like</w:t>
-      </w:r>
-      <w:proofErr w:type="spellEnd"/>
-      <w:r>
-        <w:rPr>
-          <w:rFonts w:ascii="Arial" w:hAnsi="Arial" w:cs="Arial"/>
-        </w:rPr>
-        <w:t xml:space="preserve"> GCP can be </w:t>
-      </w:r>
-      <w:proofErr w:type="spellStart"/>
-      <w:r>
-        <w:rPr>
-          <w:rFonts w:ascii="Arial" w:hAnsi="Arial" w:cs="Arial"/>
-        </w:rPr>
-        <w:t>leveraged</w:t>
-      </w:r>
-      <w:proofErr w:type="spellEnd"/>
-      <w:r>
-        <w:rPr>
-          <w:rFonts w:ascii="Arial" w:hAnsi="Arial" w:cs="Arial"/>
-        </w:rPr>
-        <w:t xml:space="preserve"> </w:t>
-      </w:r>
-      <w:proofErr w:type="spellStart"/>
-      <w:r>
-        <w:rPr>
-          <w:rFonts w:ascii="Arial" w:hAnsi="Arial" w:cs="Arial"/>
-        </w:rPr>
-        <w:t>to</w:t>
-      </w:r>
-      <w:proofErr w:type="spellEnd"/>
-      <w:r>
-        <w:rPr>
-          <w:rFonts w:ascii="Arial" w:hAnsi="Arial" w:cs="Arial"/>
-        </w:rPr>
-        <w:t xml:space="preserve"> </w:t>
-      </w:r>
-      <w:proofErr w:type="spellStart"/>
-      <w:r>
-        <w:rPr>
-          <w:rFonts w:ascii="Arial" w:hAnsi="Arial" w:cs="Arial"/>
-        </w:rPr>
-        <w:t>meet</w:t>
-      </w:r>
-      <w:proofErr w:type="spellEnd"/>
-      <w:r>
-        <w:rPr>
-          <w:rFonts w:ascii="Arial" w:hAnsi="Arial" w:cs="Arial"/>
-        </w:rPr>
-        <w:t xml:space="preserve"> </w:t>
-      </w:r>
-      <w:proofErr w:type="spellStart"/>
-      <w:r>
-        <w:rPr>
-          <w:rFonts w:ascii="Arial" w:hAnsi="Arial" w:cs="Arial"/>
-        </w:rPr>
-        <w:t>modern</w:t>
-      </w:r>
-      <w:proofErr w:type="spellEnd"/>
-      <w:r>
-        <w:rPr>
-          <w:rFonts w:ascii="Arial" w:hAnsi="Arial" w:cs="Arial"/>
-        </w:rPr>
-        <w:t xml:space="preserve"> </w:t>
-      </w:r>
-      <w:proofErr w:type="spellStart"/>
-      <w:r>
-        <w:rPr>
-          <w:rFonts w:ascii="Arial" w:hAnsi="Arial" w:cs="Arial"/>
-        </w:rPr>
-        <w:t>business</w:t>
-      </w:r>
-      <w:proofErr w:type="spellEnd"/>
-      <w:r>
-        <w:rPr>
-          <w:rFonts w:ascii="Arial" w:hAnsi="Arial" w:cs="Arial"/>
-        </w:rPr>
-        <w:t xml:space="preserve"> </w:t>
-      </w:r>
-      <w:proofErr w:type="spellStart"/>
-      <w:r>
-        <w:rPr>
-          <w:rFonts w:ascii="Arial" w:hAnsi="Arial" w:cs="Arial"/>
-        </w:rPr>
-        <w:t>needs</w:t>
-      </w:r>
-      <w:proofErr w:type="spellEnd"/>
-      <w:r>
-        <w:rPr>
-          <w:rFonts w:ascii="Arial" w:hAnsi="Arial" w:cs="Arial"/>
-        </w:rPr>
-        <w:t xml:space="preserve"> </w:t>
-      </w:r>
-      <w:proofErr w:type="spellStart"/>
-      <w:r>
-        <w:rPr>
-          <w:rFonts w:ascii="Arial" w:hAnsi="Arial" w:cs="Arial"/>
-        </w:rPr>
-        <w:t>effectively</w:t>
-      </w:r>
-      <w:proofErr w:type="spellEnd"/>
-      <w:r>
-        <w:rPr>
-          <w:rFonts w:ascii="Arial" w:hAnsi="Arial" w:cs="Arial"/>
-        </w:rPr>
-        <w:t>.</w:t>
+          <w:lang w:val="en-US"/>
+        </w:rPr>
+      </w:pPr>
+      <w:r>
+        <w:rPr>
+          <w:rFonts w:ascii="Arial" w:hAnsi="Arial" w:cs="Arial"/>
+          <w:lang w:val="en-US"/>
+        </w:rPr>
+        <w:t xml:space="preserve">The implementation of the </w:t>
+      </w:r>
+      <w:r>
+        <w:rPr>
+          <w:rFonts w:ascii="Arial" w:hAnsi="Arial" w:cs="Arial"/>
+          <w:lang w:val="en-US"/>
+        </w:rPr>
+        <w:t>Data Warehouse</w:t>
+      </w:r>
+      <w:r>
+        <w:rPr>
+          <w:rFonts w:ascii="Arial" w:hAnsi="Arial" w:cs="Arial"/>
+          <w:lang w:val="en-US"/>
+        </w:rPr>
+        <w:t xml:space="preserve"> has demonstrated significant potential in improving operational efficiency through cloud technology. By automating key processes, the project not only reduces the manual effort involved in data loading but also accelerates decision-making with real-time dashboards. One key lesson learned was the importance of scalability and security in cloud architecture design. These considerations were critical in ensuring the system's long-term sustainability. This project has enhanced my understanding of how cloud services like GCP can be leveraged to meet modern business needs effectively.</w:t>
       </w:r>
     </w:p>
     <w:p>
@@ -12070,6 +10369,7 @@
         <w:spacing w:line="360" w:lineRule="auto"/>
         <w:rPr>
           <w:rFonts w:ascii="Arial" w:hAnsi="Arial" w:cs="Arial"/>
+          <w:lang w:val="en-US"/>
         </w:rPr>
       </w:pPr>
       <w:bookmarkStart w:id="11" w:name="_heading=h.o6yklfv4wbdn" w:colFirst="0" w:colLast="0"/>
@@ -12081,24 +10381,25 @@
         <w:spacing w:line="360" w:lineRule="auto"/>
         <w:rPr>
           <w:rFonts w:ascii="Arial" w:hAnsi="Arial" w:cs="Arial"/>
+          <w:lang w:val="en-US"/>
         </w:rPr>
       </w:pPr>
       <w:bookmarkStart w:id="12" w:name="_heading=h.telpfgtsv4ki" w:colFirst="0" w:colLast="0"/>
       <w:bookmarkEnd w:id="12"/>
-      <w:proofErr w:type="spellStart"/>
-      <w:r>
-        <w:rPr>
-          <w:rFonts w:ascii="Arial" w:hAnsi="Arial" w:cs="Arial"/>
+      <w:r>
+        <w:rPr>
+          <w:rFonts w:ascii="Arial" w:hAnsi="Arial" w:cs="Arial"/>
+          <w:lang w:val="en-US"/>
         </w:rPr>
         <w:t>Reflection</w:t>
       </w:r>
-      <w:proofErr w:type="spellEnd"/>
     </w:p>
     <w:p>
       <w:pPr>
         <w:spacing w:line="360" w:lineRule="auto"/>
         <w:rPr>
           <w:rFonts w:ascii="Arial" w:hAnsi="Arial" w:cs="Arial"/>
+          <w:lang w:val="en-US"/>
         </w:rPr>
       </w:pPr>
     </w:p>
@@ -12107,1255 +10408,29 @@
         <w:spacing w:line="360" w:lineRule="auto"/>
         <w:rPr>
           <w:rFonts w:ascii="Arial" w:hAnsi="Arial" w:cs="Arial"/>
-        </w:rPr>
-      </w:pPr>
-      <w:proofErr w:type="spellStart"/>
-      <w:r>
-        <w:rPr>
-          <w:rFonts w:ascii="Arial" w:hAnsi="Arial" w:cs="Arial"/>
-        </w:rPr>
-        <w:t>The</w:t>
-      </w:r>
-      <w:proofErr w:type="spellEnd"/>
-      <w:r>
-        <w:rPr>
-          <w:rFonts w:ascii="Arial" w:hAnsi="Arial" w:cs="Arial"/>
-        </w:rPr>
-        <w:t xml:space="preserve"> Data Smart GCP </w:t>
-      </w:r>
-      <w:proofErr w:type="spellStart"/>
-      <w:r>
-        <w:rPr>
-          <w:rFonts w:ascii="Arial" w:hAnsi="Arial" w:cs="Arial"/>
-        </w:rPr>
-        <w:t>Architecture</w:t>
-      </w:r>
-      <w:proofErr w:type="spellEnd"/>
-      <w:r>
-        <w:rPr>
-          <w:rFonts w:ascii="Arial" w:hAnsi="Arial" w:cs="Arial"/>
-        </w:rPr>
-        <w:t xml:space="preserve"> </w:t>
-      </w:r>
-      <w:proofErr w:type="spellStart"/>
-      <w:r>
-        <w:rPr>
-          <w:rFonts w:ascii="Arial" w:hAnsi="Arial" w:cs="Arial"/>
-        </w:rPr>
-        <w:t>project</w:t>
-      </w:r>
-      <w:proofErr w:type="spellEnd"/>
-      <w:r>
-        <w:rPr>
-          <w:rFonts w:ascii="Arial" w:hAnsi="Arial" w:cs="Arial"/>
-        </w:rPr>
-        <w:t xml:space="preserve"> </w:t>
-      </w:r>
-      <w:proofErr w:type="spellStart"/>
-      <w:r>
-        <w:rPr>
-          <w:rFonts w:ascii="Arial" w:hAnsi="Arial" w:cs="Arial"/>
-        </w:rPr>
-        <w:t>provided</w:t>
-      </w:r>
-      <w:proofErr w:type="spellEnd"/>
-      <w:r>
-        <w:rPr>
-          <w:rFonts w:ascii="Arial" w:hAnsi="Arial" w:cs="Arial"/>
-        </w:rPr>
-        <w:t xml:space="preserve"> </w:t>
-      </w:r>
-      <w:proofErr w:type="spellStart"/>
-      <w:r>
-        <w:rPr>
-          <w:rFonts w:ascii="Arial" w:hAnsi="Arial" w:cs="Arial"/>
-        </w:rPr>
-        <w:t>an</w:t>
-      </w:r>
-      <w:proofErr w:type="spellEnd"/>
-      <w:r>
-        <w:rPr>
-          <w:rFonts w:ascii="Arial" w:hAnsi="Arial" w:cs="Arial"/>
-        </w:rPr>
-        <w:t xml:space="preserve"> </w:t>
-      </w:r>
-      <w:proofErr w:type="spellStart"/>
-      <w:r>
-        <w:rPr>
-          <w:rFonts w:ascii="Arial" w:hAnsi="Arial" w:cs="Arial"/>
-        </w:rPr>
-        <w:t>excellent</w:t>
-      </w:r>
-      <w:proofErr w:type="spellEnd"/>
-      <w:r>
-        <w:rPr>
-          <w:rFonts w:ascii="Arial" w:hAnsi="Arial" w:cs="Arial"/>
-        </w:rPr>
-        <w:t xml:space="preserve"> </w:t>
-      </w:r>
-      <w:proofErr w:type="spellStart"/>
-      <w:r>
-        <w:rPr>
-          <w:rFonts w:ascii="Arial" w:hAnsi="Arial" w:cs="Arial"/>
-        </w:rPr>
-        <w:t>opportunity</w:t>
-      </w:r>
-      <w:proofErr w:type="spellEnd"/>
-      <w:r>
-        <w:rPr>
-          <w:rFonts w:ascii="Arial" w:hAnsi="Arial" w:cs="Arial"/>
-        </w:rPr>
-        <w:t xml:space="preserve"> </w:t>
-      </w:r>
-      <w:proofErr w:type="spellStart"/>
-      <w:r>
-        <w:rPr>
-          <w:rFonts w:ascii="Arial" w:hAnsi="Arial" w:cs="Arial"/>
-        </w:rPr>
-        <w:t>to</w:t>
-      </w:r>
-      <w:proofErr w:type="spellEnd"/>
-      <w:r>
-        <w:rPr>
-          <w:rFonts w:ascii="Arial" w:hAnsi="Arial" w:cs="Arial"/>
-        </w:rPr>
-        <w:t xml:space="preserve"> </w:t>
-      </w:r>
-      <w:proofErr w:type="spellStart"/>
-      <w:r>
-        <w:rPr>
-          <w:rFonts w:ascii="Arial" w:hAnsi="Arial" w:cs="Arial"/>
-        </w:rPr>
-        <w:t>apply</w:t>
-      </w:r>
-      <w:proofErr w:type="spellEnd"/>
-      <w:r>
-        <w:rPr>
-          <w:rFonts w:ascii="Arial" w:hAnsi="Arial" w:cs="Arial"/>
-        </w:rPr>
-        <w:t xml:space="preserve"> </w:t>
-      </w:r>
-      <w:proofErr w:type="spellStart"/>
-      <w:r>
-        <w:rPr>
-          <w:rFonts w:ascii="Arial" w:hAnsi="Arial" w:cs="Arial"/>
-        </w:rPr>
-        <w:t>advanced</w:t>
-      </w:r>
-      <w:proofErr w:type="spellEnd"/>
-      <w:r>
-        <w:rPr>
-          <w:rFonts w:ascii="Arial" w:hAnsi="Arial" w:cs="Arial"/>
-        </w:rPr>
-        <w:t xml:space="preserve"> </w:t>
-      </w:r>
-      <w:proofErr w:type="spellStart"/>
-      <w:r>
-        <w:rPr>
-          <w:rFonts w:ascii="Arial" w:hAnsi="Arial" w:cs="Arial"/>
-        </w:rPr>
-        <w:t>cloud</w:t>
-      </w:r>
-      <w:proofErr w:type="spellEnd"/>
-      <w:r>
-        <w:rPr>
-          <w:rFonts w:ascii="Arial" w:hAnsi="Arial" w:cs="Arial"/>
-        </w:rPr>
-        <w:t xml:space="preserve"> </w:t>
-      </w:r>
-      <w:proofErr w:type="spellStart"/>
-      <w:r>
-        <w:rPr>
-          <w:rFonts w:ascii="Arial" w:hAnsi="Arial" w:cs="Arial"/>
-        </w:rPr>
-        <w:t>computing</w:t>
-      </w:r>
-      <w:proofErr w:type="spellEnd"/>
-      <w:r>
-        <w:rPr>
-          <w:rFonts w:ascii="Arial" w:hAnsi="Arial" w:cs="Arial"/>
-        </w:rPr>
-        <w:t xml:space="preserve"> </w:t>
-      </w:r>
-      <w:proofErr w:type="spellStart"/>
-      <w:r>
-        <w:rPr>
-          <w:rFonts w:ascii="Arial" w:hAnsi="Arial" w:cs="Arial"/>
-        </w:rPr>
-        <w:t>skills</w:t>
-      </w:r>
-      <w:proofErr w:type="spellEnd"/>
-      <w:r>
-        <w:rPr>
-          <w:rFonts w:ascii="Arial" w:hAnsi="Arial" w:cs="Arial"/>
-        </w:rPr>
-        <w:t xml:space="preserve">, </w:t>
-      </w:r>
-      <w:proofErr w:type="spellStart"/>
-      <w:r>
-        <w:rPr>
-          <w:rFonts w:ascii="Arial" w:hAnsi="Arial" w:cs="Arial"/>
-        </w:rPr>
-        <w:t>particularly</w:t>
-      </w:r>
-      <w:proofErr w:type="spellEnd"/>
-      <w:r>
-        <w:rPr>
-          <w:rFonts w:ascii="Arial" w:hAnsi="Arial" w:cs="Arial"/>
-        </w:rPr>
-        <w:t xml:space="preserve"> in </w:t>
-      </w:r>
-      <w:proofErr w:type="spellStart"/>
-      <w:r>
-        <w:rPr>
-          <w:rFonts w:ascii="Arial" w:hAnsi="Arial" w:cs="Arial"/>
-        </w:rPr>
-        <w:t>the</w:t>
-      </w:r>
-      <w:proofErr w:type="spellEnd"/>
-      <w:r>
-        <w:rPr>
-          <w:rFonts w:ascii="Arial" w:hAnsi="Arial" w:cs="Arial"/>
-        </w:rPr>
-        <w:t xml:space="preserve"> </w:t>
-      </w:r>
-      <w:proofErr w:type="spellStart"/>
-      <w:r>
-        <w:rPr>
-          <w:rFonts w:ascii="Arial" w:hAnsi="Arial" w:cs="Arial"/>
-        </w:rPr>
-        <w:t>context</w:t>
-      </w:r>
-      <w:proofErr w:type="spellEnd"/>
-      <w:r>
-        <w:rPr>
-          <w:rFonts w:ascii="Arial" w:hAnsi="Arial" w:cs="Arial"/>
-        </w:rPr>
-        <w:t xml:space="preserve"> </w:t>
-      </w:r>
-      <w:proofErr w:type="spellStart"/>
-      <w:r>
-        <w:rPr>
-          <w:rFonts w:ascii="Arial" w:hAnsi="Arial" w:cs="Arial"/>
-        </w:rPr>
-        <w:t>of</w:t>
-      </w:r>
-      <w:proofErr w:type="spellEnd"/>
-      <w:r>
-        <w:rPr>
-          <w:rFonts w:ascii="Arial" w:hAnsi="Arial" w:cs="Arial"/>
-        </w:rPr>
-        <w:t xml:space="preserve"> </w:t>
-      </w:r>
-      <w:proofErr w:type="spellStart"/>
-      <w:proofErr w:type="gramStart"/>
-      <w:r>
-        <w:rPr>
-          <w:rFonts w:ascii="Arial" w:hAnsi="Arial" w:cs="Arial"/>
-        </w:rPr>
-        <w:t>business</w:t>
-      </w:r>
-      <w:proofErr w:type="spellEnd"/>
-      <w:r>
-        <w:rPr>
-          <w:rFonts w:ascii="Arial" w:hAnsi="Arial" w:cs="Arial"/>
-        </w:rPr>
-        <w:t xml:space="preserve"> </w:t>
-      </w:r>
-      <w:proofErr w:type="spellStart"/>
-      <w:r>
-        <w:rPr>
-          <w:rFonts w:ascii="Arial" w:hAnsi="Arial" w:cs="Arial"/>
-        </w:rPr>
-        <w:t>intelligence</w:t>
-      </w:r>
-      <w:proofErr w:type="spellEnd"/>
-      <w:proofErr w:type="gramEnd"/>
-      <w:r>
-        <w:rPr>
-          <w:rFonts w:ascii="Arial" w:hAnsi="Arial" w:cs="Arial"/>
-        </w:rPr>
-        <w:t xml:space="preserve">. </w:t>
-      </w:r>
-      <w:proofErr w:type="spellStart"/>
-      <w:r>
-        <w:rPr>
-          <w:rFonts w:ascii="Arial" w:hAnsi="Arial" w:cs="Arial"/>
-        </w:rPr>
-        <w:t>Reflecting</w:t>
-      </w:r>
-      <w:proofErr w:type="spellEnd"/>
-      <w:r>
-        <w:rPr>
-          <w:rFonts w:ascii="Arial" w:hAnsi="Arial" w:cs="Arial"/>
-        </w:rPr>
-        <w:t xml:space="preserve"> </w:t>
-      </w:r>
-      <w:proofErr w:type="spellStart"/>
-      <w:r>
-        <w:rPr>
-          <w:rFonts w:ascii="Arial" w:hAnsi="Arial" w:cs="Arial"/>
-        </w:rPr>
-        <w:t>on</w:t>
-      </w:r>
-      <w:proofErr w:type="spellEnd"/>
-      <w:r>
-        <w:rPr>
-          <w:rFonts w:ascii="Arial" w:hAnsi="Arial" w:cs="Arial"/>
-        </w:rPr>
-        <w:t xml:space="preserve"> </w:t>
-      </w:r>
-      <w:proofErr w:type="spellStart"/>
-      <w:r>
-        <w:rPr>
-          <w:rFonts w:ascii="Arial" w:hAnsi="Arial" w:cs="Arial"/>
-        </w:rPr>
-        <w:t>the</w:t>
-      </w:r>
-      <w:proofErr w:type="spellEnd"/>
-      <w:r>
-        <w:rPr>
-          <w:rFonts w:ascii="Arial" w:hAnsi="Arial" w:cs="Arial"/>
-        </w:rPr>
-        <w:t xml:space="preserve"> </w:t>
-      </w:r>
-      <w:proofErr w:type="spellStart"/>
-      <w:r>
-        <w:rPr>
-          <w:rFonts w:ascii="Arial" w:hAnsi="Arial" w:cs="Arial"/>
-        </w:rPr>
-        <w:t>process</w:t>
-      </w:r>
-      <w:proofErr w:type="spellEnd"/>
-      <w:r>
-        <w:rPr>
-          <w:rFonts w:ascii="Arial" w:hAnsi="Arial" w:cs="Arial"/>
-        </w:rPr>
-        <w:t xml:space="preserve">, </w:t>
-      </w:r>
-      <w:proofErr w:type="spellStart"/>
-      <w:r>
-        <w:rPr>
-          <w:rFonts w:ascii="Arial" w:hAnsi="Arial" w:cs="Arial"/>
-        </w:rPr>
-        <w:t>one</w:t>
-      </w:r>
-      <w:proofErr w:type="spellEnd"/>
-      <w:r>
-        <w:rPr>
-          <w:rFonts w:ascii="Arial" w:hAnsi="Arial" w:cs="Arial"/>
-        </w:rPr>
-        <w:t xml:space="preserve"> </w:t>
-      </w:r>
-      <w:proofErr w:type="spellStart"/>
-      <w:r>
-        <w:rPr>
-          <w:rFonts w:ascii="Arial" w:hAnsi="Arial" w:cs="Arial"/>
-        </w:rPr>
-        <w:t>of</w:t>
-      </w:r>
-      <w:proofErr w:type="spellEnd"/>
-      <w:r>
-        <w:rPr>
-          <w:rFonts w:ascii="Arial" w:hAnsi="Arial" w:cs="Arial"/>
-        </w:rPr>
-        <w:t xml:space="preserve"> </w:t>
-      </w:r>
-      <w:proofErr w:type="spellStart"/>
-      <w:r>
-        <w:rPr>
-          <w:rFonts w:ascii="Arial" w:hAnsi="Arial" w:cs="Arial"/>
-        </w:rPr>
-        <w:t>the</w:t>
-      </w:r>
-      <w:proofErr w:type="spellEnd"/>
-      <w:r>
-        <w:rPr>
-          <w:rFonts w:ascii="Arial" w:hAnsi="Arial" w:cs="Arial"/>
-        </w:rPr>
-        <w:t xml:space="preserve"> </w:t>
-      </w:r>
-      <w:proofErr w:type="spellStart"/>
-      <w:r>
-        <w:rPr>
-          <w:rFonts w:ascii="Arial" w:hAnsi="Arial" w:cs="Arial"/>
-        </w:rPr>
-        <w:t>main</w:t>
-      </w:r>
-      <w:proofErr w:type="spellEnd"/>
-      <w:r>
-        <w:rPr>
-          <w:rFonts w:ascii="Arial" w:hAnsi="Arial" w:cs="Arial"/>
-        </w:rPr>
-        <w:t xml:space="preserve"> </w:t>
-      </w:r>
-      <w:proofErr w:type="spellStart"/>
-      <w:r>
-        <w:rPr>
-          <w:rFonts w:ascii="Arial" w:hAnsi="Arial" w:cs="Arial"/>
-        </w:rPr>
-        <w:t>challenges</w:t>
-      </w:r>
-      <w:proofErr w:type="spellEnd"/>
-      <w:r>
-        <w:rPr>
-          <w:rFonts w:ascii="Arial" w:hAnsi="Arial" w:cs="Arial"/>
-        </w:rPr>
-        <w:t xml:space="preserve"> </w:t>
-      </w:r>
-      <w:proofErr w:type="spellStart"/>
-      <w:r>
-        <w:rPr>
-          <w:rFonts w:ascii="Arial" w:hAnsi="Arial" w:cs="Arial"/>
-        </w:rPr>
-        <w:t>was</w:t>
-      </w:r>
-      <w:proofErr w:type="spellEnd"/>
-      <w:r>
-        <w:rPr>
-          <w:rFonts w:ascii="Arial" w:hAnsi="Arial" w:cs="Arial"/>
-        </w:rPr>
-        <w:t xml:space="preserve"> </w:t>
-      </w:r>
-      <w:proofErr w:type="spellStart"/>
-      <w:r>
-        <w:rPr>
-          <w:rFonts w:ascii="Arial" w:hAnsi="Arial" w:cs="Arial"/>
-        </w:rPr>
-        <w:t>balancing</w:t>
-      </w:r>
-      <w:proofErr w:type="spellEnd"/>
-      <w:r>
-        <w:rPr>
-          <w:rFonts w:ascii="Arial" w:hAnsi="Arial" w:cs="Arial"/>
-        </w:rPr>
-        <w:t xml:space="preserve"> </w:t>
-      </w:r>
-      <w:proofErr w:type="spellStart"/>
-      <w:r>
-        <w:rPr>
-          <w:rFonts w:ascii="Arial" w:hAnsi="Arial" w:cs="Arial"/>
-        </w:rPr>
-        <w:t>the</w:t>
-      </w:r>
-      <w:proofErr w:type="spellEnd"/>
-      <w:r>
-        <w:rPr>
-          <w:rFonts w:ascii="Arial" w:hAnsi="Arial" w:cs="Arial"/>
-        </w:rPr>
-        <w:t xml:space="preserve"> </w:t>
-      </w:r>
-      <w:proofErr w:type="spellStart"/>
-      <w:r>
-        <w:rPr>
-          <w:rFonts w:ascii="Arial" w:hAnsi="Arial" w:cs="Arial"/>
-        </w:rPr>
-        <w:t>need</w:t>
-      </w:r>
-      <w:proofErr w:type="spellEnd"/>
-      <w:r>
-        <w:rPr>
-          <w:rFonts w:ascii="Arial" w:hAnsi="Arial" w:cs="Arial"/>
-        </w:rPr>
-        <w:t xml:space="preserve"> </w:t>
-      </w:r>
-      <w:proofErr w:type="spellStart"/>
-      <w:r>
-        <w:rPr>
-          <w:rFonts w:ascii="Arial" w:hAnsi="Arial" w:cs="Arial"/>
-        </w:rPr>
-        <w:t>for</w:t>
-      </w:r>
-      <w:proofErr w:type="spellEnd"/>
-      <w:r>
-        <w:rPr>
-          <w:rFonts w:ascii="Arial" w:hAnsi="Arial" w:cs="Arial"/>
-        </w:rPr>
-        <w:t xml:space="preserve"> </w:t>
-      </w:r>
-      <w:proofErr w:type="spellStart"/>
-      <w:r>
-        <w:rPr>
-          <w:rFonts w:ascii="Arial" w:hAnsi="Arial" w:cs="Arial"/>
-        </w:rPr>
-        <w:t>automation</w:t>
-      </w:r>
-      <w:proofErr w:type="spellEnd"/>
-      <w:r>
-        <w:rPr>
-          <w:rFonts w:ascii="Arial" w:hAnsi="Arial" w:cs="Arial"/>
-        </w:rPr>
-        <w:t xml:space="preserve"> </w:t>
-      </w:r>
-      <w:proofErr w:type="spellStart"/>
-      <w:r>
-        <w:rPr>
-          <w:rFonts w:ascii="Arial" w:hAnsi="Arial" w:cs="Arial"/>
-        </w:rPr>
-        <w:t>with</w:t>
-      </w:r>
-      <w:proofErr w:type="spellEnd"/>
-      <w:r>
-        <w:rPr>
-          <w:rFonts w:ascii="Arial" w:hAnsi="Arial" w:cs="Arial"/>
-        </w:rPr>
-        <w:t xml:space="preserve"> </w:t>
-      </w:r>
-      <w:proofErr w:type="spellStart"/>
-      <w:r>
-        <w:rPr>
-          <w:rFonts w:ascii="Arial" w:hAnsi="Arial" w:cs="Arial"/>
-        </w:rPr>
-        <w:t>cost</w:t>
-      </w:r>
-      <w:proofErr w:type="spellEnd"/>
-      <w:r>
-        <w:rPr>
-          <w:rFonts w:ascii="Arial" w:hAnsi="Arial" w:cs="Arial"/>
-        </w:rPr>
-        <w:t xml:space="preserve"> </w:t>
-      </w:r>
-      <w:proofErr w:type="spellStart"/>
-      <w:r>
-        <w:rPr>
-          <w:rFonts w:ascii="Arial" w:hAnsi="Arial" w:cs="Arial"/>
-        </w:rPr>
-        <w:t>efficiency</w:t>
-      </w:r>
-      <w:proofErr w:type="spellEnd"/>
-      <w:r>
-        <w:rPr>
-          <w:rFonts w:ascii="Arial" w:hAnsi="Arial" w:cs="Arial"/>
-        </w:rPr>
-        <w:t xml:space="preserve">. GCP </w:t>
-      </w:r>
-      <w:proofErr w:type="spellStart"/>
-      <w:r>
-        <w:rPr>
-          <w:rFonts w:ascii="Arial" w:hAnsi="Arial" w:cs="Arial"/>
-        </w:rPr>
-        <w:t>offers</w:t>
-      </w:r>
-      <w:proofErr w:type="spellEnd"/>
-      <w:r>
-        <w:rPr>
-          <w:rFonts w:ascii="Arial" w:hAnsi="Arial" w:cs="Arial"/>
-        </w:rPr>
-        <w:t xml:space="preserve"> </w:t>
-      </w:r>
-      <w:proofErr w:type="spellStart"/>
-      <w:r>
-        <w:rPr>
-          <w:rFonts w:ascii="Arial" w:hAnsi="Arial" w:cs="Arial"/>
-        </w:rPr>
-        <w:t>numerous</w:t>
-      </w:r>
-      <w:proofErr w:type="spellEnd"/>
-      <w:r>
-        <w:rPr>
-          <w:rFonts w:ascii="Arial" w:hAnsi="Arial" w:cs="Arial"/>
-        </w:rPr>
-        <w:t xml:space="preserve"> </w:t>
-      </w:r>
-      <w:proofErr w:type="spellStart"/>
-      <w:r>
-        <w:rPr>
-          <w:rFonts w:ascii="Arial" w:hAnsi="Arial" w:cs="Arial"/>
-        </w:rPr>
-        <w:t>tools</w:t>
-      </w:r>
-      <w:proofErr w:type="spellEnd"/>
-      <w:r>
-        <w:rPr>
-          <w:rFonts w:ascii="Arial" w:hAnsi="Arial" w:cs="Arial"/>
-        </w:rPr>
-        <w:t xml:space="preserve">, </w:t>
-      </w:r>
-      <w:proofErr w:type="spellStart"/>
-      <w:r>
-        <w:rPr>
-          <w:rFonts w:ascii="Arial" w:hAnsi="Arial" w:cs="Arial"/>
-        </w:rPr>
-        <w:t>but</w:t>
-      </w:r>
-      <w:proofErr w:type="spellEnd"/>
-      <w:r>
-        <w:rPr>
-          <w:rFonts w:ascii="Arial" w:hAnsi="Arial" w:cs="Arial"/>
-        </w:rPr>
-        <w:t xml:space="preserve"> </w:t>
-      </w:r>
-      <w:proofErr w:type="spellStart"/>
-      <w:r>
-        <w:rPr>
-          <w:rFonts w:ascii="Arial" w:hAnsi="Arial" w:cs="Arial"/>
-        </w:rPr>
-        <w:t>it</w:t>
-      </w:r>
-      <w:proofErr w:type="spellEnd"/>
-      <w:r>
-        <w:rPr>
-          <w:rFonts w:ascii="Arial" w:hAnsi="Arial" w:cs="Arial"/>
-        </w:rPr>
-        <w:t xml:space="preserve"> </w:t>
-      </w:r>
-      <w:proofErr w:type="spellStart"/>
-      <w:r>
-        <w:rPr>
-          <w:rFonts w:ascii="Arial" w:hAnsi="Arial" w:cs="Arial"/>
-        </w:rPr>
-        <w:t>became</w:t>
-      </w:r>
-      <w:proofErr w:type="spellEnd"/>
-      <w:r>
-        <w:rPr>
-          <w:rFonts w:ascii="Arial" w:hAnsi="Arial" w:cs="Arial"/>
-        </w:rPr>
-        <w:t xml:space="preserve"> </w:t>
-      </w:r>
-      <w:proofErr w:type="spellStart"/>
-      <w:r>
-        <w:rPr>
-          <w:rFonts w:ascii="Arial" w:hAnsi="Arial" w:cs="Arial"/>
-        </w:rPr>
-        <w:t>clear</w:t>
-      </w:r>
-      <w:proofErr w:type="spellEnd"/>
-      <w:r>
-        <w:rPr>
-          <w:rFonts w:ascii="Arial" w:hAnsi="Arial" w:cs="Arial"/>
-        </w:rPr>
-        <w:t xml:space="preserve"> </w:t>
-      </w:r>
-      <w:proofErr w:type="spellStart"/>
-      <w:r>
-        <w:rPr>
-          <w:rFonts w:ascii="Arial" w:hAnsi="Arial" w:cs="Arial"/>
-        </w:rPr>
-        <w:t>that</w:t>
-      </w:r>
-      <w:proofErr w:type="spellEnd"/>
-      <w:r>
-        <w:rPr>
-          <w:rFonts w:ascii="Arial" w:hAnsi="Arial" w:cs="Arial"/>
-        </w:rPr>
-        <w:t xml:space="preserve"> </w:t>
-      </w:r>
-      <w:proofErr w:type="spellStart"/>
-      <w:r>
-        <w:rPr>
-          <w:rFonts w:ascii="Arial" w:hAnsi="Arial" w:cs="Arial"/>
-        </w:rPr>
-        <w:t>careful</w:t>
-      </w:r>
-      <w:proofErr w:type="spellEnd"/>
-      <w:r>
-        <w:rPr>
-          <w:rFonts w:ascii="Arial" w:hAnsi="Arial" w:cs="Arial"/>
-        </w:rPr>
-        <w:t xml:space="preserve"> </w:t>
-      </w:r>
-      <w:proofErr w:type="spellStart"/>
-      <w:r>
-        <w:rPr>
-          <w:rFonts w:ascii="Arial" w:hAnsi="Arial" w:cs="Arial"/>
-        </w:rPr>
-        <w:t>planning</w:t>
-      </w:r>
-      <w:proofErr w:type="spellEnd"/>
-      <w:r>
-        <w:rPr>
-          <w:rFonts w:ascii="Arial" w:hAnsi="Arial" w:cs="Arial"/>
-        </w:rPr>
-        <w:t xml:space="preserve"> </w:t>
-      </w:r>
-      <w:proofErr w:type="spellStart"/>
-      <w:r>
-        <w:rPr>
-          <w:rFonts w:ascii="Arial" w:hAnsi="Arial" w:cs="Arial"/>
-        </w:rPr>
-        <w:t>is</w:t>
-      </w:r>
-      <w:proofErr w:type="spellEnd"/>
-      <w:r>
-        <w:rPr>
-          <w:rFonts w:ascii="Arial" w:hAnsi="Arial" w:cs="Arial"/>
-        </w:rPr>
-        <w:t xml:space="preserve"> </w:t>
-      </w:r>
-      <w:proofErr w:type="spellStart"/>
-      <w:r>
-        <w:rPr>
-          <w:rFonts w:ascii="Arial" w:hAnsi="Arial" w:cs="Arial"/>
-        </w:rPr>
-        <w:t>required</w:t>
-      </w:r>
-      <w:proofErr w:type="spellEnd"/>
-      <w:r>
-        <w:rPr>
-          <w:rFonts w:ascii="Arial" w:hAnsi="Arial" w:cs="Arial"/>
-        </w:rPr>
-        <w:t xml:space="preserve"> </w:t>
-      </w:r>
-      <w:proofErr w:type="spellStart"/>
-      <w:r>
-        <w:rPr>
-          <w:rFonts w:ascii="Arial" w:hAnsi="Arial" w:cs="Arial"/>
-        </w:rPr>
-        <w:t>to</w:t>
-      </w:r>
-      <w:proofErr w:type="spellEnd"/>
-      <w:r>
-        <w:rPr>
-          <w:rFonts w:ascii="Arial" w:hAnsi="Arial" w:cs="Arial"/>
-        </w:rPr>
-        <w:t xml:space="preserve"> </w:t>
-      </w:r>
-      <w:proofErr w:type="spellStart"/>
-      <w:r>
-        <w:rPr>
-          <w:rFonts w:ascii="Arial" w:hAnsi="Arial" w:cs="Arial"/>
-        </w:rPr>
-        <w:t>avoid</w:t>
-      </w:r>
-      <w:proofErr w:type="spellEnd"/>
-      <w:r>
-        <w:rPr>
-          <w:rFonts w:ascii="Arial" w:hAnsi="Arial" w:cs="Arial"/>
-        </w:rPr>
-        <w:t xml:space="preserve"> </w:t>
-      </w:r>
-      <w:proofErr w:type="spellStart"/>
-      <w:r>
-        <w:rPr>
-          <w:rFonts w:ascii="Arial" w:hAnsi="Arial" w:cs="Arial"/>
-        </w:rPr>
-        <w:t>unnecessary</w:t>
-      </w:r>
-      <w:proofErr w:type="spellEnd"/>
-      <w:r>
-        <w:rPr>
-          <w:rFonts w:ascii="Arial" w:hAnsi="Arial" w:cs="Arial"/>
-        </w:rPr>
-        <w:t xml:space="preserve"> expenses. </w:t>
-      </w:r>
-      <w:proofErr w:type="spellStart"/>
-      <w:r>
-        <w:rPr>
-          <w:rFonts w:ascii="Arial" w:hAnsi="Arial" w:cs="Arial"/>
-        </w:rPr>
-        <w:t>Additionally</w:t>
-      </w:r>
-      <w:proofErr w:type="spellEnd"/>
-      <w:r>
-        <w:rPr>
-          <w:rFonts w:ascii="Arial" w:hAnsi="Arial" w:cs="Arial"/>
-        </w:rPr>
-        <w:t xml:space="preserve">, I </w:t>
-      </w:r>
-      <w:proofErr w:type="spellStart"/>
-      <w:r>
-        <w:rPr>
-          <w:rFonts w:ascii="Arial" w:hAnsi="Arial" w:cs="Arial"/>
-        </w:rPr>
-        <w:t>found</w:t>
-      </w:r>
-      <w:proofErr w:type="spellEnd"/>
-      <w:r>
-        <w:rPr>
-          <w:rFonts w:ascii="Arial" w:hAnsi="Arial" w:cs="Arial"/>
-        </w:rPr>
-        <w:t xml:space="preserve"> </w:t>
-      </w:r>
-      <w:proofErr w:type="spellStart"/>
-      <w:r>
-        <w:rPr>
-          <w:rFonts w:ascii="Arial" w:hAnsi="Arial" w:cs="Arial"/>
-        </w:rPr>
-        <w:t>that</w:t>
-      </w:r>
-      <w:proofErr w:type="spellEnd"/>
-      <w:r>
-        <w:rPr>
-          <w:rFonts w:ascii="Arial" w:hAnsi="Arial" w:cs="Arial"/>
-        </w:rPr>
-        <w:t xml:space="preserve"> </w:t>
-      </w:r>
-      <w:proofErr w:type="spellStart"/>
-      <w:r>
-        <w:rPr>
-          <w:rFonts w:ascii="Arial" w:hAnsi="Arial" w:cs="Arial"/>
-        </w:rPr>
-        <w:t>integrating</w:t>
-      </w:r>
-      <w:proofErr w:type="spellEnd"/>
-      <w:r>
-        <w:rPr>
-          <w:rFonts w:ascii="Arial" w:hAnsi="Arial" w:cs="Arial"/>
-        </w:rPr>
-        <w:t xml:space="preserve"> AI and machine </w:t>
-      </w:r>
-      <w:proofErr w:type="spellStart"/>
-      <w:r>
-        <w:rPr>
-          <w:rFonts w:ascii="Arial" w:hAnsi="Arial" w:cs="Arial"/>
-        </w:rPr>
-        <w:t>learning</w:t>
-      </w:r>
-      <w:proofErr w:type="spellEnd"/>
-      <w:r>
-        <w:rPr>
-          <w:rFonts w:ascii="Arial" w:hAnsi="Arial" w:cs="Arial"/>
-        </w:rPr>
-        <w:t xml:space="preserve"> </w:t>
-      </w:r>
-      <w:proofErr w:type="spellStart"/>
-      <w:r>
-        <w:rPr>
-          <w:rFonts w:ascii="Arial" w:hAnsi="Arial" w:cs="Arial"/>
-        </w:rPr>
-        <w:t>models</w:t>
-      </w:r>
-      <w:proofErr w:type="spellEnd"/>
-      <w:r>
-        <w:rPr>
-          <w:rFonts w:ascii="Arial" w:hAnsi="Arial" w:cs="Arial"/>
-        </w:rPr>
-        <w:t xml:space="preserve"> </w:t>
-      </w:r>
-      <w:proofErr w:type="spellStart"/>
-      <w:r>
-        <w:rPr>
-          <w:rFonts w:ascii="Arial" w:hAnsi="Arial" w:cs="Arial"/>
-        </w:rPr>
-        <w:t>into</w:t>
-      </w:r>
-      <w:proofErr w:type="spellEnd"/>
-      <w:r>
-        <w:rPr>
-          <w:rFonts w:ascii="Arial" w:hAnsi="Arial" w:cs="Arial"/>
-        </w:rPr>
-        <w:t xml:space="preserve"> </w:t>
-      </w:r>
-      <w:proofErr w:type="spellStart"/>
-      <w:r>
-        <w:rPr>
-          <w:rFonts w:ascii="Arial" w:hAnsi="Arial" w:cs="Arial"/>
-        </w:rPr>
-        <w:t>the</w:t>
-      </w:r>
-      <w:proofErr w:type="spellEnd"/>
-      <w:r>
-        <w:rPr>
-          <w:rFonts w:ascii="Arial" w:hAnsi="Arial" w:cs="Arial"/>
-        </w:rPr>
-        <w:t xml:space="preserve"> </w:t>
-      </w:r>
-      <w:proofErr w:type="spellStart"/>
-      <w:r>
-        <w:rPr>
-          <w:rFonts w:ascii="Arial" w:hAnsi="Arial" w:cs="Arial"/>
-        </w:rPr>
-        <w:t>architecture</w:t>
-      </w:r>
-      <w:proofErr w:type="spellEnd"/>
-      <w:r>
-        <w:rPr>
-          <w:rFonts w:ascii="Arial" w:hAnsi="Arial" w:cs="Arial"/>
-        </w:rPr>
-        <w:t xml:space="preserve"> </w:t>
-      </w:r>
-      <w:proofErr w:type="spellStart"/>
-      <w:r>
-        <w:rPr>
-          <w:rFonts w:ascii="Arial" w:hAnsi="Arial" w:cs="Arial"/>
-        </w:rPr>
-        <w:t>opened</w:t>
-      </w:r>
-      <w:proofErr w:type="spellEnd"/>
-      <w:r>
-        <w:rPr>
-          <w:rFonts w:ascii="Arial" w:hAnsi="Arial" w:cs="Arial"/>
-        </w:rPr>
-        <w:t xml:space="preserve"> new </w:t>
-      </w:r>
-      <w:proofErr w:type="spellStart"/>
-      <w:r>
-        <w:rPr>
-          <w:rFonts w:ascii="Arial" w:hAnsi="Arial" w:cs="Arial"/>
-        </w:rPr>
-        <w:t>possibilities</w:t>
-      </w:r>
-      <w:proofErr w:type="spellEnd"/>
-      <w:r>
-        <w:rPr>
-          <w:rFonts w:ascii="Arial" w:hAnsi="Arial" w:cs="Arial"/>
-        </w:rPr>
-        <w:t xml:space="preserve"> </w:t>
-      </w:r>
-      <w:proofErr w:type="spellStart"/>
-      <w:r>
-        <w:rPr>
-          <w:rFonts w:ascii="Arial" w:hAnsi="Arial" w:cs="Arial"/>
-        </w:rPr>
-        <w:t>for</w:t>
-      </w:r>
-      <w:proofErr w:type="spellEnd"/>
-      <w:r>
-        <w:rPr>
-          <w:rFonts w:ascii="Arial" w:hAnsi="Arial" w:cs="Arial"/>
-        </w:rPr>
-        <w:t xml:space="preserve"> data-</w:t>
-      </w:r>
-      <w:proofErr w:type="spellStart"/>
-      <w:r>
-        <w:rPr>
-          <w:rFonts w:ascii="Arial" w:hAnsi="Arial" w:cs="Arial"/>
-        </w:rPr>
-        <w:t>driven</w:t>
-      </w:r>
-      <w:proofErr w:type="spellEnd"/>
-      <w:r>
-        <w:rPr>
-          <w:rFonts w:ascii="Arial" w:hAnsi="Arial" w:cs="Arial"/>
-        </w:rPr>
-        <w:t xml:space="preserve"> </w:t>
-      </w:r>
-      <w:proofErr w:type="spellStart"/>
-      <w:r>
-        <w:rPr>
-          <w:rFonts w:ascii="Arial" w:hAnsi="Arial" w:cs="Arial"/>
-        </w:rPr>
-        <w:t>decision-making</w:t>
-      </w:r>
-      <w:proofErr w:type="spellEnd"/>
-      <w:r>
-        <w:rPr>
-          <w:rFonts w:ascii="Arial" w:hAnsi="Arial" w:cs="Arial"/>
-        </w:rPr>
-        <w:t xml:space="preserve">, a factor </w:t>
-      </w:r>
-      <w:proofErr w:type="spellStart"/>
-      <w:r>
-        <w:rPr>
-          <w:rFonts w:ascii="Arial" w:hAnsi="Arial" w:cs="Arial"/>
-        </w:rPr>
-        <w:t>that</w:t>
-      </w:r>
-      <w:proofErr w:type="spellEnd"/>
-      <w:r>
-        <w:rPr>
-          <w:rFonts w:ascii="Arial" w:hAnsi="Arial" w:cs="Arial"/>
-        </w:rPr>
-        <w:t xml:space="preserve"> </w:t>
-      </w:r>
-      <w:proofErr w:type="spellStart"/>
-      <w:r>
-        <w:rPr>
-          <w:rFonts w:ascii="Arial" w:hAnsi="Arial" w:cs="Arial"/>
-        </w:rPr>
-        <w:t>will</w:t>
-      </w:r>
-      <w:proofErr w:type="spellEnd"/>
-      <w:r>
-        <w:rPr>
-          <w:rFonts w:ascii="Arial" w:hAnsi="Arial" w:cs="Arial"/>
-        </w:rPr>
-        <w:t xml:space="preserve"> </w:t>
-      </w:r>
-      <w:proofErr w:type="spellStart"/>
-      <w:r>
-        <w:rPr>
-          <w:rFonts w:ascii="Arial" w:hAnsi="Arial" w:cs="Arial"/>
-        </w:rPr>
-        <w:t>undoubtedly</w:t>
-      </w:r>
-      <w:proofErr w:type="spellEnd"/>
-      <w:r>
-        <w:rPr>
-          <w:rFonts w:ascii="Arial" w:hAnsi="Arial" w:cs="Arial"/>
-        </w:rPr>
-        <w:t xml:space="preserve"> </w:t>
-      </w:r>
-      <w:proofErr w:type="spellStart"/>
-      <w:r>
-        <w:rPr>
-          <w:rFonts w:ascii="Arial" w:hAnsi="Arial" w:cs="Arial"/>
-        </w:rPr>
-        <w:t>benefit</w:t>
-      </w:r>
-      <w:proofErr w:type="spellEnd"/>
-      <w:r>
-        <w:rPr>
-          <w:rFonts w:ascii="Arial" w:hAnsi="Arial" w:cs="Arial"/>
-        </w:rPr>
-        <w:t xml:space="preserve"> future </w:t>
-      </w:r>
-      <w:proofErr w:type="spellStart"/>
-      <w:r>
-        <w:rPr>
-          <w:rFonts w:ascii="Arial" w:hAnsi="Arial" w:cs="Arial"/>
-        </w:rPr>
-        <w:t>projects</w:t>
-      </w:r>
-      <w:proofErr w:type="spellEnd"/>
-      <w:r>
-        <w:rPr>
-          <w:rFonts w:ascii="Arial" w:hAnsi="Arial" w:cs="Arial"/>
-        </w:rPr>
-        <w:t xml:space="preserve">. </w:t>
-      </w:r>
-      <w:proofErr w:type="spellStart"/>
-      <w:r>
-        <w:rPr>
-          <w:rFonts w:ascii="Arial" w:hAnsi="Arial" w:cs="Arial"/>
-        </w:rPr>
-        <w:t>The</w:t>
-      </w:r>
-      <w:proofErr w:type="spellEnd"/>
-      <w:r>
-        <w:rPr>
-          <w:rFonts w:ascii="Arial" w:hAnsi="Arial" w:cs="Arial"/>
-        </w:rPr>
-        <w:t xml:space="preserve"> </w:t>
-      </w:r>
-      <w:proofErr w:type="spellStart"/>
-      <w:r>
-        <w:rPr>
-          <w:rFonts w:ascii="Arial" w:hAnsi="Arial" w:cs="Arial"/>
-        </w:rPr>
-        <w:t>project</w:t>
-      </w:r>
-      <w:proofErr w:type="spellEnd"/>
-      <w:r>
-        <w:rPr>
-          <w:rFonts w:ascii="Arial" w:hAnsi="Arial" w:cs="Arial"/>
-        </w:rPr>
-        <w:t xml:space="preserve"> </w:t>
-      </w:r>
-      <w:proofErr w:type="spellStart"/>
-      <w:r>
-        <w:rPr>
-          <w:rFonts w:ascii="Arial" w:hAnsi="Arial" w:cs="Arial"/>
-        </w:rPr>
-        <w:t>allowed</w:t>
-      </w:r>
-      <w:proofErr w:type="spellEnd"/>
-      <w:r>
-        <w:rPr>
-          <w:rFonts w:ascii="Arial" w:hAnsi="Arial" w:cs="Arial"/>
-        </w:rPr>
-        <w:t xml:space="preserve"> me </w:t>
-      </w:r>
-      <w:proofErr w:type="spellStart"/>
-      <w:r>
-        <w:rPr>
-          <w:rFonts w:ascii="Arial" w:hAnsi="Arial" w:cs="Arial"/>
-        </w:rPr>
-        <w:t>to</w:t>
-      </w:r>
-      <w:proofErr w:type="spellEnd"/>
-      <w:r>
-        <w:rPr>
-          <w:rFonts w:ascii="Arial" w:hAnsi="Arial" w:cs="Arial"/>
-        </w:rPr>
-        <w:t xml:space="preserve"> </w:t>
-      </w:r>
-      <w:proofErr w:type="spellStart"/>
-      <w:r>
-        <w:rPr>
-          <w:rFonts w:ascii="Arial" w:hAnsi="Arial" w:cs="Arial"/>
-        </w:rPr>
-        <w:t>see</w:t>
-      </w:r>
-      <w:proofErr w:type="spellEnd"/>
-      <w:r>
-        <w:rPr>
-          <w:rFonts w:ascii="Arial" w:hAnsi="Arial" w:cs="Arial"/>
-        </w:rPr>
-        <w:t xml:space="preserve"> </w:t>
-      </w:r>
-      <w:proofErr w:type="spellStart"/>
-      <w:r>
-        <w:rPr>
-          <w:rFonts w:ascii="Arial" w:hAnsi="Arial" w:cs="Arial"/>
-        </w:rPr>
-        <w:t>how</w:t>
-      </w:r>
-      <w:proofErr w:type="spellEnd"/>
-      <w:r>
-        <w:rPr>
-          <w:rFonts w:ascii="Arial" w:hAnsi="Arial" w:cs="Arial"/>
-        </w:rPr>
-        <w:t xml:space="preserve"> agile </w:t>
-      </w:r>
-      <w:proofErr w:type="spellStart"/>
-      <w:r>
-        <w:rPr>
-          <w:rFonts w:ascii="Arial" w:hAnsi="Arial" w:cs="Arial"/>
-        </w:rPr>
-        <w:t>methodologies</w:t>
-      </w:r>
-      <w:proofErr w:type="spellEnd"/>
-      <w:r>
-        <w:rPr>
-          <w:rFonts w:ascii="Arial" w:hAnsi="Arial" w:cs="Arial"/>
-        </w:rPr>
-        <w:t xml:space="preserve">, </w:t>
-      </w:r>
-      <w:proofErr w:type="spellStart"/>
-      <w:r>
-        <w:rPr>
-          <w:rFonts w:ascii="Arial" w:hAnsi="Arial" w:cs="Arial"/>
-        </w:rPr>
-        <w:t>especially</w:t>
-      </w:r>
-      <w:proofErr w:type="spellEnd"/>
-      <w:r>
-        <w:rPr>
-          <w:rFonts w:ascii="Arial" w:hAnsi="Arial" w:cs="Arial"/>
-        </w:rPr>
-        <w:t xml:space="preserve"> Scrum, </w:t>
-      </w:r>
-      <w:proofErr w:type="spellStart"/>
-      <w:r>
-        <w:rPr>
-          <w:rFonts w:ascii="Arial" w:hAnsi="Arial" w:cs="Arial"/>
-        </w:rPr>
-        <w:t>play</w:t>
-      </w:r>
-      <w:proofErr w:type="spellEnd"/>
-      <w:r>
-        <w:rPr>
-          <w:rFonts w:ascii="Arial" w:hAnsi="Arial" w:cs="Arial"/>
-        </w:rPr>
-        <w:t xml:space="preserve"> a vital role in </w:t>
-      </w:r>
-      <w:proofErr w:type="spellStart"/>
-      <w:r>
-        <w:rPr>
-          <w:rFonts w:ascii="Arial" w:hAnsi="Arial" w:cs="Arial"/>
-        </w:rPr>
-        <w:t>maintaining</w:t>
-      </w:r>
-      <w:proofErr w:type="spellEnd"/>
-      <w:r>
-        <w:rPr>
-          <w:rFonts w:ascii="Arial" w:hAnsi="Arial" w:cs="Arial"/>
-        </w:rPr>
-        <w:t xml:space="preserve"> </w:t>
-      </w:r>
-      <w:proofErr w:type="spellStart"/>
-      <w:r>
-        <w:rPr>
-          <w:rFonts w:ascii="Arial" w:hAnsi="Arial" w:cs="Arial"/>
-        </w:rPr>
-        <w:t>project</w:t>
-      </w:r>
-      <w:proofErr w:type="spellEnd"/>
-      <w:r>
-        <w:rPr>
-          <w:rFonts w:ascii="Arial" w:hAnsi="Arial" w:cs="Arial"/>
-        </w:rPr>
-        <w:t xml:space="preserve"> </w:t>
-      </w:r>
-      <w:proofErr w:type="spellStart"/>
-      <w:r>
-        <w:rPr>
-          <w:rFonts w:ascii="Arial" w:hAnsi="Arial" w:cs="Arial"/>
-        </w:rPr>
-        <w:t>momentum</w:t>
-      </w:r>
-      <w:proofErr w:type="spellEnd"/>
-      <w:r>
-        <w:rPr>
-          <w:rFonts w:ascii="Arial" w:hAnsi="Arial" w:cs="Arial"/>
-        </w:rPr>
-        <w:t xml:space="preserve"> and </w:t>
-      </w:r>
-      <w:proofErr w:type="spellStart"/>
-      <w:r>
-        <w:rPr>
-          <w:rFonts w:ascii="Arial" w:hAnsi="Arial" w:cs="Arial"/>
-        </w:rPr>
-        <w:t>ensuring</w:t>
-      </w:r>
-      <w:proofErr w:type="spellEnd"/>
-      <w:r>
-        <w:rPr>
-          <w:rFonts w:ascii="Arial" w:hAnsi="Arial" w:cs="Arial"/>
-        </w:rPr>
-        <w:t xml:space="preserve"> </w:t>
-      </w:r>
-      <w:proofErr w:type="spellStart"/>
-      <w:r>
-        <w:rPr>
-          <w:rFonts w:ascii="Arial" w:hAnsi="Arial" w:cs="Arial"/>
-        </w:rPr>
-        <w:t>deliverables</w:t>
-      </w:r>
-      <w:proofErr w:type="spellEnd"/>
-      <w:r>
-        <w:rPr>
-          <w:rFonts w:ascii="Arial" w:hAnsi="Arial" w:cs="Arial"/>
-        </w:rPr>
-        <w:t xml:space="preserve"> </w:t>
-      </w:r>
-      <w:proofErr w:type="spellStart"/>
-      <w:r>
-        <w:rPr>
-          <w:rFonts w:ascii="Arial" w:hAnsi="Arial" w:cs="Arial"/>
-        </w:rPr>
-        <w:t>align</w:t>
-      </w:r>
-      <w:proofErr w:type="spellEnd"/>
-      <w:r>
-        <w:rPr>
-          <w:rFonts w:ascii="Arial" w:hAnsi="Arial" w:cs="Arial"/>
-        </w:rPr>
-        <w:t xml:space="preserve"> </w:t>
-      </w:r>
-      <w:proofErr w:type="spellStart"/>
-      <w:r>
-        <w:rPr>
-          <w:rFonts w:ascii="Arial" w:hAnsi="Arial" w:cs="Arial"/>
-        </w:rPr>
-        <w:t>with</w:t>
-      </w:r>
-      <w:proofErr w:type="spellEnd"/>
-      <w:r>
-        <w:rPr>
-          <w:rFonts w:ascii="Arial" w:hAnsi="Arial" w:cs="Arial"/>
-        </w:rPr>
-        <w:t xml:space="preserve"> </w:t>
-      </w:r>
-      <w:proofErr w:type="spellStart"/>
-      <w:r>
-        <w:rPr>
-          <w:rFonts w:ascii="Arial" w:hAnsi="Arial" w:cs="Arial"/>
-        </w:rPr>
-        <w:t>business</w:t>
-      </w:r>
-      <w:proofErr w:type="spellEnd"/>
-      <w:r>
-        <w:rPr>
-          <w:rFonts w:ascii="Arial" w:hAnsi="Arial" w:cs="Arial"/>
-        </w:rPr>
-        <w:t xml:space="preserve"> </w:t>
-      </w:r>
-      <w:proofErr w:type="spellStart"/>
-      <w:r>
-        <w:rPr>
-          <w:rFonts w:ascii="Arial" w:hAnsi="Arial" w:cs="Arial"/>
-        </w:rPr>
-        <w:t>goals</w:t>
-      </w:r>
-      <w:proofErr w:type="spellEnd"/>
-      <w:r>
-        <w:rPr>
-          <w:rFonts w:ascii="Arial" w:hAnsi="Arial" w:cs="Arial"/>
-        </w:rPr>
-        <w:t>.</w:t>
+          <w:lang w:val="en-US"/>
+        </w:rPr>
+      </w:pPr>
+      <w:r>
+        <w:rPr>
+          <w:rFonts w:ascii="Arial" w:hAnsi="Arial" w:cs="Arial"/>
+          <w:lang w:val="en-US"/>
+        </w:rPr>
+        <w:t xml:space="preserve">The </w:t>
+      </w:r>
+      <w:r>
+        <w:rPr>
+          <w:rFonts w:ascii="Arial" w:hAnsi="Arial" w:cs="Arial"/>
+          <w:lang w:val="en-US"/>
+        </w:rPr>
+        <w:t>Data Warehouse</w:t>
+      </w:r>
+      <w:r>
+        <w:rPr>
+          <w:rFonts w:ascii="Arial" w:hAnsi="Arial" w:cs="Arial"/>
+          <w:lang w:val="en-US"/>
+        </w:rPr>
+        <w:t xml:space="preserve"> project provided an excellent opportunity to apply advanced cloud computing skills, particularly in the context of business intelligence. Reflecting on the process, one of the main challenges was balancing the need for automation with cost efficiency. GCP offers numerous tools, but it became clear that careful planning is required to avoid unnecessary expenses. Additionally, I found that integrating AI and machine learning models into the architecture opened new possibilities for data-driven decision-making, a factor that will undoubtedly benefit future projects. The project allowed me to see how agile methodologies, especially Scrum, play a vital role in maintaining project momentum and ensuring deliverables align with business goals.</w:t>
       </w:r>
     </w:p>
     <w:p>
@@ -13366,6 +10441,7 @@
           <w:sz w:val="24"/>
           <w:szCs w:val="24"/>
           <w:u w:val="single"/>
+          <w:lang w:val="en-US"/>
         </w:rPr>
       </w:pPr>
     </w:p>
@@ -13523,7 +10599,7 @@
             </wp:anchor>
           </w:drawing>
         </mc:Choice>
-        <mc:Fallback xmlns:cr="http://schemas.microsoft.com/office/comments/2020/reactions" xmlns="http://schemas.microsoft.com/office/tasks/2019/documenttasks" xmlns:dgm="http://schemas.openxmlformats.org/drawingml/2006/diagram" xmlns:lc="http://schemas.openxmlformats.org/drawingml/2006/lockedCanvas" xmlns:c="http://schemas.openxmlformats.org/drawingml/2006/chart" xmlns:pic="http://schemas.openxmlformats.org/drawingml/2006/picture" xmlns:a="http://schemas.openxmlformats.org/drawingml/2006/main" xmlns:sl="http://schemas.openxmlformats.org/schemaLibrary/2006/main">
+        <mc:Fallback xmlns:sl="http://schemas.openxmlformats.org/schemaLibrary/2006/main" xmlns:a="http://schemas.openxmlformats.org/drawingml/2006/main" xmlns:pic="http://schemas.openxmlformats.org/drawingml/2006/picture" xmlns:c="http://schemas.openxmlformats.org/drawingml/2006/chart" xmlns:lc="http://schemas.openxmlformats.org/drawingml/2006/lockedCanvas" xmlns:dgm="http://schemas.openxmlformats.org/drawingml/2006/diagram" xmlns="http://schemas.microsoft.com/office/tasks/2019/documenttasks" xmlns:cr="http://schemas.microsoft.com/office/comments/2020/reactions">
           <w:drawing>
             <wp:anchor allowOverlap="1" behindDoc="0" distB="0" distT="0" distL="0" distR="0" hidden="0" layoutInCell="1" locked="0" relativeHeight="0" simplePos="0">
               <wp:simplePos x="0" y="0"/>
@@ -13723,7 +10799,7 @@
             </wp:anchor>
           </w:drawing>
         </mc:Choice>
-        <mc:Fallback xmlns:cr="http://schemas.microsoft.com/office/comments/2020/reactions" xmlns="http://schemas.microsoft.com/office/tasks/2019/documenttasks" xmlns:dgm="http://schemas.openxmlformats.org/drawingml/2006/diagram" xmlns:lc="http://schemas.openxmlformats.org/drawingml/2006/lockedCanvas" xmlns:c="http://schemas.openxmlformats.org/drawingml/2006/chart" xmlns:pic="http://schemas.openxmlformats.org/drawingml/2006/picture" xmlns:a="http://schemas.openxmlformats.org/drawingml/2006/main" xmlns:sl="http://schemas.openxmlformats.org/schemaLibrary/2006/main">
+        <mc:Fallback xmlns:sl="http://schemas.openxmlformats.org/schemaLibrary/2006/main" xmlns:a="http://schemas.openxmlformats.org/drawingml/2006/main" xmlns:pic="http://schemas.openxmlformats.org/drawingml/2006/picture" xmlns:c="http://schemas.openxmlformats.org/drawingml/2006/chart" xmlns:lc="http://schemas.openxmlformats.org/drawingml/2006/lockedCanvas" xmlns:dgm="http://schemas.openxmlformats.org/drawingml/2006/diagram" xmlns="http://schemas.microsoft.com/office/tasks/2019/documenttasks" xmlns:cr="http://schemas.microsoft.com/office/comments/2020/reactions">
           <w:drawing>
             <wp:anchor allowOverlap="1" behindDoc="0" distB="0" distT="0" distL="0" distR="0" hidden="0" layoutInCell="1" locked="0" relativeHeight="0" simplePos="0">
               <wp:simplePos x="0" y="0"/>
@@ -16596,9 +13672,7 @@
       <w:tblStyleRowBandSize w:val="1"/>
       <w:tblStyleColBandSize w:val="1"/>
       <w:tblCellMar>
-        <w:top w:w="0" w:type="dxa"/>
         <w:left w:w="70" w:type="dxa"/>
-        <w:bottom w:w="0" w:type="dxa"/>
         <w:right w:w="70" w:type="dxa"/>
       </w:tblCellMar>
     </w:tblPr>
@@ -16615,9 +13689,7 @@
       <w:tblStyleRowBandSize w:val="1"/>
       <w:tblStyleColBandSize w:val="1"/>
       <w:tblCellMar>
-        <w:top w:w="0" w:type="dxa"/>
         <w:left w:w="108" w:type="dxa"/>
-        <w:bottom w:w="0" w:type="dxa"/>
         <w:right w:w="108" w:type="dxa"/>
       </w:tblCellMar>
     </w:tblPr>
@@ -16634,9 +13706,7 @@
       <w:tblStyleRowBandSize w:val="1"/>
       <w:tblStyleColBandSize w:val="1"/>
       <w:tblCellMar>
-        <w:top w:w="0" w:type="dxa"/>
         <w:left w:w="108" w:type="dxa"/>
-        <w:bottom w:w="0" w:type="dxa"/>
         <w:right w:w="108" w:type="dxa"/>
       </w:tblCellMar>
     </w:tblPr>
@@ -16647,9 +13717,7 @@
       <w:tblStyleRowBandSize w:val="1"/>
       <w:tblStyleColBandSize w:val="1"/>
       <w:tblCellMar>
-        <w:top w:w="0" w:type="dxa"/>
         <w:left w:w="115" w:type="dxa"/>
-        <w:bottom w:w="0" w:type="dxa"/>
         <w:right w:w="115" w:type="dxa"/>
       </w:tblCellMar>
     </w:tblPr>
@@ -16666,9 +13734,7 @@
       <w:tblStyleRowBandSize w:val="1"/>
       <w:tblStyleColBandSize w:val="1"/>
       <w:tblCellMar>
-        <w:top w:w="0" w:type="dxa"/>
         <w:left w:w="108" w:type="dxa"/>
-        <w:bottom w:w="0" w:type="dxa"/>
         <w:right w:w="108" w:type="dxa"/>
       </w:tblCellMar>
     </w:tblPr>
@@ -16679,9 +13745,7 @@
       <w:tblStyleRowBandSize w:val="1"/>
       <w:tblStyleColBandSize w:val="1"/>
       <w:tblCellMar>
-        <w:top w:w="0" w:type="dxa"/>
         <w:left w:w="115" w:type="dxa"/>
-        <w:bottom w:w="0" w:type="dxa"/>
         <w:right w:w="115" w:type="dxa"/>
       </w:tblCellMar>
     </w:tblPr>
@@ -16698,9 +13762,7 @@
       <w:tblStyleRowBandSize w:val="1"/>
       <w:tblStyleColBandSize w:val="1"/>
       <w:tblCellMar>
-        <w:top w:w="0" w:type="dxa"/>
         <w:left w:w="108" w:type="dxa"/>
-        <w:bottom w:w="0" w:type="dxa"/>
         <w:right w:w="108" w:type="dxa"/>
       </w:tblCellMar>
     </w:tblPr>

</xml_diff>

<commit_message>
upgrade evidencia individual 1.3
</commit_message>
<xml_diff>
--- a/Fase 1/Evidencias Individuales/Caycho_Kiara_1.3_APT122_AutoevaluacionFase1.docx
+++ b/Fase 1/Evidencias Individuales/Caycho_Kiara_1.3_APT122_AutoevaluacionFase1.docx
@@ -2018,23 +2018,7 @@
                 <w:rFonts w:ascii="Arial" w:eastAsia="Arial" w:hAnsi="Arial" w:cs="Arial"/>
                 <w:color w:val="3B3838"/>
               </w:rPr>
-              <w:t xml:space="preserve">IL </w:t>
-            </w:r>
-            <w:proofErr w:type="gramStart"/>
-            <w:r>
-              <w:rPr>
-                <w:rFonts w:ascii="Arial" w:eastAsia="Arial" w:hAnsi="Arial" w:cs="Arial"/>
-                <w:color w:val="3B3838"/>
-              </w:rPr>
-              <w:t>1.3  Establece</w:t>
-            </w:r>
-            <w:proofErr w:type="gramEnd"/>
-            <w:r>
-              <w:rPr>
-                <w:rFonts w:ascii="Arial" w:eastAsia="Arial" w:hAnsi="Arial" w:cs="Arial"/>
-                <w:color w:val="3B3838"/>
-              </w:rPr>
-              <w:t xml:space="preserve"> un plan de trabajo para su Proyecto APT y evidencias que permiten cumplir los objetivos propuestos, considerando recursos y tiempos pertinentes para el desarrollo de las actividades en el periodo académico establecido.</w:t>
+              <w:t>IL 1.3  Establece un plan de trabajo para su Proyecto APT y evidencias que permiten cumplir los objetivos propuestos, considerando recursos y tiempos pertinentes para el desarrollo de las actividades en el periodo académico establecido.</w:t>
             </w:r>
           </w:p>
         </w:tc>
@@ -2681,23 +2665,7 @@
                 <w:rFonts w:ascii="Arial" w:eastAsia="Arial" w:hAnsi="Arial" w:cs="Arial"/>
                 <w:color w:val="3B3838"/>
               </w:rPr>
-              <w:t xml:space="preserve">Cumple con los indicadores de calidad requeridos en la presentación del diseño del Proyecto APT </w:t>
-            </w:r>
-            <w:proofErr w:type="gramStart"/>
-            <w:r>
-              <w:rPr>
-                <w:rFonts w:ascii="Arial" w:eastAsia="Arial" w:hAnsi="Arial" w:cs="Arial"/>
-                <w:color w:val="3B3838"/>
-              </w:rPr>
-              <w:t>de acuerdo a</w:t>
-            </w:r>
-            <w:proofErr w:type="gramEnd"/>
-            <w:r>
-              <w:rPr>
-                <w:rFonts w:ascii="Arial" w:eastAsia="Arial" w:hAnsi="Arial" w:cs="Arial"/>
-                <w:color w:val="3B3838"/>
-              </w:rPr>
-              <w:t xml:space="preserve"> estándares definidos por la disciplina.</w:t>
+              <w:t>Cumple con los indicadores de calidad requeridos en la presentación del diseño del Proyecto APT de acuerdo a estándares definidos por la disciplina.</w:t>
             </w:r>
           </w:p>
         </w:tc>
@@ -2718,23 +2686,7 @@
                 <w:rFonts w:ascii="Arial" w:eastAsia="Arial" w:hAnsi="Arial" w:cs="Arial"/>
                 <w:color w:val="000000"/>
               </w:rPr>
-              <w:t xml:space="preserve">11. Cumple con los indicadores de calidad requeridos en la presentación del diseño del Proyecto APT </w:t>
-            </w:r>
-            <w:proofErr w:type="gramStart"/>
-            <w:r>
-              <w:rPr>
-                <w:rFonts w:ascii="Arial" w:eastAsia="Arial" w:hAnsi="Arial" w:cs="Arial"/>
-                <w:color w:val="000000"/>
-              </w:rPr>
-              <w:t>de acuerdo a</w:t>
-            </w:r>
-            <w:proofErr w:type="gramEnd"/>
-            <w:r>
-              <w:rPr>
-                <w:rFonts w:ascii="Arial" w:eastAsia="Arial" w:hAnsi="Arial" w:cs="Arial"/>
-                <w:color w:val="000000"/>
-              </w:rPr>
-              <w:t xml:space="preserve"> estándares definidos por la disciplina.</w:t>
+              <w:t>11. Cumple con los indicadores de calidad requeridos en la presentación del diseño del Proyecto APT de acuerdo a estándares definidos por la disciplina.</w:t>
             </w:r>
           </w:p>
         </w:tc>
@@ -2881,7 +2833,6 @@
               <w:t xml:space="preserve">12. Redacta el </w:t>
             </w:r>
             <w:proofErr w:type="spellStart"/>
-            <w:proofErr w:type="gramStart"/>
             <w:r>
               <w:rPr>
                 <w:rFonts w:ascii="Arial" w:eastAsia="Arial" w:hAnsi="Arial" w:cs="Arial"/>
@@ -2890,7 +2841,6 @@
               <w:t>abstract</w:t>
             </w:r>
             <w:proofErr w:type="spellEnd"/>
-            <w:proofErr w:type="gramEnd"/>
             <w:r>
               <w:rPr>
                 <w:rFonts w:ascii="Arial" w:eastAsia="Arial" w:hAnsi="Arial" w:cs="Arial"/>
@@ -4306,27 +4256,7 @@
                 <w:sz w:val="24"/>
                 <w:szCs w:val="24"/>
               </w:rPr>
-              <w:t xml:space="preserve">Para evaluar el logro del indicador final, “Cumple con los indicadores de calidad requeridos en la presentación del diseño del Proyecto APT </w:t>
-            </w:r>
-            <w:proofErr w:type="gramStart"/>
-            <w:r>
-              <w:rPr>
-                <w:rFonts w:ascii="Arial" w:eastAsia="Arial" w:hAnsi="Arial" w:cs="Arial"/>
-                <w:color w:val="000000"/>
-                <w:sz w:val="24"/>
-                <w:szCs w:val="24"/>
-              </w:rPr>
-              <w:t>de acuerdo a</w:t>
-            </w:r>
-            <w:proofErr w:type="gramEnd"/>
-            <w:r>
-              <w:rPr>
-                <w:rFonts w:ascii="Arial" w:eastAsia="Arial" w:hAnsi="Arial" w:cs="Arial"/>
-                <w:color w:val="000000"/>
-                <w:sz w:val="24"/>
-                <w:szCs w:val="24"/>
-              </w:rPr>
-              <w:t xml:space="preserve"> estándares definidos por la disciplina”, deberás revisar si tu Definición de Proyecto APT cumple con los indicadores de calidad disciplinarios, propios de las competencias del Perfil de Egreso de la Carrera que están involucradas en tu Proyecto. Para ello, deberás seleccionar de la siguiente tabla aquellos indicadores de calidad propios de cada una de las competencias del perfil de egreso que estás desarrollando en el Proyecto presentado y determinar si estos están o no presentes en tu propuesta.</w:t>
+              <w:t>Para evaluar el logro del indicador final, “Cumple con los indicadores de calidad requeridos en la presentación del diseño del Proyecto APT de acuerdo a estándares definidos por la disciplina”, deberás revisar si tu Definición de Proyecto APT cumple con los indicadores de calidad disciplinarios, propios de las competencias del Perfil de Egreso de la Carrera que están involucradas en tu Proyecto. Para ello, deberás seleccionar de la siguiente tabla aquellos indicadores de calidad propios de cada una de las competencias del perfil de egreso que estás desarrollando en el Proyecto presentado y determinar si estos están o no presentes en tu propuesta.</w:t>
             </w:r>
           </w:p>
           <w:p>
@@ -4689,23 +4619,7 @@
                 <w:rFonts w:ascii="Arial" w:eastAsia="Arial" w:hAnsi="Arial" w:cs="Arial"/>
                 <w:color w:val="000000"/>
               </w:rPr>
-              <w:t xml:space="preserve">1.3 Desarrolla mejoras al producto en base al resultado de </w:t>
-            </w:r>
-            <w:proofErr w:type="gramStart"/>
-            <w:r>
-              <w:rPr>
-                <w:rFonts w:ascii="Arial" w:eastAsia="Arial" w:hAnsi="Arial" w:cs="Arial"/>
-                <w:color w:val="000000"/>
-              </w:rPr>
-              <w:t>las mismas</w:t>
-            </w:r>
-            <w:proofErr w:type="gramEnd"/>
-            <w:r>
-              <w:rPr>
-                <w:rFonts w:ascii="Arial" w:eastAsia="Arial" w:hAnsi="Arial" w:cs="Arial"/>
-                <w:color w:val="000000"/>
-              </w:rPr>
-              <w:t xml:space="preserve">. </w:t>
+              <w:t xml:space="preserve">1.3 Desarrolla mejoras al producto en base al resultado de las mismas. </w:t>
             </w:r>
           </w:p>
         </w:tc>
@@ -4750,23 +4664,7 @@
                 <w:rFonts w:ascii="Arial" w:eastAsia="Arial" w:hAnsi="Arial" w:cs="Arial"/>
                 <w:color w:val="000000"/>
               </w:rPr>
-              <w:t xml:space="preserve">Gestionar proyectos informáticos, ofreciendo alternativas para la toma de decisiones </w:t>
-            </w:r>
-            <w:proofErr w:type="gramStart"/>
-            <w:r>
-              <w:rPr>
-                <w:rFonts w:ascii="Arial" w:eastAsia="Arial" w:hAnsi="Arial" w:cs="Arial"/>
-                <w:color w:val="000000"/>
-              </w:rPr>
-              <w:t>de acuerdo a</w:t>
-            </w:r>
-            <w:proofErr w:type="gramEnd"/>
-            <w:r>
-              <w:rPr>
-                <w:rFonts w:ascii="Arial" w:eastAsia="Arial" w:hAnsi="Arial" w:cs="Arial"/>
-                <w:color w:val="000000"/>
-              </w:rPr>
-              <w:t xml:space="preserve"> los requerimientos de la organización.</w:t>
+              <w:t>Gestionar proyectos informáticos, ofreciendo alternativas para la toma de decisiones de acuerdo a los requerimientos de la organización.</w:t>
             </w:r>
           </w:p>
         </w:tc>
@@ -4793,23 +4691,7 @@
                 <w:rFonts w:ascii="Arial" w:eastAsia="Arial" w:hAnsi="Arial" w:cs="Arial"/>
                 <w:color w:val="000000"/>
               </w:rPr>
-              <w:t xml:space="preserve">2.1 Planifica proyectos informáticos, ofreciendo alternativas para la toma de decisiones </w:t>
-            </w:r>
-            <w:proofErr w:type="gramStart"/>
-            <w:r>
-              <w:rPr>
-                <w:rFonts w:ascii="Arial" w:eastAsia="Arial" w:hAnsi="Arial" w:cs="Arial"/>
-                <w:color w:val="000000"/>
-              </w:rPr>
-              <w:t>de acuerdo a</w:t>
-            </w:r>
-            <w:proofErr w:type="gramEnd"/>
-            <w:r>
-              <w:rPr>
-                <w:rFonts w:ascii="Arial" w:eastAsia="Arial" w:hAnsi="Arial" w:cs="Arial"/>
-                <w:color w:val="000000"/>
-              </w:rPr>
-              <w:t xml:space="preserve"> los requerimientos de la organización.</w:t>
+              <w:t>2.1 Planifica proyectos informáticos, ofreciendo alternativas para la toma de decisiones de acuerdo a los requerimientos de la organización.</w:t>
             </w:r>
           </w:p>
         </w:tc>
@@ -4872,23 +4754,7 @@
                 <w:rFonts w:ascii="Arial" w:eastAsia="Arial" w:hAnsi="Arial" w:cs="Arial"/>
                 <w:color w:val="000000"/>
               </w:rPr>
-              <w:t xml:space="preserve">2.2 Controla proyectos informáticos, ofreciendo alternativas para la toma de decisiones </w:t>
-            </w:r>
-            <w:proofErr w:type="gramStart"/>
-            <w:r>
-              <w:rPr>
-                <w:rFonts w:ascii="Arial" w:eastAsia="Arial" w:hAnsi="Arial" w:cs="Arial"/>
-                <w:color w:val="000000"/>
-              </w:rPr>
-              <w:t>de acuerdo a</w:t>
-            </w:r>
-            <w:proofErr w:type="gramEnd"/>
-            <w:r>
-              <w:rPr>
-                <w:rFonts w:ascii="Arial" w:eastAsia="Arial" w:hAnsi="Arial" w:cs="Arial"/>
-                <w:color w:val="000000"/>
-              </w:rPr>
-              <w:t xml:space="preserve"> los requerimientos de la organización.</w:t>
+              <w:t>2.2 Controla proyectos informáticos, ofreciendo alternativas para la toma de decisiones de acuerdo a los requerimientos de la organización.</w:t>
             </w:r>
           </w:p>
         </w:tc>
@@ -4933,23 +4799,7 @@
                 <w:rFonts w:ascii="Arial" w:eastAsia="Arial" w:hAnsi="Arial" w:cs="Arial"/>
                 <w:color w:val="000000"/>
               </w:rPr>
-              <w:t xml:space="preserve">Construir modelos de datos para soportar los requerimientos de la organización </w:t>
-            </w:r>
-            <w:proofErr w:type="gramStart"/>
-            <w:r>
-              <w:rPr>
-                <w:rFonts w:ascii="Arial" w:eastAsia="Arial" w:hAnsi="Arial" w:cs="Arial"/>
-                <w:color w:val="000000"/>
-              </w:rPr>
-              <w:t>de acuerdo a</w:t>
-            </w:r>
-            <w:proofErr w:type="gramEnd"/>
-            <w:r>
-              <w:rPr>
-                <w:rFonts w:ascii="Arial" w:eastAsia="Arial" w:hAnsi="Arial" w:cs="Arial"/>
-                <w:color w:val="000000"/>
-              </w:rPr>
-              <w:t xml:space="preserve"> un diseño definido y escalable en el tiempo.</w:t>
+              <w:t>Construir modelos de datos para soportar los requerimientos de la organización de acuerdo a un diseño definido y escalable en el tiempo.</w:t>
             </w:r>
           </w:p>
         </w:tc>
@@ -4976,23 +4826,7 @@
                 <w:rFonts w:ascii="Arial" w:eastAsia="Arial" w:hAnsi="Arial" w:cs="Arial"/>
                 <w:color w:val="000000"/>
               </w:rPr>
-              <w:t xml:space="preserve">3.1 Diseña modelos de datos para soportar los requerimientos de la organización </w:t>
-            </w:r>
-            <w:proofErr w:type="gramStart"/>
-            <w:r>
-              <w:rPr>
-                <w:rFonts w:ascii="Arial" w:eastAsia="Arial" w:hAnsi="Arial" w:cs="Arial"/>
-                <w:color w:val="000000"/>
-              </w:rPr>
-              <w:t>de acuerdo a</w:t>
-            </w:r>
-            <w:proofErr w:type="gramEnd"/>
-            <w:r>
-              <w:rPr>
-                <w:rFonts w:ascii="Arial" w:eastAsia="Arial" w:hAnsi="Arial" w:cs="Arial"/>
-                <w:color w:val="000000"/>
-              </w:rPr>
-              <w:t xml:space="preserve"> un diseño definido y escalable en el tiempo.</w:t>
+              <w:t>3.1 Diseña modelos de datos para soportar los requerimientos de la organización de acuerdo a un diseño definido y escalable en el tiempo.</w:t>
             </w:r>
           </w:p>
         </w:tc>
@@ -5055,23 +4889,7 @@
                 <w:rFonts w:ascii="Arial" w:eastAsia="Arial" w:hAnsi="Arial" w:cs="Arial"/>
                 <w:color w:val="000000"/>
               </w:rPr>
-              <w:t xml:space="preserve">3.2 Implementa modelos de datos para soportar los requerimientos de la organización </w:t>
-            </w:r>
-            <w:proofErr w:type="gramStart"/>
-            <w:r>
-              <w:rPr>
-                <w:rFonts w:ascii="Arial" w:eastAsia="Arial" w:hAnsi="Arial" w:cs="Arial"/>
-                <w:color w:val="000000"/>
-              </w:rPr>
-              <w:t>de acuerdo a</w:t>
-            </w:r>
-            <w:proofErr w:type="gramEnd"/>
-            <w:r>
-              <w:rPr>
-                <w:rFonts w:ascii="Arial" w:eastAsia="Arial" w:hAnsi="Arial" w:cs="Arial"/>
-                <w:color w:val="000000"/>
-              </w:rPr>
-              <w:t xml:space="preserve"> un diseño definido y escalable en el tiempo.</w:t>
+              <w:t>3.2 Implementa modelos de datos para soportar los requerimientos de la organización de acuerdo a un diseño definido y escalable en el tiempo.</w:t>
             </w:r>
           </w:p>
         </w:tc>
@@ -5954,19 +5772,11 @@
                 <w:rFonts w:ascii="Arial" w:eastAsia="Arial" w:hAnsi="Arial" w:cs="Arial"/>
               </w:rPr>
             </w:pPr>
-            <w:proofErr w:type="gramStart"/>
-            <w:r>
-              <w:rPr>
-                <w:rFonts w:ascii="Arial" w:eastAsia="Arial" w:hAnsi="Arial" w:cs="Arial"/>
-              </w:rPr>
-              <w:t>Logrado  (</w:t>
-            </w:r>
-            <w:proofErr w:type="gramEnd"/>
-            <w:r>
-              <w:rPr>
-                <w:rFonts w:ascii="Arial" w:eastAsia="Arial" w:hAnsi="Arial" w:cs="Arial"/>
-              </w:rPr>
-              <w:t>60%)</w:t>
+            <w:r>
+              <w:rPr>
+                <w:rFonts w:ascii="Arial" w:eastAsia="Arial" w:hAnsi="Arial" w:cs="Arial"/>
+              </w:rPr>
+              <w:t>Logrado  (60%)</w:t>
             </w:r>
           </w:p>
         </w:tc>
@@ -6787,23 +6597,7 @@
                 <w:rFonts w:ascii="Arial" w:eastAsia="Arial" w:hAnsi="Arial" w:cs="Arial"/>
                 <w:color w:val="000000"/>
               </w:rPr>
-              <w:t xml:space="preserve">Formulé objetivos claros y coherentes con la situación a abordar, pero imprecisos </w:t>
-            </w:r>
-            <w:proofErr w:type="gramStart"/>
-            <w:r>
-              <w:rPr>
-                <w:rFonts w:ascii="Arial" w:eastAsia="Arial" w:hAnsi="Arial" w:cs="Arial"/>
-                <w:color w:val="000000"/>
-              </w:rPr>
-              <w:t>de acuerdo a</w:t>
-            </w:r>
-            <w:proofErr w:type="gramEnd"/>
-            <w:r>
-              <w:rPr>
-                <w:rFonts w:ascii="Arial" w:eastAsia="Arial" w:hAnsi="Arial" w:cs="Arial"/>
-                <w:color w:val="000000"/>
-              </w:rPr>
-              <w:t xml:space="preserve"> la disciplina. </w:t>
+              <w:t xml:space="preserve">Formulé objetivos claros y coherentes con la situación a abordar, pero imprecisos de acuerdo a la disciplina. </w:t>
             </w:r>
           </w:p>
         </w:tc>
@@ -7623,23 +7417,7 @@
                 <w:rFonts w:ascii="Arial" w:eastAsia="Arial" w:hAnsi="Arial" w:cs="Arial"/>
                 <w:color w:val="000000"/>
               </w:rPr>
-              <w:t xml:space="preserve">11. Cumple con los indicadores de calidad requeridos en la presentación del diseño del Proyecto APT </w:t>
-            </w:r>
-            <w:proofErr w:type="gramStart"/>
-            <w:r>
-              <w:rPr>
-                <w:rFonts w:ascii="Arial" w:eastAsia="Arial" w:hAnsi="Arial" w:cs="Arial"/>
-                <w:color w:val="000000"/>
-              </w:rPr>
-              <w:t>de acuerdo a</w:t>
-            </w:r>
-            <w:proofErr w:type="gramEnd"/>
-            <w:r>
-              <w:rPr>
-                <w:rFonts w:ascii="Arial" w:eastAsia="Arial" w:hAnsi="Arial" w:cs="Arial"/>
-                <w:color w:val="000000"/>
-              </w:rPr>
-              <w:t xml:space="preserve"> estándares definidos por la disciplina.</w:t>
+              <w:t>11. Cumple con los indicadores de calidad requeridos en la presentación del diseño del Proyecto APT de acuerdo a estándares definidos por la disciplina.</w:t>
             </w:r>
           </w:p>
         </w:tc>
@@ -7774,7 +7552,6 @@
               <w:t xml:space="preserve">12.  Redacta el </w:t>
             </w:r>
             <w:proofErr w:type="spellStart"/>
-            <w:proofErr w:type="gramStart"/>
             <w:r>
               <w:rPr>
                 <w:rFonts w:ascii="Arial" w:eastAsia="Arial" w:hAnsi="Arial" w:cs="Arial"/>
@@ -7783,7 +7560,6 @@
               <w:t>abstract</w:t>
             </w:r>
             <w:proofErr w:type="spellEnd"/>
-            <w:proofErr w:type="gramEnd"/>
             <w:r>
               <w:rPr>
                 <w:rFonts w:ascii="Arial" w:eastAsia="Arial" w:hAnsi="Arial" w:cs="Arial"/>
@@ -7841,21 +7617,7 @@
                 <w:rFonts w:ascii="Arial" w:eastAsia="Arial" w:hAnsi="Arial" w:cs="Arial"/>
               </w:rPr>
               <w:lastRenderedPageBreak/>
-              <w:t xml:space="preserve">de manera fluida y </w:t>
-            </w:r>
-            <w:proofErr w:type="gramStart"/>
-            <w:r>
-              <w:rPr>
-                <w:rFonts w:ascii="Arial" w:eastAsia="Arial" w:hAnsi="Arial" w:cs="Arial"/>
-              </w:rPr>
-              <w:t>comprensible,  utilizando</w:t>
-            </w:r>
-            <w:proofErr w:type="gramEnd"/>
-            <w:r>
-              <w:rPr>
-                <w:rFonts w:ascii="Arial" w:eastAsia="Arial" w:hAnsi="Arial" w:cs="Arial"/>
-              </w:rPr>
-              <w:t xml:space="preserve"> en forma correcta las estructuras gramaticales y el vocabulario pertinentes al tema.</w:t>
+              <w:t>de manera fluida y comprensible,  utilizando en forma correcta las estructuras gramaticales y el vocabulario pertinentes al tema.</w:t>
             </w:r>
           </w:p>
         </w:tc>
@@ -7883,21 +7645,7 @@
                 <w:rFonts w:ascii="Arial" w:eastAsia="Arial" w:hAnsi="Arial" w:cs="Arial"/>
               </w:rPr>
               <w:lastRenderedPageBreak/>
-              <w:t xml:space="preserve">conectan de manera fluida y </w:t>
-            </w:r>
-            <w:proofErr w:type="gramStart"/>
-            <w:r>
-              <w:rPr>
-                <w:rFonts w:ascii="Arial" w:eastAsia="Arial" w:hAnsi="Arial" w:cs="Arial"/>
-              </w:rPr>
-              <w:t>comprensible,  utilizando</w:t>
-            </w:r>
-            <w:proofErr w:type="gramEnd"/>
-            <w:r>
-              <w:rPr>
-                <w:rFonts w:ascii="Arial" w:eastAsia="Arial" w:hAnsi="Arial" w:cs="Arial"/>
-              </w:rPr>
-              <w:t xml:space="preserve"> en forma correcta la mayoría de las estructuras gramaticales y el vocabulario pertinentes al tema.</w:t>
+              <w:t>conectan de manera fluida y comprensible,  utilizando en forma correcta la mayoría de las estructuras gramaticales y el vocabulario pertinentes al tema.</w:t>
             </w:r>
           </w:p>
         </w:tc>
@@ -7925,21 +7673,7 @@
                 <w:rFonts w:ascii="Arial" w:eastAsia="Arial" w:hAnsi="Arial" w:cs="Arial"/>
               </w:rPr>
               <w:lastRenderedPageBreak/>
-              <w:t xml:space="preserve">comprensión de las </w:t>
-            </w:r>
-            <w:proofErr w:type="gramStart"/>
-            <w:r>
-              <w:rPr>
-                <w:rFonts w:ascii="Arial" w:eastAsia="Arial" w:hAnsi="Arial" w:cs="Arial"/>
-              </w:rPr>
-              <w:t>ideas,  utilizando</w:t>
-            </w:r>
-            <w:proofErr w:type="gramEnd"/>
-            <w:r>
-              <w:rPr>
-                <w:rFonts w:ascii="Arial" w:eastAsia="Arial" w:hAnsi="Arial" w:cs="Arial"/>
-              </w:rPr>
-              <w:t xml:space="preserve"> inadecuadamente las estructuras gramaticales y el vocabulario pertinentes al tema.</w:t>
+              <w:t>comprensión de las ideas,  utilizando inadecuadamente las estructuras gramaticales y el vocabulario pertinentes al tema.</w:t>
             </w:r>
           </w:p>
         </w:tc>
@@ -8314,116 +8048,266 @@
     </w:p>
     <w:sdt>
       <w:sdtPr>
-        <w:id w:val="-1621602419"/>
+        <w:rPr>
+          <w:lang w:val="es-ES"/>
+        </w:rPr>
+        <w:id w:val="-982466306"/>
         <w:docPartObj>
           <w:docPartGallery w:val="Table of Contents"/>
           <w:docPartUnique/>
         </w:docPartObj>
       </w:sdtPr>
+      <w:sdtEndPr>
+        <w:rPr>
+          <w:rFonts w:ascii="Times New Roman" w:eastAsia="Times New Roman" w:hAnsi="Times New Roman" w:cs="Times New Roman"/>
+          <w:b/>
+          <w:bCs/>
+          <w:color w:val="auto"/>
+          <w:sz w:val="20"/>
+          <w:szCs w:val="20"/>
+          <w:lang w:eastAsia="es-ES"/>
+        </w:rPr>
+      </w:sdtEndPr>
       <w:sdtContent>
         <w:p>
           <w:pPr>
-            <w:widowControl w:val="0"/>
+            <w:pStyle w:val="TtuloTDC"/>
+          </w:pPr>
+        </w:p>
+        <w:p>
+          <w:pPr>
+            <w:pStyle w:val="TDC1"/>
             <w:tabs>
-              <w:tab w:val="right" w:leader="dot" w:pos="12000"/>
+              <w:tab w:val="right" w:leader="dot" w:pos="9396"/>
             </w:tabs>
-            <w:spacing w:before="60" w:line="360" w:lineRule="auto"/>
-            <w:jc w:val="left"/>
             <w:rPr>
               <w:rFonts w:ascii="Arial" w:hAnsi="Arial" w:cs="Arial"/>
-              <w:color w:val="000000"/>
+              <w:noProof/>
               <w:sz w:val="24"/>
               <w:szCs w:val="24"/>
             </w:rPr>
           </w:pPr>
           <w:r>
+            <w:rPr>
+              <w:rFonts w:ascii="Arial" w:hAnsi="Arial" w:cs="Arial"/>
+              <w:sz w:val="24"/>
+              <w:szCs w:val="24"/>
+            </w:rPr>
             <w:fldChar w:fldCharType="begin"/>
           </w:r>
           <w:r>
-            <w:instrText xml:space="preserve"> TOC \h \u \z \t "Heading 1,1,Heading 2,2,Heading 3,3,Heading 4,4,Heading 5,5,Heading 6,6,"</w:instrText>
+            <w:rPr>
+              <w:rFonts w:ascii="Arial" w:hAnsi="Arial" w:cs="Arial"/>
+              <w:sz w:val="24"/>
+              <w:szCs w:val="24"/>
+            </w:rPr>
+            <w:instrText xml:space="preserve"> TOC \o "1-3" \h \z \u </w:instrText>
           </w:r>
           <w:r>
+            <w:rPr>
+              <w:rFonts w:ascii="Arial" w:hAnsi="Arial" w:cs="Arial"/>
+              <w:sz w:val="24"/>
+              <w:szCs w:val="24"/>
+            </w:rPr>
             <w:fldChar w:fldCharType="separate"/>
           </w:r>
-          <w:hyperlink w:anchor="_heading=h.9a0tu8ecgszf">
-            <w:r>
-              <w:rPr>
+          <w:hyperlink w:anchor="_Toc177164319" w:history="1">
+            <w:r>
+              <w:rPr>
+                <w:rStyle w:val="Hipervnculo"/>
                 <w:rFonts w:ascii="Arial" w:hAnsi="Arial" w:cs="Arial"/>
-                <w:color w:val="000000"/>
-                <w:sz w:val="24"/>
-                <w:szCs w:val="24"/>
-              </w:rPr>
-              <w:t xml:space="preserve">Descripción de proyecto APT </w:t>
+                <w:noProof/>
+                <w:sz w:val="24"/>
+                <w:szCs w:val="24"/>
+              </w:rPr>
+              <w:t>Descripción de proyecto APT</w:t>
             </w:r>
             <w:r>
               <w:rPr>
                 <w:rFonts w:ascii="Arial" w:hAnsi="Arial" w:cs="Arial"/>
-                <w:color w:val="000000"/>
+                <w:noProof/>
+                <w:webHidden/>
                 <w:sz w:val="24"/>
                 <w:szCs w:val="24"/>
               </w:rPr>
               <w:tab/>
-              <w:t>14</w:t>
+            </w:r>
+            <w:r>
+              <w:rPr>
+                <w:rFonts w:ascii="Arial" w:hAnsi="Arial" w:cs="Arial"/>
+                <w:noProof/>
+                <w:webHidden/>
+                <w:sz w:val="24"/>
+                <w:szCs w:val="24"/>
+              </w:rPr>
+              <w:fldChar w:fldCharType="begin"/>
+            </w:r>
+            <w:r>
+              <w:rPr>
+                <w:rFonts w:ascii="Arial" w:hAnsi="Arial" w:cs="Arial"/>
+                <w:noProof/>
+                <w:webHidden/>
+                <w:sz w:val="24"/>
+                <w:szCs w:val="24"/>
+              </w:rPr>
+              <w:instrText xml:space="preserve"> PAGEREF _Toc177164319 \h </w:instrText>
+            </w:r>
+            <w:r>
+              <w:rPr>
+                <w:rFonts w:ascii="Arial" w:hAnsi="Arial" w:cs="Arial"/>
+                <w:noProof/>
+                <w:webHidden/>
+                <w:sz w:val="24"/>
+                <w:szCs w:val="24"/>
+              </w:rPr>
+            </w:r>
+            <w:r>
+              <w:rPr>
+                <w:rFonts w:ascii="Arial" w:hAnsi="Arial" w:cs="Arial"/>
+                <w:noProof/>
+                <w:webHidden/>
+                <w:sz w:val="24"/>
+                <w:szCs w:val="24"/>
+              </w:rPr>
+              <w:fldChar w:fldCharType="separate"/>
+            </w:r>
+            <w:r>
+              <w:rPr>
+                <w:rFonts w:ascii="Arial" w:hAnsi="Arial" w:cs="Arial"/>
+                <w:noProof/>
+                <w:webHidden/>
+                <w:sz w:val="24"/>
+                <w:szCs w:val="24"/>
+              </w:rPr>
+              <w:t>11</w:t>
+            </w:r>
+            <w:r>
+              <w:rPr>
+                <w:rFonts w:ascii="Arial" w:hAnsi="Arial" w:cs="Arial"/>
+                <w:noProof/>
+                <w:webHidden/>
+                <w:sz w:val="24"/>
+                <w:szCs w:val="24"/>
+              </w:rPr>
+              <w:fldChar w:fldCharType="end"/>
             </w:r>
           </w:hyperlink>
         </w:p>
         <w:p>
           <w:pPr>
-            <w:widowControl w:val="0"/>
+            <w:pStyle w:val="TDC1"/>
             <w:tabs>
-              <w:tab w:val="right" w:leader="dot" w:pos="12000"/>
+              <w:tab w:val="right" w:leader="dot" w:pos="9396"/>
             </w:tabs>
-            <w:spacing w:before="60" w:line="360" w:lineRule="auto"/>
-            <w:jc w:val="left"/>
             <w:rPr>
               <w:rFonts w:ascii="Arial" w:hAnsi="Arial" w:cs="Arial"/>
-              <w:color w:val="000000"/>
+              <w:noProof/>
               <w:sz w:val="24"/>
               <w:szCs w:val="24"/>
             </w:rPr>
           </w:pPr>
-          <w:hyperlink w:anchor="_heading=h.lep8vj7x1v4e">
-            <w:r>
-              <w:rPr>
+          <w:hyperlink w:anchor="_Toc177164320" w:history="1">
+            <w:r>
+              <w:rPr>
+                <w:rStyle w:val="Hipervnculo"/>
                 <w:rFonts w:ascii="Arial" w:hAnsi="Arial" w:cs="Arial"/>
-                <w:color w:val="000000"/>
-                <w:sz w:val="24"/>
-                <w:szCs w:val="24"/>
+                <w:noProof/>
+                <w:sz w:val="24"/>
+                <w:szCs w:val="24"/>
+                <w:lang w:val="en-US"/>
               </w:rPr>
               <w:t>Abstract</w:t>
             </w:r>
             <w:r>
               <w:rPr>
                 <w:rFonts w:ascii="Arial" w:hAnsi="Arial" w:cs="Arial"/>
-                <w:color w:val="000000"/>
+                <w:noProof/>
+                <w:webHidden/>
                 <w:sz w:val="24"/>
                 <w:szCs w:val="24"/>
               </w:rPr>
               <w:tab/>
-              <w:t>14</w:t>
+            </w:r>
+            <w:r>
+              <w:rPr>
+                <w:rFonts w:ascii="Arial" w:hAnsi="Arial" w:cs="Arial"/>
+                <w:noProof/>
+                <w:webHidden/>
+                <w:sz w:val="24"/>
+                <w:szCs w:val="24"/>
+              </w:rPr>
+              <w:fldChar w:fldCharType="begin"/>
+            </w:r>
+            <w:r>
+              <w:rPr>
+                <w:rFonts w:ascii="Arial" w:hAnsi="Arial" w:cs="Arial"/>
+                <w:noProof/>
+                <w:webHidden/>
+                <w:sz w:val="24"/>
+                <w:szCs w:val="24"/>
+              </w:rPr>
+              <w:instrText xml:space="preserve"> PAGEREF _Toc177164320 \h </w:instrText>
+            </w:r>
+            <w:r>
+              <w:rPr>
+                <w:rFonts w:ascii="Arial" w:hAnsi="Arial" w:cs="Arial"/>
+                <w:noProof/>
+                <w:webHidden/>
+                <w:sz w:val="24"/>
+                <w:szCs w:val="24"/>
+              </w:rPr>
+            </w:r>
+            <w:r>
+              <w:rPr>
+                <w:rFonts w:ascii="Arial" w:hAnsi="Arial" w:cs="Arial"/>
+                <w:noProof/>
+                <w:webHidden/>
+                <w:sz w:val="24"/>
+                <w:szCs w:val="24"/>
+              </w:rPr>
+              <w:fldChar w:fldCharType="separate"/>
+            </w:r>
+            <w:r>
+              <w:rPr>
+                <w:rFonts w:ascii="Arial" w:hAnsi="Arial" w:cs="Arial"/>
+                <w:noProof/>
+                <w:webHidden/>
+                <w:sz w:val="24"/>
+                <w:szCs w:val="24"/>
+              </w:rPr>
+              <w:t>11</w:t>
+            </w:r>
+            <w:r>
+              <w:rPr>
+                <w:rFonts w:ascii="Arial" w:hAnsi="Arial" w:cs="Arial"/>
+                <w:noProof/>
+                <w:webHidden/>
+                <w:sz w:val="24"/>
+                <w:szCs w:val="24"/>
+              </w:rPr>
+              <w:fldChar w:fldCharType="end"/>
             </w:r>
           </w:hyperlink>
         </w:p>
         <w:p>
           <w:pPr>
-            <w:widowControl w:val="0"/>
+            <w:pStyle w:val="TDC1"/>
             <w:tabs>
-              <w:tab w:val="right" w:leader="dot" w:pos="12000"/>
+              <w:tab w:val="right" w:leader="dot" w:pos="9396"/>
             </w:tabs>
-            <w:spacing w:before="60" w:line="360" w:lineRule="auto"/>
-            <w:jc w:val="left"/>
             <w:rPr>
               <w:rFonts w:ascii="Arial" w:hAnsi="Arial" w:cs="Arial"/>
-              <w:color w:val="000000"/>
+              <w:noProof/>
               <w:sz w:val="24"/>
               <w:szCs w:val="24"/>
             </w:rPr>
           </w:pPr>
-          <w:hyperlink w:anchor="_heading=h.1y13cwa2sip2">
-            <w:r>
-              <w:rPr>
+          <w:hyperlink w:anchor="_Toc177164321" w:history="1">
+            <w:r>
+              <w:rPr>
+                <w:rStyle w:val="Hipervnculo"/>
                 <w:rFonts w:ascii="Arial" w:hAnsi="Arial" w:cs="Arial"/>
-                <w:color w:val="000000"/>
+                <w:noProof/>
                 <w:sz w:val="24"/>
                 <w:szCs w:val="24"/>
               </w:rPr>
@@ -8432,35 +8316,93 @@
             <w:r>
               <w:rPr>
                 <w:rFonts w:ascii="Arial" w:hAnsi="Arial" w:cs="Arial"/>
-                <w:color w:val="000000"/>
+                <w:noProof/>
+                <w:webHidden/>
                 <w:sz w:val="24"/>
                 <w:szCs w:val="24"/>
               </w:rPr>
               <w:tab/>
-              <w:t>15</w:t>
+            </w:r>
+            <w:r>
+              <w:rPr>
+                <w:rFonts w:ascii="Arial" w:hAnsi="Arial" w:cs="Arial"/>
+                <w:noProof/>
+                <w:webHidden/>
+                <w:sz w:val="24"/>
+                <w:szCs w:val="24"/>
+              </w:rPr>
+              <w:fldChar w:fldCharType="begin"/>
+            </w:r>
+            <w:r>
+              <w:rPr>
+                <w:rFonts w:ascii="Arial" w:hAnsi="Arial" w:cs="Arial"/>
+                <w:noProof/>
+                <w:webHidden/>
+                <w:sz w:val="24"/>
+                <w:szCs w:val="24"/>
+              </w:rPr>
+              <w:instrText xml:space="preserve"> PAGEREF _Toc177164321 \h </w:instrText>
+            </w:r>
+            <w:r>
+              <w:rPr>
+                <w:rFonts w:ascii="Arial" w:hAnsi="Arial" w:cs="Arial"/>
+                <w:noProof/>
+                <w:webHidden/>
+                <w:sz w:val="24"/>
+                <w:szCs w:val="24"/>
+              </w:rPr>
+            </w:r>
+            <w:r>
+              <w:rPr>
+                <w:rFonts w:ascii="Arial" w:hAnsi="Arial" w:cs="Arial"/>
+                <w:noProof/>
+                <w:webHidden/>
+                <w:sz w:val="24"/>
+                <w:szCs w:val="24"/>
+              </w:rPr>
+              <w:fldChar w:fldCharType="separate"/>
+            </w:r>
+            <w:r>
+              <w:rPr>
+                <w:rFonts w:ascii="Arial" w:hAnsi="Arial" w:cs="Arial"/>
+                <w:noProof/>
+                <w:webHidden/>
+                <w:sz w:val="24"/>
+                <w:szCs w:val="24"/>
+              </w:rPr>
+              <w:t>12</w:t>
+            </w:r>
+            <w:r>
+              <w:rPr>
+                <w:rFonts w:ascii="Arial" w:hAnsi="Arial" w:cs="Arial"/>
+                <w:noProof/>
+                <w:webHidden/>
+                <w:sz w:val="24"/>
+                <w:szCs w:val="24"/>
+              </w:rPr>
+              <w:fldChar w:fldCharType="end"/>
             </w:r>
           </w:hyperlink>
         </w:p>
         <w:p>
           <w:pPr>
-            <w:widowControl w:val="0"/>
+            <w:pStyle w:val="TDC1"/>
             <w:tabs>
-              <w:tab w:val="right" w:leader="dot" w:pos="12000"/>
+              <w:tab w:val="right" w:leader="dot" w:pos="9396"/>
             </w:tabs>
-            <w:spacing w:before="60" w:line="360" w:lineRule="auto"/>
-            <w:jc w:val="left"/>
             <w:rPr>
               <w:rFonts w:ascii="Arial" w:hAnsi="Arial" w:cs="Arial"/>
-              <w:color w:val="000000"/>
+              <w:noProof/>
               <w:sz w:val="24"/>
               <w:szCs w:val="24"/>
             </w:rPr>
           </w:pPr>
-          <w:hyperlink w:anchor="_heading=h.vbxd2sz7gs1q">
-            <w:r>
-              <w:rPr>
+          <w:hyperlink w:anchor="_Toc177164322" w:history="1">
+            <w:r>
+              <w:rPr>
+                <w:rStyle w:val="Hipervnculo"/>
                 <w:rFonts w:ascii="Arial" w:hAnsi="Arial" w:cs="Arial"/>
-                <w:color w:val="000000"/>
+                <w:noProof/>
                 <w:sz w:val="24"/>
                 <w:szCs w:val="24"/>
               </w:rPr>
@@ -8469,35 +8411,93 @@
             <w:r>
               <w:rPr>
                 <w:rFonts w:ascii="Arial" w:hAnsi="Arial" w:cs="Arial"/>
-                <w:color w:val="000000"/>
+                <w:noProof/>
+                <w:webHidden/>
                 <w:sz w:val="24"/>
                 <w:szCs w:val="24"/>
               </w:rPr>
               <w:tab/>
-              <w:t>15</w:t>
+            </w:r>
+            <w:r>
+              <w:rPr>
+                <w:rFonts w:ascii="Arial" w:hAnsi="Arial" w:cs="Arial"/>
+                <w:noProof/>
+                <w:webHidden/>
+                <w:sz w:val="24"/>
+                <w:szCs w:val="24"/>
+              </w:rPr>
+              <w:fldChar w:fldCharType="begin"/>
+            </w:r>
+            <w:r>
+              <w:rPr>
+                <w:rFonts w:ascii="Arial" w:hAnsi="Arial" w:cs="Arial"/>
+                <w:noProof/>
+                <w:webHidden/>
+                <w:sz w:val="24"/>
+                <w:szCs w:val="24"/>
+              </w:rPr>
+              <w:instrText xml:space="preserve"> PAGEREF _Toc177164322 \h </w:instrText>
+            </w:r>
+            <w:r>
+              <w:rPr>
+                <w:rFonts w:ascii="Arial" w:hAnsi="Arial" w:cs="Arial"/>
+                <w:noProof/>
+                <w:webHidden/>
+                <w:sz w:val="24"/>
+                <w:szCs w:val="24"/>
+              </w:rPr>
+            </w:r>
+            <w:r>
+              <w:rPr>
+                <w:rFonts w:ascii="Arial" w:hAnsi="Arial" w:cs="Arial"/>
+                <w:noProof/>
+                <w:webHidden/>
+                <w:sz w:val="24"/>
+                <w:szCs w:val="24"/>
+              </w:rPr>
+              <w:fldChar w:fldCharType="separate"/>
+            </w:r>
+            <w:r>
+              <w:rPr>
+                <w:rFonts w:ascii="Arial" w:hAnsi="Arial" w:cs="Arial"/>
+                <w:noProof/>
+                <w:webHidden/>
+                <w:sz w:val="24"/>
+                <w:szCs w:val="24"/>
+              </w:rPr>
+              <w:t>12</w:t>
+            </w:r>
+            <w:r>
+              <w:rPr>
+                <w:rFonts w:ascii="Arial" w:hAnsi="Arial" w:cs="Arial"/>
+                <w:noProof/>
+                <w:webHidden/>
+                <w:sz w:val="24"/>
+                <w:szCs w:val="24"/>
+              </w:rPr>
+              <w:fldChar w:fldCharType="end"/>
             </w:r>
           </w:hyperlink>
         </w:p>
         <w:p>
           <w:pPr>
-            <w:widowControl w:val="0"/>
+            <w:pStyle w:val="TDC1"/>
             <w:tabs>
-              <w:tab w:val="right" w:leader="dot" w:pos="12000"/>
+              <w:tab w:val="right" w:leader="dot" w:pos="9396"/>
             </w:tabs>
-            <w:spacing w:before="60" w:line="360" w:lineRule="auto"/>
-            <w:jc w:val="left"/>
             <w:rPr>
               <w:rFonts w:ascii="Arial" w:hAnsi="Arial" w:cs="Arial"/>
-              <w:color w:val="000000"/>
+              <w:noProof/>
               <w:sz w:val="24"/>
               <w:szCs w:val="24"/>
             </w:rPr>
           </w:pPr>
-          <w:hyperlink w:anchor="_heading=h.sujzqpc0o9xh">
-            <w:r>
-              <w:rPr>
+          <w:hyperlink w:anchor="_Toc177164323" w:history="1">
+            <w:r>
+              <w:rPr>
+                <w:rStyle w:val="Hipervnculo"/>
                 <w:rFonts w:ascii="Arial" w:hAnsi="Arial" w:cs="Arial"/>
-                <w:color w:val="000000"/>
+                <w:noProof/>
                 <w:sz w:val="24"/>
                 <w:szCs w:val="24"/>
               </w:rPr>
@@ -8506,35 +8506,93 @@
             <w:r>
               <w:rPr>
                 <w:rFonts w:ascii="Arial" w:hAnsi="Arial" w:cs="Arial"/>
-                <w:color w:val="000000"/>
+                <w:noProof/>
+                <w:webHidden/>
                 <w:sz w:val="24"/>
                 <w:szCs w:val="24"/>
               </w:rPr>
               <w:tab/>
-              <w:t>15</w:t>
+            </w:r>
+            <w:r>
+              <w:rPr>
+                <w:rFonts w:ascii="Arial" w:hAnsi="Arial" w:cs="Arial"/>
+                <w:noProof/>
+                <w:webHidden/>
+                <w:sz w:val="24"/>
+                <w:szCs w:val="24"/>
+              </w:rPr>
+              <w:fldChar w:fldCharType="begin"/>
+            </w:r>
+            <w:r>
+              <w:rPr>
+                <w:rFonts w:ascii="Arial" w:hAnsi="Arial" w:cs="Arial"/>
+                <w:noProof/>
+                <w:webHidden/>
+                <w:sz w:val="24"/>
+                <w:szCs w:val="24"/>
+              </w:rPr>
+              <w:instrText xml:space="preserve"> PAGEREF _Toc177164323 \h </w:instrText>
+            </w:r>
+            <w:r>
+              <w:rPr>
+                <w:rFonts w:ascii="Arial" w:hAnsi="Arial" w:cs="Arial"/>
+                <w:noProof/>
+                <w:webHidden/>
+                <w:sz w:val="24"/>
+                <w:szCs w:val="24"/>
+              </w:rPr>
+            </w:r>
+            <w:r>
+              <w:rPr>
+                <w:rFonts w:ascii="Arial" w:hAnsi="Arial" w:cs="Arial"/>
+                <w:noProof/>
+                <w:webHidden/>
+                <w:sz w:val="24"/>
+                <w:szCs w:val="24"/>
+              </w:rPr>
+              <w:fldChar w:fldCharType="separate"/>
+            </w:r>
+            <w:r>
+              <w:rPr>
+                <w:rFonts w:ascii="Arial" w:hAnsi="Arial" w:cs="Arial"/>
+                <w:noProof/>
+                <w:webHidden/>
+                <w:sz w:val="24"/>
+                <w:szCs w:val="24"/>
+              </w:rPr>
+              <w:t>12</w:t>
+            </w:r>
+            <w:r>
+              <w:rPr>
+                <w:rFonts w:ascii="Arial" w:hAnsi="Arial" w:cs="Arial"/>
+                <w:noProof/>
+                <w:webHidden/>
+                <w:sz w:val="24"/>
+                <w:szCs w:val="24"/>
+              </w:rPr>
+              <w:fldChar w:fldCharType="end"/>
             </w:r>
           </w:hyperlink>
         </w:p>
         <w:p>
           <w:pPr>
-            <w:widowControl w:val="0"/>
+            <w:pStyle w:val="TDC1"/>
             <w:tabs>
-              <w:tab w:val="right" w:leader="dot" w:pos="12000"/>
+              <w:tab w:val="right" w:leader="dot" w:pos="9396"/>
             </w:tabs>
-            <w:spacing w:before="60" w:line="360" w:lineRule="auto"/>
-            <w:jc w:val="left"/>
             <w:rPr>
               <w:rFonts w:ascii="Arial" w:hAnsi="Arial" w:cs="Arial"/>
-              <w:color w:val="000000"/>
+              <w:noProof/>
               <w:sz w:val="24"/>
               <w:szCs w:val="24"/>
             </w:rPr>
           </w:pPr>
-          <w:hyperlink w:anchor="_heading=h.ekpt3m11cra1">
-            <w:r>
-              <w:rPr>
+          <w:hyperlink w:anchor="_Toc177164324" w:history="1">
+            <w:r>
+              <w:rPr>
+                <w:rStyle w:val="Hipervnculo"/>
                 <w:rFonts w:ascii="Arial" w:hAnsi="Arial" w:cs="Arial"/>
-                <w:color w:val="000000"/>
+                <w:noProof/>
                 <w:sz w:val="24"/>
                 <w:szCs w:val="24"/>
               </w:rPr>
@@ -8543,109 +8601,283 @@
             <w:r>
               <w:rPr>
                 <w:rFonts w:ascii="Arial" w:hAnsi="Arial" w:cs="Arial"/>
-                <w:color w:val="000000"/>
+                <w:noProof/>
+                <w:webHidden/>
                 <w:sz w:val="24"/>
                 <w:szCs w:val="24"/>
               </w:rPr>
               <w:tab/>
-              <w:t>16</w:t>
+            </w:r>
+            <w:r>
+              <w:rPr>
+                <w:rFonts w:ascii="Arial" w:hAnsi="Arial" w:cs="Arial"/>
+                <w:noProof/>
+                <w:webHidden/>
+                <w:sz w:val="24"/>
+                <w:szCs w:val="24"/>
+              </w:rPr>
+              <w:fldChar w:fldCharType="begin"/>
+            </w:r>
+            <w:r>
+              <w:rPr>
+                <w:rFonts w:ascii="Arial" w:hAnsi="Arial" w:cs="Arial"/>
+                <w:noProof/>
+                <w:webHidden/>
+                <w:sz w:val="24"/>
+                <w:szCs w:val="24"/>
+              </w:rPr>
+              <w:instrText xml:space="preserve"> PAGEREF _Toc177164324 \h </w:instrText>
+            </w:r>
+            <w:r>
+              <w:rPr>
+                <w:rFonts w:ascii="Arial" w:hAnsi="Arial" w:cs="Arial"/>
+                <w:noProof/>
+                <w:webHidden/>
+                <w:sz w:val="24"/>
+                <w:szCs w:val="24"/>
+              </w:rPr>
+            </w:r>
+            <w:r>
+              <w:rPr>
+                <w:rFonts w:ascii="Arial" w:hAnsi="Arial" w:cs="Arial"/>
+                <w:noProof/>
+                <w:webHidden/>
+                <w:sz w:val="24"/>
+                <w:szCs w:val="24"/>
+              </w:rPr>
+              <w:fldChar w:fldCharType="separate"/>
+            </w:r>
+            <w:r>
+              <w:rPr>
+                <w:rFonts w:ascii="Arial" w:hAnsi="Arial" w:cs="Arial"/>
+                <w:noProof/>
+                <w:webHidden/>
+                <w:sz w:val="24"/>
+                <w:szCs w:val="24"/>
+              </w:rPr>
+              <w:t>13</w:t>
+            </w:r>
+            <w:r>
+              <w:rPr>
+                <w:rFonts w:ascii="Arial" w:hAnsi="Arial" w:cs="Arial"/>
+                <w:noProof/>
+                <w:webHidden/>
+                <w:sz w:val="24"/>
+                <w:szCs w:val="24"/>
+              </w:rPr>
+              <w:fldChar w:fldCharType="end"/>
             </w:r>
           </w:hyperlink>
         </w:p>
         <w:p>
           <w:pPr>
-            <w:widowControl w:val="0"/>
+            <w:pStyle w:val="TDC1"/>
             <w:tabs>
-              <w:tab w:val="right" w:leader="dot" w:pos="12000"/>
+              <w:tab w:val="right" w:leader="dot" w:pos="9396"/>
             </w:tabs>
-            <w:spacing w:before="60" w:line="360" w:lineRule="auto"/>
-            <w:jc w:val="left"/>
             <w:rPr>
               <w:rFonts w:ascii="Arial" w:hAnsi="Arial" w:cs="Arial"/>
-              <w:color w:val="000000"/>
+              <w:noProof/>
               <w:sz w:val="24"/>
               <w:szCs w:val="24"/>
             </w:rPr>
           </w:pPr>
-          <w:hyperlink w:anchor="_heading=h.u6hl91gqjhjb">
-            <w:r>
-              <w:rPr>
+          <w:hyperlink w:anchor="_Toc177164325" w:history="1">
+            <w:r>
+              <w:rPr>
+                <w:rStyle w:val="Hipervnculo"/>
                 <w:rFonts w:ascii="Arial" w:hAnsi="Arial" w:cs="Arial"/>
-                <w:color w:val="000000"/>
-                <w:sz w:val="24"/>
-                <w:szCs w:val="24"/>
-              </w:rPr>
-              <w:t>Propuesta metodológica de trabajo que permita alcanzar los objetivos</w:t>
+                <w:noProof/>
+                <w:sz w:val="24"/>
+                <w:szCs w:val="24"/>
+              </w:rPr>
+              <w:t>Propuesta metodológica de trabajo que permita alcanzar los objetivos</w:t>
             </w:r>
             <w:r>
               <w:rPr>
                 <w:rFonts w:ascii="Arial" w:hAnsi="Arial" w:cs="Arial"/>
-                <w:color w:val="000000"/>
+                <w:noProof/>
+                <w:webHidden/>
                 <w:sz w:val="24"/>
                 <w:szCs w:val="24"/>
               </w:rPr>
               <w:tab/>
-              <w:t>16</w:t>
+            </w:r>
+            <w:r>
+              <w:rPr>
+                <w:rFonts w:ascii="Arial" w:hAnsi="Arial" w:cs="Arial"/>
+                <w:noProof/>
+                <w:webHidden/>
+                <w:sz w:val="24"/>
+                <w:szCs w:val="24"/>
+              </w:rPr>
+              <w:fldChar w:fldCharType="begin"/>
+            </w:r>
+            <w:r>
+              <w:rPr>
+                <w:rFonts w:ascii="Arial" w:hAnsi="Arial" w:cs="Arial"/>
+                <w:noProof/>
+                <w:webHidden/>
+                <w:sz w:val="24"/>
+                <w:szCs w:val="24"/>
+              </w:rPr>
+              <w:instrText xml:space="preserve"> PAGEREF _Toc177164325 \h </w:instrText>
+            </w:r>
+            <w:r>
+              <w:rPr>
+                <w:rFonts w:ascii="Arial" w:hAnsi="Arial" w:cs="Arial"/>
+                <w:noProof/>
+                <w:webHidden/>
+                <w:sz w:val="24"/>
+                <w:szCs w:val="24"/>
+              </w:rPr>
+            </w:r>
+            <w:r>
+              <w:rPr>
+                <w:rFonts w:ascii="Arial" w:hAnsi="Arial" w:cs="Arial"/>
+                <w:noProof/>
+                <w:webHidden/>
+                <w:sz w:val="24"/>
+                <w:szCs w:val="24"/>
+              </w:rPr>
+              <w:fldChar w:fldCharType="separate"/>
+            </w:r>
+            <w:r>
+              <w:rPr>
+                <w:rFonts w:ascii="Arial" w:hAnsi="Arial" w:cs="Arial"/>
+                <w:noProof/>
+                <w:webHidden/>
+                <w:sz w:val="24"/>
+                <w:szCs w:val="24"/>
+              </w:rPr>
+              <w:t>13</w:t>
+            </w:r>
+            <w:r>
+              <w:rPr>
+                <w:rFonts w:ascii="Arial" w:hAnsi="Arial" w:cs="Arial"/>
+                <w:noProof/>
+                <w:webHidden/>
+                <w:sz w:val="24"/>
+                <w:szCs w:val="24"/>
+              </w:rPr>
+              <w:fldChar w:fldCharType="end"/>
             </w:r>
           </w:hyperlink>
         </w:p>
         <w:p>
           <w:pPr>
-            <w:widowControl w:val="0"/>
+            <w:pStyle w:val="TDC1"/>
             <w:tabs>
-              <w:tab w:val="right" w:leader="dot" w:pos="12000"/>
+              <w:tab w:val="right" w:leader="dot" w:pos="9396"/>
             </w:tabs>
-            <w:spacing w:before="60" w:line="360" w:lineRule="auto"/>
-            <w:jc w:val="left"/>
             <w:rPr>
               <w:rFonts w:ascii="Arial" w:hAnsi="Arial" w:cs="Arial"/>
-              <w:color w:val="000000"/>
+              <w:noProof/>
               <w:sz w:val="24"/>
               <w:szCs w:val="24"/>
             </w:rPr>
           </w:pPr>
-          <w:hyperlink w:anchor="_heading=h.9bdri8pa0wxa">
-            <w:r>
-              <w:rPr>
+          <w:hyperlink w:anchor="_Toc177164326" w:history="1">
+            <w:r>
+              <w:rPr>
+                <w:rStyle w:val="Hipervnculo"/>
                 <w:rFonts w:ascii="Arial" w:hAnsi="Arial" w:cs="Arial"/>
-                <w:color w:val="000000"/>
-                <w:sz w:val="24"/>
-                <w:szCs w:val="24"/>
-              </w:rPr>
-              <w:t>Plan de trabajo para el proyecto APT</w:t>
+                <w:noProof/>
+                <w:sz w:val="24"/>
+                <w:szCs w:val="24"/>
+              </w:rPr>
+              <w:t>Épicas e historias de usuario</w:t>
             </w:r>
             <w:r>
               <w:rPr>
                 <w:rFonts w:ascii="Arial" w:hAnsi="Arial" w:cs="Arial"/>
-                <w:color w:val="000000"/>
+                <w:noProof/>
+                <w:webHidden/>
                 <w:sz w:val="24"/>
                 <w:szCs w:val="24"/>
               </w:rPr>
               <w:tab/>
-              <w:t>16</w:t>
+            </w:r>
+            <w:r>
+              <w:rPr>
+                <w:rFonts w:ascii="Arial" w:hAnsi="Arial" w:cs="Arial"/>
+                <w:noProof/>
+                <w:webHidden/>
+                <w:sz w:val="24"/>
+                <w:szCs w:val="24"/>
+              </w:rPr>
+              <w:fldChar w:fldCharType="begin"/>
+            </w:r>
+            <w:r>
+              <w:rPr>
+                <w:rFonts w:ascii="Arial" w:hAnsi="Arial" w:cs="Arial"/>
+                <w:noProof/>
+                <w:webHidden/>
+                <w:sz w:val="24"/>
+                <w:szCs w:val="24"/>
+              </w:rPr>
+              <w:instrText xml:space="preserve"> PAGEREF _Toc177164326 \h </w:instrText>
+            </w:r>
+            <w:r>
+              <w:rPr>
+                <w:rFonts w:ascii="Arial" w:hAnsi="Arial" w:cs="Arial"/>
+                <w:noProof/>
+                <w:webHidden/>
+                <w:sz w:val="24"/>
+                <w:szCs w:val="24"/>
+              </w:rPr>
+            </w:r>
+            <w:r>
+              <w:rPr>
+                <w:rFonts w:ascii="Arial" w:hAnsi="Arial" w:cs="Arial"/>
+                <w:noProof/>
+                <w:webHidden/>
+                <w:sz w:val="24"/>
+                <w:szCs w:val="24"/>
+              </w:rPr>
+              <w:fldChar w:fldCharType="separate"/>
+            </w:r>
+            <w:r>
+              <w:rPr>
+                <w:rFonts w:ascii="Arial" w:hAnsi="Arial" w:cs="Arial"/>
+                <w:noProof/>
+                <w:webHidden/>
+                <w:sz w:val="24"/>
+                <w:szCs w:val="24"/>
+              </w:rPr>
+              <w:t>13</w:t>
+            </w:r>
+            <w:r>
+              <w:rPr>
+                <w:rFonts w:ascii="Arial" w:hAnsi="Arial" w:cs="Arial"/>
+                <w:noProof/>
+                <w:webHidden/>
+                <w:sz w:val="24"/>
+                <w:szCs w:val="24"/>
+              </w:rPr>
+              <w:fldChar w:fldCharType="end"/>
             </w:r>
           </w:hyperlink>
         </w:p>
         <w:p>
           <w:pPr>
-            <w:widowControl w:val="0"/>
+            <w:pStyle w:val="TDC1"/>
             <w:tabs>
-              <w:tab w:val="right" w:leader="dot" w:pos="12000"/>
+              <w:tab w:val="right" w:leader="dot" w:pos="9396"/>
             </w:tabs>
-            <w:spacing w:before="60" w:line="360" w:lineRule="auto"/>
-            <w:jc w:val="left"/>
             <w:rPr>
               <w:rFonts w:ascii="Arial" w:hAnsi="Arial" w:cs="Arial"/>
-              <w:color w:val="000000"/>
+              <w:noProof/>
               <w:sz w:val="24"/>
               <w:szCs w:val="24"/>
             </w:rPr>
           </w:pPr>
-          <w:hyperlink w:anchor="_heading=h.3pwm227i5enk">
-            <w:r>
-              <w:rPr>
+          <w:hyperlink w:anchor="_Toc177164327" w:history="1">
+            <w:r>
+              <w:rPr>
+                <w:rStyle w:val="Hipervnculo"/>
                 <w:rFonts w:ascii="Arial" w:hAnsi="Arial" w:cs="Arial"/>
-                <w:color w:val="000000"/>
+                <w:noProof/>
                 <w:sz w:val="24"/>
                 <w:szCs w:val="24"/>
               </w:rPr>
@@ -8654,88 +8886,275 @@
             <w:r>
               <w:rPr>
                 <w:rFonts w:ascii="Arial" w:hAnsi="Arial" w:cs="Arial"/>
-                <w:color w:val="000000"/>
+                <w:noProof/>
+                <w:webHidden/>
                 <w:sz w:val="24"/>
                 <w:szCs w:val="24"/>
               </w:rPr>
               <w:tab/>
-              <w:t>17</w:t>
+            </w:r>
+            <w:r>
+              <w:rPr>
+                <w:rFonts w:ascii="Arial" w:hAnsi="Arial" w:cs="Arial"/>
+                <w:noProof/>
+                <w:webHidden/>
+                <w:sz w:val="24"/>
+                <w:szCs w:val="24"/>
+              </w:rPr>
+              <w:fldChar w:fldCharType="begin"/>
+            </w:r>
+            <w:r>
+              <w:rPr>
+                <w:rFonts w:ascii="Arial" w:hAnsi="Arial" w:cs="Arial"/>
+                <w:noProof/>
+                <w:webHidden/>
+                <w:sz w:val="24"/>
+                <w:szCs w:val="24"/>
+              </w:rPr>
+              <w:instrText xml:space="preserve"> PAGEREF _Toc177164327 \h </w:instrText>
+            </w:r>
+            <w:r>
+              <w:rPr>
+                <w:rFonts w:ascii="Arial" w:hAnsi="Arial" w:cs="Arial"/>
+                <w:noProof/>
+                <w:webHidden/>
+                <w:sz w:val="24"/>
+                <w:szCs w:val="24"/>
+              </w:rPr>
+            </w:r>
+            <w:r>
+              <w:rPr>
+                <w:rFonts w:ascii="Arial" w:hAnsi="Arial" w:cs="Arial"/>
+                <w:noProof/>
+                <w:webHidden/>
+                <w:sz w:val="24"/>
+                <w:szCs w:val="24"/>
+              </w:rPr>
+              <w:fldChar w:fldCharType="separate"/>
+            </w:r>
+            <w:r>
+              <w:rPr>
+                <w:rFonts w:ascii="Arial" w:hAnsi="Arial" w:cs="Arial"/>
+                <w:noProof/>
+                <w:webHidden/>
+                <w:sz w:val="24"/>
+                <w:szCs w:val="24"/>
+              </w:rPr>
+              <w:t>13</w:t>
+            </w:r>
+            <w:r>
+              <w:rPr>
+                <w:rFonts w:ascii="Arial" w:hAnsi="Arial" w:cs="Arial"/>
+                <w:noProof/>
+                <w:webHidden/>
+                <w:sz w:val="24"/>
+                <w:szCs w:val="24"/>
+              </w:rPr>
+              <w:fldChar w:fldCharType="end"/>
             </w:r>
           </w:hyperlink>
         </w:p>
         <w:p>
           <w:pPr>
-            <w:widowControl w:val="0"/>
+            <w:pStyle w:val="TDC1"/>
             <w:tabs>
-              <w:tab w:val="right" w:leader="dot" w:pos="12000"/>
+              <w:tab w:val="right" w:leader="dot" w:pos="9396"/>
             </w:tabs>
-            <w:spacing w:before="60" w:line="360" w:lineRule="auto"/>
-            <w:jc w:val="left"/>
             <w:rPr>
               <w:rFonts w:ascii="Arial" w:hAnsi="Arial" w:cs="Arial"/>
-              <w:color w:val="000000"/>
+              <w:noProof/>
               <w:sz w:val="24"/>
               <w:szCs w:val="24"/>
             </w:rPr>
           </w:pPr>
-          <w:hyperlink w:anchor="_heading=h.j3njkwbaa4h0">
-            <w:r>
-              <w:rPr>
+          <w:hyperlink w:anchor="_Toc177164328" w:history="1">
+            <w:r>
+              <w:rPr>
+                <w:rStyle w:val="Hipervnculo"/>
                 <w:rFonts w:ascii="Arial" w:hAnsi="Arial" w:cs="Arial"/>
-                <w:color w:val="000000"/>
-                <w:sz w:val="24"/>
-                <w:szCs w:val="24"/>
+                <w:noProof/>
+                <w:sz w:val="24"/>
+                <w:szCs w:val="24"/>
+                <w:lang w:val="en-US"/>
               </w:rPr>
               <w:t>Conclusion</w:t>
             </w:r>
             <w:r>
               <w:rPr>
                 <w:rFonts w:ascii="Arial" w:hAnsi="Arial" w:cs="Arial"/>
-                <w:color w:val="000000"/>
+                <w:noProof/>
+                <w:webHidden/>
                 <w:sz w:val="24"/>
                 <w:szCs w:val="24"/>
               </w:rPr>
               <w:tab/>
-              <w:t>18</w:t>
+            </w:r>
+            <w:r>
+              <w:rPr>
+                <w:rFonts w:ascii="Arial" w:hAnsi="Arial" w:cs="Arial"/>
+                <w:noProof/>
+                <w:webHidden/>
+                <w:sz w:val="24"/>
+                <w:szCs w:val="24"/>
+              </w:rPr>
+              <w:fldChar w:fldCharType="begin"/>
+            </w:r>
+            <w:r>
+              <w:rPr>
+                <w:rFonts w:ascii="Arial" w:hAnsi="Arial" w:cs="Arial"/>
+                <w:noProof/>
+                <w:webHidden/>
+                <w:sz w:val="24"/>
+                <w:szCs w:val="24"/>
+              </w:rPr>
+              <w:instrText xml:space="preserve"> PAGEREF _Toc177164328 \h </w:instrText>
+            </w:r>
+            <w:r>
+              <w:rPr>
+                <w:rFonts w:ascii="Arial" w:hAnsi="Arial" w:cs="Arial"/>
+                <w:noProof/>
+                <w:webHidden/>
+                <w:sz w:val="24"/>
+                <w:szCs w:val="24"/>
+              </w:rPr>
+            </w:r>
+            <w:r>
+              <w:rPr>
+                <w:rFonts w:ascii="Arial" w:hAnsi="Arial" w:cs="Arial"/>
+                <w:noProof/>
+                <w:webHidden/>
+                <w:sz w:val="24"/>
+                <w:szCs w:val="24"/>
+              </w:rPr>
+              <w:fldChar w:fldCharType="separate"/>
+            </w:r>
+            <w:r>
+              <w:rPr>
+                <w:rFonts w:ascii="Arial" w:hAnsi="Arial" w:cs="Arial"/>
+                <w:noProof/>
+                <w:webHidden/>
+                <w:sz w:val="24"/>
+                <w:szCs w:val="24"/>
+              </w:rPr>
+              <w:t>14</w:t>
+            </w:r>
+            <w:r>
+              <w:rPr>
+                <w:rFonts w:ascii="Arial" w:hAnsi="Arial" w:cs="Arial"/>
+                <w:noProof/>
+                <w:webHidden/>
+                <w:sz w:val="24"/>
+                <w:szCs w:val="24"/>
+              </w:rPr>
+              <w:fldChar w:fldCharType="end"/>
             </w:r>
           </w:hyperlink>
         </w:p>
         <w:p>
           <w:pPr>
-            <w:widowControl w:val="0"/>
+            <w:pStyle w:val="TDC1"/>
             <w:tabs>
-              <w:tab w:val="right" w:leader="dot" w:pos="12000"/>
+              <w:tab w:val="right" w:leader="dot" w:pos="9396"/>
             </w:tabs>
-            <w:spacing w:before="60" w:line="360" w:lineRule="auto"/>
-            <w:jc w:val="left"/>
             <w:rPr>
-              <w:color w:val="000000"/>
-              <w:sz w:val="22"/>
-              <w:szCs w:val="22"/>
+              <w:rFonts w:ascii="Arial" w:hAnsi="Arial" w:cs="Arial"/>
+              <w:noProof/>
+              <w:sz w:val="24"/>
+              <w:szCs w:val="24"/>
             </w:rPr>
           </w:pPr>
-          <w:hyperlink w:anchor="_heading=h.telpfgtsv4ki">
-            <w:r>
-              <w:rPr>
+          <w:hyperlink w:anchor="_Toc177164329" w:history="1">
+            <w:r>
+              <w:rPr>
+                <w:rStyle w:val="Hipervnculo"/>
                 <w:rFonts w:ascii="Arial" w:hAnsi="Arial" w:cs="Arial"/>
-                <w:color w:val="000000"/>
-                <w:sz w:val="24"/>
-                <w:szCs w:val="24"/>
+                <w:noProof/>
+                <w:sz w:val="24"/>
+                <w:szCs w:val="24"/>
+                <w:lang w:val="en-US"/>
               </w:rPr>
               <w:t>Reflection</w:t>
             </w:r>
             <w:r>
               <w:rPr>
                 <w:rFonts w:ascii="Arial" w:hAnsi="Arial" w:cs="Arial"/>
-                <w:color w:val="000000"/>
+                <w:noProof/>
+                <w:webHidden/>
                 <w:sz w:val="24"/>
                 <w:szCs w:val="24"/>
               </w:rPr>
               <w:tab/>
-              <w:t>18</w:t>
+            </w:r>
+            <w:r>
+              <w:rPr>
+                <w:rFonts w:ascii="Arial" w:hAnsi="Arial" w:cs="Arial"/>
+                <w:noProof/>
+                <w:webHidden/>
+                <w:sz w:val="24"/>
+                <w:szCs w:val="24"/>
+              </w:rPr>
+              <w:fldChar w:fldCharType="begin"/>
+            </w:r>
+            <w:r>
+              <w:rPr>
+                <w:rFonts w:ascii="Arial" w:hAnsi="Arial" w:cs="Arial"/>
+                <w:noProof/>
+                <w:webHidden/>
+                <w:sz w:val="24"/>
+                <w:szCs w:val="24"/>
+              </w:rPr>
+              <w:instrText xml:space="preserve"> PAGEREF _Toc177164329 \h </w:instrText>
+            </w:r>
+            <w:r>
+              <w:rPr>
+                <w:rFonts w:ascii="Arial" w:hAnsi="Arial" w:cs="Arial"/>
+                <w:noProof/>
+                <w:webHidden/>
+                <w:sz w:val="24"/>
+                <w:szCs w:val="24"/>
+              </w:rPr>
+            </w:r>
+            <w:r>
+              <w:rPr>
+                <w:rFonts w:ascii="Arial" w:hAnsi="Arial" w:cs="Arial"/>
+                <w:noProof/>
+                <w:webHidden/>
+                <w:sz w:val="24"/>
+                <w:szCs w:val="24"/>
+              </w:rPr>
+              <w:fldChar w:fldCharType="separate"/>
+            </w:r>
+            <w:r>
+              <w:rPr>
+                <w:rFonts w:ascii="Arial" w:hAnsi="Arial" w:cs="Arial"/>
+                <w:noProof/>
+                <w:webHidden/>
+                <w:sz w:val="24"/>
+                <w:szCs w:val="24"/>
+              </w:rPr>
+              <w:t>14</w:t>
+            </w:r>
+            <w:r>
+              <w:rPr>
+                <w:rFonts w:ascii="Arial" w:hAnsi="Arial" w:cs="Arial"/>
+                <w:noProof/>
+                <w:webHidden/>
+                <w:sz w:val="24"/>
+                <w:szCs w:val="24"/>
+              </w:rPr>
+              <w:fldChar w:fldCharType="end"/>
             </w:r>
           </w:hyperlink>
+        </w:p>
+        <w:p>
           <w:r>
+            <w:rPr>
+              <w:rFonts w:ascii="Arial" w:hAnsi="Arial" w:cs="Arial"/>
+              <w:b/>
+              <w:bCs/>
+              <w:sz w:val="24"/>
+              <w:szCs w:val="24"/>
+            </w:rPr>
             <w:fldChar w:fldCharType="end"/>
           </w:r>
         </w:p>
@@ -8760,16 +9179,28 @@
         <w:spacing w:line="360" w:lineRule="auto"/>
         <w:rPr>
           <w:rFonts w:ascii="Arial" w:hAnsi="Arial" w:cs="Arial"/>
-        </w:rPr>
-      </w:pPr>
-      <w:bookmarkStart w:id="0" w:name="_heading=h.9a0tu8ecgszf" w:colFirst="0" w:colLast="0"/>
+          <w:sz w:val="24"/>
+          <w:szCs w:val="24"/>
+        </w:rPr>
+      </w:pPr>
+      <w:bookmarkStart w:id="0" w:name="_Toc177164319"/>
+      <w:r>
+        <w:rPr>
+          <w:rFonts w:ascii="Arial" w:hAnsi="Arial" w:cs="Arial"/>
+          <w:sz w:val="24"/>
+          <w:szCs w:val="24"/>
+        </w:rPr>
+        <w:lastRenderedPageBreak/>
+        <w:t>Descripción de proyecto APT</w:t>
+      </w:r>
       <w:bookmarkEnd w:id="0"/>
       <w:r>
         <w:rPr>
           <w:rFonts w:ascii="Arial" w:hAnsi="Arial" w:cs="Arial"/>
-        </w:rPr>
-        <w:lastRenderedPageBreak/>
-        <w:t>Descripción de proyecto APT </w:t>
+          <w:sz w:val="24"/>
+          <w:szCs w:val="24"/>
+        </w:rPr>
+        <w:t> </w:t>
       </w:r>
     </w:p>
     <w:p>
@@ -8777,6 +9208,8 @@
         <w:spacing w:line="360" w:lineRule="auto"/>
         <w:rPr>
           <w:rFonts w:ascii="Arial" w:hAnsi="Arial" w:cs="Arial"/>
+          <w:sz w:val="24"/>
+          <w:szCs w:val="24"/>
         </w:rPr>
       </w:pPr>
     </w:p>
@@ -8785,17 +9218,23 @@
         <w:spacing w:line="360" w:lineRule="auto"/>
         <w:rPr>
           <w:rFonts w:ascii="Arial" w:hAnsi="Arial" w:cs="Arial"/>
+          <w:sz w:val="24"/>
+          <w:szCs w:val="24"/>
         </w:rPr>
       </w:pPr>
       <w:r>
         <w:rPr>
           <w:rFonts w:ascii="Arial" w:hAnsi="Arial" w:cs="Arial"/>
+          <w:sz w:val="24"/>
+          <w:szCs w:val="24"/>
         </w:rPr>
         <w:t xml:space="preserve">El proyecto </w:t>
       </w:r>
       <w:r>
         <w:rPr>
           <w:rFonts w:ascii="Arial" w:hAnsi="Arial" w:cs="Arial"/>
+          <w:sz w:val="24"/>
+          <w:szCs w:val="24"/>
         </w:rPr>
         <w:t xml:space="preserve">Data </w:t>
       </w:r>
@@ -8803,6 +9242,8 @@
       <w:r>
         <w:rPr>
           <w:rFonts w:ascii="Arial" w:hAnsi="Arial" w:cs="Arial"/>
+          <w:sz w:val="24"/>
+          <w:szCs w:val="24"/>
         </w:rPr>
         <w:t>Warehouse</w:t>
       </w:r>
@@ -8810,6 +9251,8 @@
       <w:r>
         <w:rPr>
           <w:rFonts w:ascii="Arial" w:hAnsi="Arial" w:cs="Arial"/>
+          <w:sz w:val="24"/>
+          <w:szCs w:val="24"/>
         </w:rPr>
         <w:t xml:space="preserve"> tiene como objetivo optimizar la carga diaria de información y la generación de informes para una empresa, utilizando los servicios de Google Cloud </w:t>
       </w:r>
@@ -8817,6 +9260,8 @@
       <w:r>
         <w:rPr>
           <w:rFonts w:ascii="Arial" w:hAnsi="Arial" w:cs="Arial"/>
+          <w:sz w:val="24"/>
+          <w:szCs w:val="24"/>
         </w:rPr>
         <w:t>Platform</w:t>
       </w:r>
@@ -8824,6 +9269,8 @@
       <w:r>
         <w:rPr>
           <w:rFonts w:ascii="Arial" w:hAnsi="Arial" w:cs="Arial"/>
+          <w:sz w:val="24"/>
+          <w:szCs w:val="24"/>
         </w:rPr>
         <w:t xml:space="preserve"> (GCP). Al implementar una solución rentable en la nube, el proyecto busca mejorar los procesos de inteligencia empresarial mediante la automatización y la gestión de datos en tiempo real. La arquitectura aprovecha </w:t>
       </w:r>
@@ -8831,6 +9278,8 @@
       <w:r>
         <w:rPr>
           <w:rFonts w:ascii="Arial" w:hAnsi="Arial" w:cs="Arial"/>
+          <w:sz w:val="24"/>
+          <w:szCs w:val="24"/>
         </w:rPr>
         <w:t>BigQuery</w:t>
       </w:r>
@@ -8838,6 +9287,8 @@
       <w:r>
         <w:rPr>
           <w:rFonts w:ascii="Arial" w:hAnsi="Arial" w:cs="Arial"/>
+          <w:sz w:val="24"/>
+          <w:szCs w:val="24"/>
         </w:rPr>
         <w:t xml:space="preserve"> para el almacenamiento de datos, </w:t>
       </w:r>
@@ -8845,6 +9296,8 @@
       <w:r>
         <w:rPr>
           <w:rFonts w:ascii="Arial" w:hAnsi="Arial" w:cs="Arial"/>
+          <w:sz w:val="24"/>
+          <w:szCs w:val="24"/>
         </w:rPr>
         <w:t>Dataflow</w:t>
       </w:r>
@@ -8852,6 +9305,8 @@
       <w:r>
         <w:rPr>
           <w:rFonts w:ascii="Arial" w:hAnsi="Arial" w:cs="Arial"/>
+          <w:sz w:val="24"/>
+          <w:szCs w:val="24"/>
         </w:rPr>
         <w:t xml:space="preserve"> para los procesos ETL, y </w:t>
       </w:r>
@@ -8859,6 +9314,8 @@
       <w:r>
         <w:rPr>
           <w:rFonts w:ascii="Arial" w:hAnsi="Arial" w:cs="Arial"/>
+          <w:sz w:val="24"/>
+          <w:szCs w:val="24"/>
         </w:rPr>
         <w:t>Looker</w:t>
       </w:r>
@@ -8866,6 +9323,8 @@
       <w:r>
         <w:rPr>
           <w:rFonts w:ascii="Arial" w:hAnsi="Arial" w:cs="Arial"/>
+          <w:sz w:val="24"/>
+          <w:szCs w:val="24"/>
         </w:rPr>
         <w:t xml:space="preserve"> Studio para la creación de tableros. Siguiendo una metodología estructurada, este proyecto se adhiere a la metodología de </w:t>
       </w:r>
@@ -8873,6 +9332,8 @@
       <w:r>
         <w:rPr>
           <w:rFonts w:ascii="Arial" w:hAnsi="Arial" w:cs="Arial"/>
+          <w:sz w:val="24"/>
+          <w:szCs w:val="24"/>
         </w:rPr>
         <w:t>Datawarehouse</w:t>
       </w:r>
@@ -8880,6 +9341,8 @@
       <w:r>
         <w:rPr>
           <w:rFonts w:ascii="Arial" w:hAnsi="Arial" w:cs="Arial"/>
+          <w:sz w:val="24"/>
+          <w:szCs w:val="24"/>
         </w:rPr>
         <w:t xml:space="preserve"> de Ralph Kimball e incorpora prácticas ágiles usando Scrum.</w:t>
       </w:r>
@@ -8889,6 +9352,8 @@
         <w:spacing w:line="360" w:lineRule="auto"/>
         <w:rPr>
           <w:rFonts w:ascii="Arial" w:hAnsi="Arial" w:cs="Arial"/>
+          <w:sz w:val="24"/>
+          <w:szCs w:val="24"/>
         </w:rPr>
       </w:pPr>
     </w:p>
@@ -8897,6 +9362,8 @@
         <w:spacing w:line="360" w:lineRule="auto"/>
         <w:rPr>
           <w:rFonts w:ascii="Arial" w:hAnsi="Arial" w:cs="Arial"/>
+          <w:sz w:val="24"/>
+          <w:szCs w:val="24"/>
         </w:rPr>
       </w:pPr>
     </w:p>
@@ -8906,17 +9373,30 @@
         <w:spacing w:line="360" w:lineRule="auto"/>
         <w:rPr>
           <w:rFonts w:ascii="Arial" w:hAnsi="Arial" w:cs="Arial"/>
+          <w:sz w:val="24"/>
+          <w:szCs w:val="24"/>
           <w:lang w:val="en-US"/>
         </w:rPr>
       </w:pPr>
-      <w:bookmarkStart w:id="1" w:name="_heading=h.lep8vj7x1v4e" w:colFirst="0" w:colLast="0"/>
+      <w:bookmarkStart w:id="1" w:name="_Toc177164320"/>
+      <w:r>
+        <w:rPr>
+          <w:rFonts w:ascii="Arial" w:hAnsi="Arial" w:cs="Arial"/>
+          <w:sz w:val="24"/>
+          <w:szCs w:val="24"/>
+          <w:lang w:val="en-US"/>
+        </w:rPr>
+        <w:t>Abstract</w:t>
+      </w:r>
       <w:bookmarkEnd w:id="1"/>
       <w:r>
         <w:rPr>
           <w:rFonts w:ascii="Arial" w:hAnsi="Arial" w:cs="Arial"/>
+          <w:sz w:val="24"/>
+          <w:szCs w:val="24"/>
           <w:lang w:val="en-US"/>
         </w:rPr>
-        <w:t xml:space="preserve">Abstract </w:t>
+        <w:t xml:space="preserve"> </w:t>
       </w:r>
     </w:p>
     <w:p>
@@ -8924,12 +9404,16 @@
         <w:spacing w:line="360" w:lineRule="auto"/>
         <w:rPr>
           <w:rFonts w:ascii="Arial" w:hAnsi="Arial" w:cs="Arial"/>
+          <w:sz w:val="24"/>
+          <w:szCs w:val="24"/>
           <w:lang w:val="en-US"/>
         </w:rPr>
       </w:pPr>
       <w:r>
         <w:rPr>
           <w:rFonts w:ascii="Arial" w:hAnsi="Arial" w:cs="Arial"/>
+          <w:sz w:val="24"/>
+          <w:szCs w:val="24"/>
           <w:lang w:val="en-US"/>
         </w:rPr>
         <w:t xml:space="preserve">The </w:t>
@@ -8937,6 +9421,8 @@
       <w:r>
         <w:rPr>
           <w:rFonts w:ascii="Arial" w:hAnsi="Arial" w:cs="Arial"/>
+          <w:sz w:val="24"/>
+          <w:szCs w:val="24"/>
           <w:lang w:val="en-US"/>
         </w:rPr>
         <w:t>Data Warehouse</w:t>
@@ -8944,6 +9430,8 @@
       <w:r>
         <w:rPr>
           <w:rFonts w:ascii="Arial" w:hAnsi="Arial" w:cs="Arial"/>
+          <w:sz w:val="24"/>
+          <w:szCs w:val="24"/>
           <w:lang w:val="en-US"/>
         </w:rPr>
         <w:t xml:space="preserve"> project aims to optimize the daily loading of information and report generation for a company, utilizing Google Cloud Platform (GCP) services. By implementing a cost-effective cloud-based solution, the project seeks to streamline business intelligence processes through automation and real-time data management. The architecture leverages </w:t>
@@ -8952,6 +9440,8 @@
       <w:r>
         <w:rPr>
           <w:rFonts w:ascii="Arial" w:hAnsi="Arial" w:cs="Arial"/>
+          <w:sz w:val="24"/>
+          <w:szCs w:val="24"/>
           <w:lang w:val="en-US"/>
         </w:rPr>
         <w:t>BigQuery</w:t>
@@ -8960,6 +9450,8 @@
       <w:r>
         <w:rPr>
           <w:rFonts w:ascii="Arial" w:hAnsi="Arial" w:cs="Arial"/>
+          <w:sz w:val="24"/>
+          <w:szCs w:val="24"/>
           <w:lang w:val="en-US"/>
         </w:rPr>
         <w:t xml:space="preserve"> for data storage, Dataflow for ETL processes, and Looker Studio for dashboard creation. Following a structured methodology, this project adheres to Ralph Kimball's Datawarehouse methodology and incorporates agile practices using Scrum.</w:t>
@@ -8967,6 +9459,8 @@
       <w:r>
         <w:rPr>
           <w:rFonts w:ascii="Arial" w:hAnsi="Arial" w:cs="Arial"/>
+          <w:sz w:val="24"/>
+          <w:szCs w:val="24"/>
           <w:lang w:val="en-US"/>
         </w:rPr>
         <w:br w:type="page"/>
@@ -8977,6 +9471,8 @@
         <w:spacing w:line="360" w:lineRule="auto"/>
         <w:rPr>
           <w:rFonts w:ascii="Arial" w:hAnsi="Arial" w:cs="Arial"/>
+          <w:sz w:val="24"/>
+          <w:szCs w:val="24"/>
           <w:lang w:val="en-US"/>
         </w:rPr>
       </w:pPr>
@@ -8987,22 +9483,28 @@
         <w:spacing w:line="360" w:lineRule="auto"/>
         <w:rPr>
           <w:rFonts w:ascii="Arial" w:hAnsi="Arial" w:cs="Arial"/>
-        </w:rPr>
-      </w:pPr>
-      <w:bookmarkStart w:id="2" w:name="_heading=h.1y13cwa2sip2" w:colFirst="0" w:colLast="0"/>
-      <w:bookmarkEnd w:id="2"/>
+          <w:sz w:val="24"/>
+          <w:szCs w:val="24"/>
+        </w:rPr>
+      </w:pPr>
+      <w:bookmarkStart w:id="2" w:name="_Toc177164321"/>
       <w:r>
         <w:rPr>
           <w:rFonts w:ascii="Arial" w:hAnsi="Arial" w:cs="Arial"/>
+          <w:sz w:val="24"/>
+          <w:szCs w:val="24"/>
         </w:rPr>
         <w:t>Relación del proyecto APT con las competencias del perfil de egreso</w:t>
       </w:r>
+      <w:bookmarkEnd w:id="2"/>
     </w:p>
     <w:p>
       <w:pPr>
         <w:spacing w:line="360" w:lineRule="auto"/>
         <w:rPr>
           <w:rFonts w:ascii="Arial" w:hAnsi="Arial" w:cs="Arial"/>
+          <w:sz w:val="24"/>
+          <w:szCs w:val="24"/>
         </w:rPr>
       </w:pPr>
     </w:p>
@@ -9011,11 +9513,15 @@
         <w:spacing w:line="360" w:lineRule="auto"/>
         <w:rPr>
           <w:rFonts w:ascii="Arial" w:hAnsi="Arial" w:cs="Arial"/>
+          <w:sz w:val="24"/>
+          <w:szCs w:val="24"/>
         </w:rPr>
       </w:pPr>
       <w:r>
         <w:rPr>
           <w:rFonts w:ascii="Arial" w:hAnsi="Arial" w:cs="Arial"/>
+          <w:sz w:val="24"/>
+          <w:szCs w:val="24"/>
         </w:rPr>
         <w:t xml:space="preserve">Este proyecto refuerza competencias clave del perfil de egreso, como la capacidad de implementar soluciones de tecnología en la nube, optimización de procesos de negocio, y el uso de metodologías ágiles para la gestión de proyectos. Además, se fortalecen habilidades en el uso de plataformas de datos y análisis, como </w:t>
       </w:r>
@@ -9023,6 +9529,8 @@
       <w:r>
         <w:rPr>
           <w:rFonts w:ascii="Arial" w:hAnsi="Arial" w:cs="Arial"/>
+          <w:sz w:val="24"/>
+          <w:szCs w:val="24"/>
         </w:rPr>
         <w:t>BigQuery</w:t>
       </w:r>
@@ -9030,6 +9538,8 @@
       <w:r>
         <w:rPr>
           <w:rFonts w:ascii="Arial" w:hAnsi="Arial" w:cs="Arial"/>
+          <w:sz w:val="24"/>
+          <w:szCs w:val="24"/>
         </w:rPr>
         <w:t xml:space="preserve"> y </w:t>
       </w:r>
@@ -9037,6 +9547,8 @@
       <w:r>
         <w:rPr>
           <w:rFonts w:ascii="Arial" w:hAnsi="Arial" w:cs="Arial"/>
+          <w:sz w:val="24"/>
+          <w:szCs w:val="24"/>
         </w:rPr>
         <w:t>Looker</w:t>
       </w:r>
@@ -9044,6 +9556,8 @@
       <w:r>
         <w:rPr>
           <w:rFonts w:ascii="Arial" w:hAnsi="Arial" w:cs="Arial"/>
+          <w:sz w:val="24"/>
+          <w:szCs w:val="24"/>
         </w:rPr>
         <w:t xml:space="preserve"> Studio, competencias esenciales para roles en ciencia de datos e ingeniería de software.</w:t>
       </w:r>
@@ -9053,6 +9567,8 @@
         <w:spacing w:line="360" w:lineRule="auto"/>
         <w:rPr>
           <w:rFonts w:ascii="Arial" w:hAnsi="Arial" w:cs="Arial"/>
+          <w:sz w:val="24"/>
+          <w:szCs w:val="24"/>
         </w:rPr>
       </w:pPr>
     </w:p>
@@ -9062,22 +9578,28 @@
         <w:spacing w:line="360" w:lineRule="auto"/>
         <w:rPr>
           <w:rFonts w:ascii="Arial" w:hAnsi="Arial" w:cs="Arial"/>
-        </w:rPr>
-      </w:pPr>
-      <w:bookmarkStart w:id="3" w:name="_heading=h.vbxd2sz7gs1q" w:colFirst="0" w:colLast="0"/>
-      <w:bookmarkEnd w:id="3"/>
+          <w:sz w:val="24"/>
+          <w:szCs w:val="24"/>
+        </w:rPr>
+      </w:pPr>
+      <w:bookmarkStart w:id="3" w:name="_Toc177164322"/>
       <w:r>
         <w:rPr>
           <w:rFonts w:ascii="Arial" w:hAnsi="Arial" w:cs="Arial"/>
+          <w:sz w:val="24"/>
+          <w:szCs w:val="24"/>
         </w:rPr>
         <w:t>Relación del proyecto con tus intereses profesionales</w:t>
       </w:r>
+      <w:bookmarkEnd w:id="3"/>
     </w:p>
     <w:p>
       <w:pPr>
         <w:spacing w:line="360" w:lineRule="auto"/>
         <w:rPr>
           <w:rFonts w:ascii="Arial" w:hAnsi="Arial" w:cs="Arial"/>
+          <w:sz w:val="24"/>
+          <w:szCs w:val="24"/>
         </w:rPr>
       </w:pPr>
     </w:p>
@@ -9086,11 +9608,15 @@
         <w:spacing w:line="360" w:lineRule="auto"/>
         <w:rPr>
           <w:rFonts w:ascii="Arial" w:hAnsi="Arial" w:cs="Arial"/>
+          <w:sz w:val="24"/>
+          <w:szCs w:val="24"/>
         </w:rPr>
       </w:pPr>
       <w:r>
         <w:rPr>
           <w:rFonts w:ascii="Arial" w:hAnsi="Arial" w:cs="Arial"/>
+          <w:sz w:val="24"/>
+          <w:szCs w:val="24"/>
         </w:rPr>
         <w:t xml:space="preserve">El proyecto se alinea perfectamente con mis intereses profesionales en la ingeniería de datos y la ciencia de datos aplicada a la inteligencia de negocios. A través de la implementación de arquitecturas en la nube y el uso de herramientas como </w:t>
       </w:r>
@@ -9098,6 +9624,8 @@
       <w:r>
         <w:rPr>
           <w:rFonts w:ascii="Arial" w:hAnsi="Arial" w:cs="Arial"/>
+          <w:sz w:val="24"/>
+          <w:szCs w:val="24"/>
         </w:rPr>
         <w:t>BigQuery</w:t>
       </w:r>
@@ -9105,6 +9633,8 @@
       <w:r>
         <w:rPr>
           <w:rFonts w:ascii="Arial" w:hAnsi="Arial" w:cs="Arial"/>
+          <w:sz w:val="24"/>
+          <w:szCs w:val="24"/>
         </w:rPr>
         <w:t>, este proyecto me permite explorar soluciones de gran escala que pueden ser aplicadas a escenarios empresariales reales.</w:t>
       </w:r>
@@ -9114,6 +9644,8 @@
         <w:spacing w:line="360" w:lineRule="auto"/>
         <w:rPr>
           <w:rFonts w:ascii="Arial" w:hAnsi="Arial" w:cs="Arial"/>
+          <w:sz w:val="24"/>
+          <w:szCs w:val="24"/>
         </w:rPr>
       </w:pPr>
     </w:p>
@@ -9123,22 +9655,28 @@
         <w:spacing w:line="360" w:lineRule="auto"/>
         <w:rPr>
           <w:rFonts w:ascii="Arial" w:hAnsi="Arial" w:cs="Arial"/>
-        </w:rPr>
-      </w:pPr>
-      <w:bookmarkStart w:id="4" w:name="_heading=h.sujzqpc0o9xh" w:colFirst="0" w:colLast="0"/>
-      <w:bookmarkEnd w:id="4"/>
+          <w:sz w:val="24"/>
+          <w:szCs w:val="24"/>
+        </w:rPr>
+      </w:pPr>
+      <w:bookmarkStart w:id="4" w:name="_Toc177164323"/>
       <w:r>
         <w:rPr>
           <w:rFonts w:ascii="Arial" w:hAnsi="Arial" w:cs="Arial"/>
+          <w:sz w:val="24"/>
+          <w:szCs w:val="24"/>
         </w:rPr>
         <w:t>Argumento del por qué el proyecto es factible a realizarse dentro de la asignatura</w:t>
       </w:r>
+      <w:bookmarkEnd w:id="4"/>
     </w:p>
     <w:p>
       <w:pPr>
         <w:spacing w:line="360" w:lineRule="auto"/>
         <w:rPr>
           <w:rFonts w:ascii="Arial" w:hAnsi="Arial" w:cs="Arial"/>
+          <w:sz w:val="24"/>
+          <w:szCs w:val="24"/>
         </w:rPr>
       </w:pPr>
     </w:p>
@@ -9147,11 +9685,15 @@
         <w:spacing w:line="360" w:lineRule="auto"/>
         <w:rPr>
           <w:rFonts w:ascii="Arial" w:hAnsi="Arial" w:cs="Arial"/>
+          <w:sz w:val="24"/>
+          <w:szCs w:val="24"/>
         </w:rPr>
       </w:pPr>
       <w:r>
         <w:rPr>
           <w:rFonts w:ascii="Arial" w:hAnsi="Arial" w:cs="Arial"/>
+          <w:sz w:val="24"/>
+          <w:szCs w:val="24"/>
         </w:rPr>
         <w:t xml:space="preserve">El proyecto es factible dentro de la asignatura, ya que utiliza tecnologías ampliamente accesibles dentro del entorno de Google Cloud </w:t>
       </w:r>
@@ -9159,6 +9701,8 @@
       <w:r>
         <w:rPr>
           <w:rFonts w:ascii="Arial" w:hAnsi="Arial" w:cs="Arial"/>
+          <w:sz w:val="24"/>
+          <w:szCs w:val="24"/>
         </w:rPr>
         <w:t>Platform</w:t>
       </w:r>
@@ -9166,6 +9710,8 @@
       <w:r>
         <w:rPr>
           <w:rFonts w:ascii="Arial" w:hAnsi="Arial" w:cs="Arial"/>
+          <w:sz w:val="24"/>
+          <w:szCs w:val="24"/>
         </w:rPr>
         <w:t xml:space="preserve">. El uso de servicios gestionados como </w:t>
       </w:r>
@@ -9173,6 +9719,8 @@
       <w:r>
         <w:rPr>
           <w:rFonts w:ascii="Arial" w:hAnsi="Arial" w:cs="Arial"/>
+          <w:sz w:val="24"/>
+          <w:szCs w:val="24"/>
         </w:rPr>
         <w:t>BigQuery</w:t>
       </w:r>
@@ -9180,6 +9728,8 @@
       <w:r>
         <w:rPr>
           <w:rFonts w:ascii="Arial" w:hAnsi="Arial" w:cs="Arial"/>
+          <w:sz w:val="24"/>
+          <w:szCs w:val="24"/>
         </w:rPr>
         <w:t xml:space="preserve"> y </w:t>
       </w:r>
@@ -9187,6 +9737,8 @@
       <w:r>
         <w:rPr>
           <w:rFonts w:ascii="Arial" w:hAnsi="Arial" w:cs="Arial"/>
+          <w:sz w:val="24"/>
+          <w:szCs w:val="24"/>
         </w:rPr>
         <w:t>Looker</w:t>
       </w:r>
@@ -9194,6 +9746,8 @@
       <w:r>
         <w:rPr>
           <w:rFonts w:ascii="Arial" w:hAnsi="Arial" w:cs="Arial"/>
+          <w:sz w:val="24"/>
+          <w:szCs w:val="24"/>
         </w:rPr>
         <w:t xml:space="preserve"> Studio facilita el desarrollo de la solución sin necesidad de infraestructuras físicas costosas, permitiendo enfocarse en la optimización de procesos y el desarrollo de competencias clave en </w:t>
       </w:r>
@@ -9201,6 +9755,8 @@
       <w:r>
         <w:rPr>
           <w:rFonts w:ascii="Arial" w:hAnsi="Arial" w:cs="Arial"/>
+          <w:sz w:val="24"/>
+          <w:szCs w:val="24"/>
         </w:rPr>
         <w:t>cloud</w:t>
       </w:r>
@@ -9208,6 +9764,8 @@
       <w:r>
         <w:rPr>
           <w:rFonts w:ascii="Arial" w:hAnsi="Arial" w:cs="Arial"/>
+          <w:sz w:val="24"/>
+          <w:szCs w:val="24"/>
         </w:rPr>
         <w:t xml:space="preserve"> </w:t>
       </w:r>
@@ -9215,6 +9773,8 @@
       <w:r>
         <w:rPr>
           <w:rFonts w:ascii="Arial" w:hAnsi="Arial" w:cs="Arial"/>
+          <w:sz w:val="24"/>
+          <w:szCs w:val="24"/>
         </w:rPr>
         <w:t>computing</w:t>
       </w:r>
@@ -9222,6 +9782,8 @@
       <w:r>
         <w:rPr>
           <w:rFonts w:ascii="Arial" w:hAnsi="Arial" w:cs="Arial"/>
+          <w:sz w:val="24"/>
+          <w:szCs w:val="24"/>
         </w:rPr>
         <w:t xml:space="preserve"> y análisis de datos.</w:t>
       </w:r>
@@ -9232,6 +9794,8 @@
         <w:spacing w:line="360" w:lineRule="auto"/>
         <w:rPr>
           <w:rFonts w:ascii="Arial" w:hAnsi="Arial" w:cs="Arial"/>
+          <w:sz w:val="24"/>
+          <w:szCs w:val="24"/>
         </w:rPr>
       </w:pPr>
       <w:bookmarkStart w:id="5" w:name="_heading=h.sjwdgf6va5ut" w:colFirst="0" w:colLast="0"/>
@@ -9239,6 +9803,8 @@
       <w:r>
         <w:rPr>
           <w:rFonts w:ascii="Arial" w:hAnsi="Arial" w:cs="Arial"/>
+          <w:sz w:val="24"/>
+          <w:szCs w:val="24"/>
         </w:rPr>
         <w:br w:type="page"/>
       </w:r>
@@ -9249,17 +9815,21 @@
         <w:spacing w:line="360" w:lineRule="auto"/>
         <w:rPr>
           <w:rFonts w:ascii="Arial" w:hAnsi="Arial" w:cs="Arial"/>
-        </w:rPr>
-      </w:pPr>
-      <w:bookmarkStart w:id="6" w:name="_heading=h.ekpt3m11cra1" w:colFirst="0" w:colLast="0"/>
-      <w:bookmarkEnd w:id="6"/>
+          <w:sz w:val="24"/>
+          <w:szCs w:val="24"/>
+        </w:rPr>
+      </w:pPr>
+      <w:bookmarkStart w:id="6" w:name="_Toc177164324"/>
       <w:r>
         <w:rPr>
           <w:rFonts w:ascii="Arial" w:hAnsi="Arial" w:cs="Arial"/>
+          <w:sz w:val="24"/>
+          <w:szCs w:val="24"/>
         </w:rPr>
         <w:lastRenderedPageBreak/>
         <w:t>Objetivos claros y coherentes</w:t>
       </w:r>
+      <w:bookmarkEnd w:id="6"/>
     </w:p>
     <w:p>
       <w:pPr>
@@ -9271,13 +9841,15 @@
         <w:jc w:val="left"/>
         <w:rPr>
           <w:rFonts w:ascii="Arial" w:hAnsi="Arial" w:cs="Arial"/>
-          <w:sz w:val="22"/>
-          <w:szCs w:val="22"/>
+          <w:sz w:val="24"/>
+          <w:szCs w:val="24"/>
         </w:rPr>
       </w:pPr>
       <w:r>
         <w:rPr>
           <w:rFonts w:ascii="Arial" w:hAnsi="Arial" w:cs="Arial"/>
+          <w:sz w:val="24"/>
+          <w:szCs w:val="24"/>
         </w:rPr>
         <w:t>Optimizar la carga diaria de datos y generación de reportes mediante la implementación de una arquitectura basada en GCP.</w:t>
       </w:r>
@@ -9292,13 +9864,15 @@
         <w:jc w:val="left"/>
         <w:rPr>
           <w:rFonts w:ascii="Arial" w:hAnsi="Arial" w:cs="Arial"/>
-          <w:sz w:val="22"/>
-          <w:szCs w:val="22"/>
+          <w:sz w:val="24"/>
+          <w:szCs w:val="24"/>
         </w:rPr>
       </w:pPr>
       <w:r>
         <w:rPr>
           <w:rFonts w:ascii="Arial" w:hAnsi="Arial" w:cs="Arial"/>
+          <w:sz w:val="24"/>
+          <w:szCs w:val="24"/>
         </w:rPr>
         <w:t>Implementar procesos automatizados para mejorar la eficiencia operativa de la empresa.</w:t>
       </w:r>
@@ -9313,13 +9887,15 @@
         <w:jc w:val="left"/>
         <w:rPr>
           <w:rFonts w:ascii="Arial" w:hAnsi="Arial" w:cs="Arial"/>
-          <w:sz w:val="22"/>
-          <w:szCs w:val="22"/>
+          <w:sz w:val="24"/>
+          <w:szCs w:val="24"/>
         </w:rPr>
       </w:pPr>
       <w:r>
         <w:rPr>
           <w:rFonts w:ascii="Arial" w:hAnsi="Arial" w:cs="Arial"/>
+          <w:sz w:val="24"/>
+          <w:szCs w:val="24"/>
         </w:rPr>
         <w:t xml:space="preserve">Crear </w:t>
       </w:r>
@@ -9327,6 +9903,8 @@
       <w:r>
         <w:rPr>
           <w:rFonts w:ascii="Arial" w:hAnsi="Arial" w:cs="Arial"/>
+          <w:sz w:val="24"/>
+          <w:szCs w:val="24"/>
         </w:rPr>
         <w:t>dashboards</w:t>
       </w:r>
@@ -9334,6 +9912,8 @@
       <w:r>
         <w:rPr>
           <w:rFonts w:ascii="Arial" w:hAnsi="Arial" w:cs="Arial"/>
+          <w:sz w:val="24"/>
+          <w:szCs w:val="24"/>
         </w:rPr>
         <w:t xml:space="preserve"> en tiempo real para apoyar la toma de decisiones.</w:t>
       </w:r>
@@ -9348,13 +9928,15 @@
         <w:jc w:val="left"/>
         <w:rPr>
           <w:rFonts w:ascii="Arial" w:hAnsi="Arial" w:cs="Arial"/>
-          <w:sz w:val="22"/>
-          <w:szCs w:val="22"/>
+          <w:sz w:val="24"/>
+          <w:szCs w:val="24"/>
         </w:rPr>
       </w:pPr>
       <w:r>
         <w:rPr>
           <w:rFonts w:ascii="Arial" w:hAnsi="Arial" w:cs="Arial"/>
+          <w:sz w:val="24"/>
+          <w:szCs w:val="24"/>
         </w:rPr>
         <w:t>Garantizar la escalabilidad y seguridad de la arquitectura en la nube.</w:t>
       </w:r>
@@ -9364,6 +9946,8 @@
         <w:spacing w:line="360" w:lineRule="auto"/>
         <w:rPr>
           <w:rFonts w:ascii="Arial" w:hAnsi="Arial" w:cs="Arial"/>
+          <w:sz w:val="24"/>
+          <w:szCs w:val="24"/>
         </w:rPr>
       </w:pPr>
     </w:p>
@@ -9373,22 +9957,28 @@
         <w:spacing w:line="360" w:lineRule="auto"/>
         <w:rPr>
           <w:rFonts w:ascii="Arial" w:hAnsi="Arial" w:cs="Arial"/>
-        </w:rPr>
-      </w:pPr>
-      <w:bookmarkStart w:id="7" w:name="_heading=h.u6hl91gqjhjb" w:colFirst="0" w:colLast="0"/>
-      <w:bookmarkEnd w:id="7"/>
+          <w:sz w:val="24"/>
+          <w:szCs w:val="24"/>
+        </w:rPr>
+      </w:pPr>
+      <w:bookmarkStart w:id="7" w:name="_Toc177164325"/>
       <w:r>
         <w:rPr>
           <w:rFonts w:ascii="Arial" w:hAnsi="Arial" w:cs="Arial"/>
+          <w:sz w:val="24"/>
+          <w:szCs w:val="24"/>
         </w:rPr>
         <w:t>Propuesta metodológica de trabajo que permita alcanzar los objetivos</w:t>
       </w:r>
+      <w:bookmarkEnd w:id="7"/>
     </w:p>
     <w:p>
       <w:pPr>
         <w:spacing w:line="360" w:lineRule="auto"/>
         <w:rPr>
           <w:rFonts w:ascii="Arial" w:hAnsi="Arial" w:cs="Arial"/>
+          <w:sz w:val="24"/>
+          <w:szCs w:val="24"/>
         </w:rPr>
       </w:pPr>
     </w:p>
@@ -9397,26 +9987,24 @@
         <w:spacing w:line="360" w:lineRule="auto"/>
         <w:rPr>
           <w:rFonts w:ascii="Arial" w:hAnsi="Arial" w:cs="Arial"/>
-        </w:rPr>
-      </w:pPr>
-      <w:proofErr w:type="gramStart"/>
+          <w:sz w:val="24"/>
+          <w:szCs w:val="24"/>
+        </w:rPr>
+      </w:pPr>
       <w:r>
         <w:rPr>
           <w:rFonts w:ascii="Arial" w:hAnsi="Arial" w:cs="Arial"/>
-        </w:rPr>
-        <w:t>La metodología a utilizar</w:t>
-      </w:r>
-      <w:proofErr w:type="gramEnd"/>
-      <w:r>
-        <w:rPr>
-          <w:rFonts w:ascii="Arial" w:hAnsi="Arial" w:cs="Arial"/>
-        </w:rPr>
-        <w:t xml:space="preserve"> es Scrum, lo que permitirá la entrega iterativa y continua de valor durante el desarrollo del proyecto. Se organizarán </w:t>
+          <w:sz w:val="24"/>
+          <w:szCs w:val="24"/>
+        </w:rPr>
+        <w:t xml:space="preserve">La metodología a utilizar es Scrum, lo que permitirá la entrega iterativa y continua de valor durante el desarrollo del proyecto. Se organizarán </w:t>
       </w:r>
       <w:proofErr w:type="spellStart"/>
       <w:r>
         <w:rPr>
           <w:rFonts w:ascii="Arial" w:hAnsi="Arial" w:cs="Arial"/>
+          <w:sz w:val="24"/>
+          <w:szCs w:val="24"/>
         </w:rPr>
         <w:t>sprints</w:t>
       </w:r>
@@ -9424,6 +10012,8 @@
       <w:r>
         <w:rPr>
           <w:rFonts w:ascii="Arial" w:hAnsi="Arial" w:cs="Arial"/>
+          <w:sz w:val="24"/>
+          <w:szCs w:val="24"/>
         </w:rPr>
         <w:t xml:space="preserve"> de dos semanas en los que se abordarán aspectos clave como la carga de datos, el diseño del </w:t>
       </w:r>
@@ -9431,6 +10021,8 @@
       <w:r>
         <w:rPr>
           <w:rFonts w:ascii="Arial" w:hAnsi="Arial" w:cs="Arial"/>
+          <w:sz w:val="24"/>
+          <w:szCs w:val="24"/>
         </w:rPr>
         <w:t>Datawarehouse</w:t>
       </w:r>
@@ -9438,6 +10030,8 @@
       <w:r>
         <w:rPr>
           <w:rFonts w:ascii="Arial" w:hAnsi="Arial" w:cs="Arial"/>
+          <w:sz w:val="24"/>
+          <w:szCs w:val="24"/>
         </w:rPr>
         <w:t xml:space="preserve"> y la creación de los </w:t>
       </w:r>
@@ -9445,6 +10039,8 @@
       <w:r>
         <w:rPr>
           <w:rFonts w:ascii="Arial" w:hAnsi="Arial" w:cs="Arial"/>
+          <w:sz w:val="24"/>
+          <w:szCs w:val="24"/>
         </w:rPr>
         <w:t>dashboards</w:t>
       </w:r>
@@ -9452,6 +10048,8 @@
       <w:r>
         <w:rPr>
           <w:rFonts w:ascii="Arial" w:hAnsi="Arial" w:cs="Arial"/>
+          <w:sz w:val="24"/>
+          <w:szCs w:val="24"/>
         </w:rPr>
         <w:t xml:space="preserve">. Las herramientas utilizadas incluyen </w:t>
       </w:r>
@@ -9459,6 +10057,8 @@
       <w:r>
         <w:rPr>
           <w:rFonts w:ascii="Arial" w:hAnsi="Arial" w:cs="Arial"/>
+          <w:sz w:val="24"/>
+          <w:szCs w:val="24"/>
         </w:rPr>
         <w:t>BigQuery</w:t>
       </w:r>
@@ -9466,6 +10066,8 @@
       <w:r>
         <w:rPr>
           <w:rFonts w:ascii="Arial" w:hAnsi="Arial" w:cs="Arial"/>
+          <w:sz w:val="24"/>
+          <w:szCs w:val="24"/>
         </w:rPr>
         <w:t xml:space="preserve"> para el almacenamiento y análisis de datos, </w:t>
       </w:r>
@@ -9473,6 +10075,8 @@
       <w:r>
         <w:rPr>
           <w:rFonts w:ascii="Arial" w:hAnsi="Arial" w:cs="Arial"/>
+          <w:sz w:val="24"/>
+          <w:szCs w:val="24"/>
         </w:rPr>
         <w:t>Dataflow</w:t>
       </w:r>
@@ -9480,6 +10084,8 @@
       <w:r>
         <w:rPr>
           <w:rFonts w:ascii="Arial" w:hAnsi="Arial" w:cs="Arial"/>
+          <w:sz w:val="24"/>
+          <w:szCs w:val="24"/>
         </w:rPr>
         <w:t xml:space="preserve"> para los procesos ETL, y </w:t>
       </w:r>
@@ -9487,6 +10093,8 @@
       <w:r>
         <w:rPr>
           <w:rFonts w:ascii="Arial" w:hAnsi="Arial" w:cs="Arial"/>
+          <w:sz w:val="24"/>
+          <w:szCs w:val="24"/>
         </w:rPr>
         <w:t>Looker</w:t>
       </w:r>
@@ -9494,6 +10102,8 @@
       <w:r>
         <w:rPr>
           <w:rFonts w:ascii="Arial" w:hAnsi="Arial" w:cs="Arial"/>
+          <w:sz w:val="24"/>
+          <w:szCs w:val="24"/>
         </w:rPr>
         <w:t xml:space="preserve"> Studio para la visualización de los datos.</w:t>
       </w:r>
@@ -9503,532 +10113,177 @@
         <w:spacing w:line="360" w:lineRule="auto"/>
         <w:rPr>
           <w:rFonts w:ascii="Arial" w:hAnsi="Arial" w:cs="Arial"/>
-        </w:rPr>
-      </w:pPr>
-    </w:p>
-    <w:p>
-      <w:pPr>
-        <w:pStyle w:val="Ttulo1"/>
-        <w:spacing w:line="360" w:lineRule="auto"/>
+          <w:sz w:val="24"/>
+          <w:szCs w:val="24"/>
+        </w:rPr>
+        <w:sectPr>
+          <w:pgSz w:w="12240" w:h="15840"/>
+          <w:pgMar w:top="1275" w:right="1417" w:bottom="1417" w:left="1417" w:header="709" w:footer="709" w:gutter="0"/>
+          <w:cols w:space="720"/>
+          <w:titlePg/>
+        </w:sectPr>
+      </w:pPr>
+      <w:r>
         <w:rPr>
           <w:rFonts w:ascii="Arial" w:hAnsi="Arial" w:cs="Arial"/>
-        </w:rPr>
-      </w:pPr>
-      <w:bookmarkStart w:id="8" w:name="_heading=h.9bdri8pa0wxa" w:colFirst="0" w:colLast="0"/>
-      <w:bookmarkEnd w:id="8"/>
-      <w:r>
-        <w:rPr>
-          <w:rFonts w:ascii="Arial" w:hAnsi="Arial" w:cs="Arial"/>
-        </w:rPr>
-        <w:t>Plan de trabajo para el proyecto APT</w:t>
+          <w:sz w:val="24"/>
+          <w:szCs w:val="24"/>
+        </w:rPr>
+        <w:br w:type="page"/>
       </w:r>
     </w:p>
     <w:p>
       <w:pPr>
+        <w:pStyle w:val="Ttulo1"/>
+        <w:rPr>
+          <w:rFonts w:ascii="Arial" w:hAnsi="Arial" w:cs="Arial"/>
+          <w:sz w:val="24"/>
+          <w:szCs w:val="24"/>
+        </w:rPr>
+      </w:pPr>
+      <w:bookmarkStart w:id="8" w:name="_Toc177164326"/>
+      <w:r>
+        <w:rPr>
+          <w:rFonts w:ascii="Arial" w:hAnsi="Arial" w:cs="Arial"/>
+          <w:sz w:val="24"/>
+          <w:szCs w:val="24"/>
+        </w:rPr>
+        <w:lastRenderedPageBreak/>
+        <w:t>Épicas e historias de usuario</w:t>
+      </w:r>
+      <w:bookmarkEnd w:id="8"/>
+    </w:p>
+    <w:p>
+      <w:pPr>
         <w:spacing w:before="240" w:after="240" w:line="360" w:lineRule="auto"/>
+        <w:jc w:val="left"/>
         <w:rPr>
           <w:rFonts w:ascii="Arial" w:hAnsi="Arial" w:cs="Arial"/>
-          <w:b/>
-        </w:rPr>
+          <w:sz w:val="24"/>
+          <w:szCs w:val="24"/>
+        </w:rPr>
+        <w:sectPr>
+          <w:pgSz w:w="15840" w:h="12240" w:orient="landscape"/>
+          <w:pgMar w:top="1418" w:right="1276" w:bottom="1418" w:left="1418" w:header="709" w:footer="709" w:gutter="0"/>
+          <w:cols w:space="720"/>
+          <w:titlePg/>
+        </w:sectPr>
       </w:pPr>
       <w:r>
         <w:rPr>
           <w:rFonts w:ascii="Arial" w:hAnsi="Arial" w:cs="Arial"/>
-          <w:b/>
-        </w:rPr>
-        <w:t>Sprint 1:</w:t>
+          <w:noProof/>
+          <w:sz w:val="24"/>
+          <w:szCs w:val="24"/>
+        </w:rPr>
+        <w:drawing>
+          <wp:anchor distT="0" distB="0" distL="114300" distR="114300" simplePos="0" relativeHeight="251658240" behindDoc="0" locked="0" layoutInCell="1" allowOverlap="1" wp14:anchorId="62946A66" wp14:editId="32A2A1EB">
+            <wp:simplePos x="0" y="0"/>
+            <wp:positionH relativeFrom="margin">
+              <wp:posOffset>-847090</wp:posOffset>
+            </wp:positionH>
+            <wp:positionV relativeFrom="paragraph">
+              <wp:posOffset>410210</wp:posOffset>
+            </wp:positionV>
+            <wp:extent cx="9811646" cy="5494020"/>
+            <wp:effectExtent l="0" t="0" r="0" b="0"/>
+            <wp:wrapNone/>
+            <wp:docPr id="1262996108" name="Imagen 5"/>
+            <wp:cNvGraphicFramePr>
+              <a:graphicFrameLocks xmlns:a="http://schemas.openxmlformats.org/drawingml/2006/main" noChangeAspect="1"/>
+            </wp:cNvGraphicFramePr>
+            <a:graphic xmlns:a="http://schemas.openxmlformats.org/drawingml/2006/main">
+              <a:graphicData uri="http://schemas.openxmlformats.org/drawingml/2006/picture">
+                <pic:pic xmlns:pic="http://schemas.openxmlformats.org/drawingml/2006/picture">
+                  <pic:nvPicPr>
+                    <pic:cNvPr id="0" name="Picture 1"/>
+                    <pic:cNvPicPr>
+                      <a:picLocks noChangeAspect="1" noChangeArrowheads="1"/>
+                    </pic:cNvPicPr>
+                  </pic:nvPicPr>
+                  <pic:blipFill>
+                    <a:blip r:embed="rId12" cstate="print">
+                      <a:extLst>
+                        <a:ext uri="{28A0092B-C50C-407E-A947-70E740481C1C}">
+                          <a14:useLocalDpi xmlns:a14="http://schemas.microsoft.com/office/drawing/2010/main" val="0"/>
+                        </a:ext>
+                      </a:extLst>
+                    </a:blip>
+                    <a:srcRect/>
+                    <a:stretch>
+                      <a:fillRect/>
+                    </a:stretch>
+                  </pic:blipFill>
+                  <pic:spPr bwMode="auto">
+                    <a:xfrm>
+                      <a:off x="0" y="0"/>
+                      <a:ext cx="9811646" cy="5494020"/>
+                    </a:xfrm>
+                    <a:prstGeom prst="rect">
+                      <a:avLst/>
+                    </a:prstGeom>
+                    <a:noFill/>
+                    <a:ln>
+                      <a:noFill/>
+                    </a:ln>
+                  </pic:spPr>
+                </pic:pic>
+              </a:graphicData>
+            </a:graphic>
+            <wp14:sizeRelH relativeFrom="margin">
+              <wp14:pctWidth>0</wp14:pctWidth>
+            </wp14:sizeRelH>
+            <wp14:sizeRelV relativeFrom="margin">
+              <wp14:pctHeight>0</wp14:pctHeight>
+            </wp14:sizeRelV>
+          </wp:anchor>
+        </w:drawing>
       </w:r>
     </w:p>
     <w:p>
       <w:pPr>
-        <w:numPr>
-          <w:ilvl w:val="0"/>
-          <w:numId w:val="4"/>
-        </w:numPr>
-        <w:spacing w:before="240" w:line="360" w:lineRule="auto"/>
+        <w:pStyle w:val="Ttulo1"/>
+        <w:spacing w:before="240" w:after="240" w:line="360" w:lineRule="auto"/>
         <w:jc w:val="left"/>
         <w:rPr>
           <w:rFonts w:ascii="Arial" w:hAnsi="Arial" w:cs="Arial"/>
-        </w:rPr>
-      </w:pPr>
-      <w:r>
-        <w:rPr>
-          <w:rFonts w:ascii="Arial" w:hAnsi="Arial" w:cs="Arial"/>
-          <w:b/>
-        </w:rPr>
-        <w:t>Tarea 1:</w:t>
-      </w:r>
-      <w:r>
-        <w:rPr>
-          <w:rFonts w:ascii="Arial" w:hAnsi="Arial" w:cs="Arial"/>
-        </w:rPr>
-        <w:t xml:space="preserve"> Configuración de entorno en GCP.</w:t>
-      </w:r>
+          <w:sz w:val="24"/>
+          <w:szCs w:val="24"/>
+        </w:rPr>
+      </w:pPr>
+      <w:bookmarkStart w:id="9" w:name="_Toc177164327"/>
     </w:p>
     <w:p>
       <w:pPr>
-        <w:numPr>
-          <w:ilvl w:val="0"/>
-          <w:numId w:val="4"/>
-        </w:numPr>
+        <w:pStyle w:val="Ttulo1"/>
+        <w:spacing w:before="240" w:after="240" w:line="360" w:lineRule="auto"/>
+        <w:jc w:val="left"/>
+        <w:rPr>
+          <w:rFonts w:ascii="Arial" w:hAnsi="Arial" w:cs="Arial"/>
+          <w:sz w:val="24"/>
+          <w:szCs w:val="24"/>
+        </w:rPr>
+      </w:pPr>
+      <w:r>
+        <w:rPr>
+          <w:rFonts w:ascii="Arial" w:hAnsi="Arial" w:cs="Arial"/>
+          <w:sz w:val="24"/>
+          <w:szCs w:val="24"/>
+        </w:rPr>
+        <w:t>Propuesta de evidencias que darán cuenta del logro de las actividades</w:t>
+      </w:r>
+      <w:bookmarkEnd w:id="9"/>
+    </w:p>
+    <w:p>
+      <w:pPr>
         <w:spacing w:line="360" w:lineRule="auto"/>
         <w:jc w:val="left"/>
         <w:rPr>
           <w:rFonts w:ascii="Arial" w:hAnsi="Arial" w:cs="Arial"/>
-        </w:rPr>
-      </w:pPr>
-      <w:r>
-        <w:rPr>
-          <w:rFonts w:ascii="Arial" w:hAnsi="Arial" w:cs="Arial"/>
-          <w:b/>
-        </w:rPr>
-        <w:t>Tarea 2:</w:t>
-      </w:r>
-      <w:r>
-        <w:rPr>
-          <w:rFonts w:ascii="Arial" w:hAnsi="Arial" w:cs="Arial"/>
-        </w:rPr>
-        <w:t xml:space="preserve"> Definición de la arquitectura base.</w:t>
-      </w:r>
-    </w:p>
-    <w:p>
-      <w:pPr>
-        <w:numPr>
-          <w:ilvl w:val="0"/>
-          <w:numId w:val="4"/>
-        </w:numPr>
-        <w:spacing w:after="240" w:line="360" w:lineRule="auto"/>
-        <w:jc w:val="left"/>
-        <w:rPr>
-          <w:rFonts w:ascii="Arial" w:hAnsi="Arial" w:cs="Arial"/>
-        </w:rPr>
-      </w:pPr>
-      <w:r>
-        <w:rPr>
-          <w:rFonts w:ascii="Arial" w:hAnsi="Arial" w:cs="Arial"/>
-          <w:b/>
-        </w:rPr>
-        <w:t>Tarea 3:</w:t>
-      </w:r>
-      <w:r>
-        <w:rPr>
-          <w:rFonts w:ascii="Arial" w:hAnsi="Arial" w:cs="Arial"/>
-        </w:rPr>
-        <w:t xml:space="preserve"> Implementación de la capa de ingesta de datos.</w:t>
-      </w:r>
-    </w:p>
-    <w:p>
-      <w:pPr>
-        <w:spacing w:before="240" w:after="240" w:line="360" w:lineRule="auto"/>
-        <w:rPr>
-          <w:rFonts w:ascii="Arial" w:hAnsi="Arial" w:cs="Arial"/>
-          <w:b/>
-        </w:rPr>
-      </w:pPr>
-      <w:r>
-        <w:rPr>
-          <w:rFonts w:ascii="Arial" w:hAnsi="Arial" w:cs="Arial"/>
-          <w:b/>
-        </w:rPr>
-        <w:t>Sprint 2:</w:t>
-      </w:r>
-    </w:p>
-    <w:p>
-      <w:pPr>
-        <w:numPr>
-          <w:ilvl w:val="0"/>
-          <w:numId w:val="9"/>
-        </w:numPr>
-        <w:spacing w:before="240" w:line="360" w:lineRule="auto"/>
-        <w:jc w:val="left"/>
-        <w:rPr>
-          <w:rFonts w:ascii="Arial" w:hAnsi="Arial" w:cs="Arial"/>
-        </w:rPr>
-      </w:pPr>
-      <w:r>
-        <w:rPr>
-          <w:rFonts w:ascii="Arial" w:hAnsi="Arial" w:cs="Arial"/>
-          <w:b/>
-        </w:rPr>
-        <w:t>Tarea 1:</w:t>
-      </w:r>
-      <w:r>
-        <w:rPr>
-          <w:rFonts w:ascii="Arial" w:hAnsi="Arial" w:cs="Arial"/>
-        </w:rPr>
-        <w:t xml:space="preserve"> Desarrollo de procesos ETL con Cloud </w:t>
-      </w:r>
-      <w:proofErr w:type="spellStart"/>
-      <w:r>
-        <w:rPr>
-          <w:rFonts w:ascii="Arial" w:hAnsi="Arial" w:cs="Arial"/>
-        </w:rPr>
-        <w:t>D</w:t>
-      </w:r>
-      <w:r>
-        <w:rPr>
-          <w:rFonts w:ascii="Arial" w:hAnsi="Arial" w:cs="Arial"/>
-        </w:rPr>
-        <w:t>ataform</w:t>
-      </w:r>
-      <w:proofErr w:type="spellEnd"/>
-      <w:r>
-        <w:rPr>
-          <w:rFonts w:ascii="Arial" w:hAnsi="Arial" w:cs="Arial"/>
-        </w:rPr>
-        <w:t>/</w:t>
-      </w:r>
-      <w:proofErr w:type="spellStart"/>
-      <w:r>
-        <w:rPr>
-          <w:rFonts w:ascii="Arial" w:hAnsi="Arial" w:cs="Arial"/>
-        </w:rPr>
-        <w:t>CloudRun</w:t>
-      </w:r>
-      <w:proofErr w:type="spellEnd"/>
-    </w:p>
-    <w:p>
-      <w:pPr>
-        <w:numPr>
-          <w:ilvl w:val="0"/>
-          <w:numId w:val="9"/>
-        </w:numPr>
-        <w:spacing w:line="360" w:lineRule="auto"/>
-        <w:jc w:val="left"/>
-        <w:rPr>
-          <w:rFonts w:ascii="Arial" w:hAnsi="Arial" w:cs="Arial"/>
-        </w:rPr>
-      </w:pPr>
-      <w:r>
-        <w:rPr>
-          <w:rFonts w:ascii="Arial" w:hAnsi="Arial" w:cs="Arial"/>
-          <w:b/>
-        </w:rPr>
-        <w:t>Tarea 2:</w:t>
-      </w:r>
-      <w:r>
-        <w:rPr>
-          <w:rFonts w:ascii="Arial" w:hAnsi="Arial" w:cs="Arial"/>
-        </w:rPr>
-        <w:t xml:space="preserve"> Creación de tablas en </w:t>
-      </w:r>
-      <w:proofErr w:type="spellStart"/>
-      <w:r>
-        <w:rPr>
-          <w:rFonts w:ascii="Arial" w:hAnsi="Arial" w:cs="Arial"/>
-        </w:rPr>
-        <w:t>BigQuery</w:t>
-      </w:r>
-      <w:proofErr w:type="spellEnd"/>
-      <w:r>
-        <w:rPr>
-          <w:rFonts w:ascii="Arial" w:hAnsi="Arial" w:cs="Arial"/>
-        </w:rPr>
-        <w:t xml:space="preserve"> (Bronce y Plata).</w:t>
-      </w:r>
-    </w:p>
-    <w:p>
-      <w:pPr>
-        <w:numPr>
-          <w:ilvl w:val="0"/>
-          <w:numId w:val="9"/>
-        </w:numPr>
-        <w:spacing w:after="240" w:line="360" w:lineRule="auto"/>
-        <w:jc w:val="left"/>
-        <w:rPr>
-          <w:rFonts w:ascii="Arial" w:hAnsi="Arial" w:cs="Arial"/>
-        </w:rPr>
-      </w:pPr>
-      <w:r>
-        <w:rPr>
-          <w:rFonts w:ascii="Arial" w:hAnsi="Arial" w:cs="Arial"/>
-          <w:b/>
-        </w:rPr>
-        <w:t>Tarea 3:</w:t>
-      </w:r>
-      <w:r>
-        <w:rPr>
-          <w:rFonts w:ascii="Arial" w:hAnsi="Arial" w:cs="Arial"/>
-        </w:rPr>
-        <w:t xml:space="preserve"> Implementación de Cloud </w:t>
-      </w:r>
-      <w:proofErr w:type="spellStart"/>
-      <w:r>
-        <w:rPr>
-          <w:rFonts w:ascii="Arial" w:hAnsi="Arial" w:cs="Arial"/>
-        </w:rPr>
-        <w:t>Functions</w:t>
-      </w:r>
-      <w:proofErr w:type="spellEnd"/>
-      <w:r>
-        <w:rPr>
-          <w:rFonts w:ascii="Arial" w:hAnsi="Arial" w:cs="Arial"/>
-        </w:rPr>
-        <w:t xml:space="preserve"> para automatización.</w:t>
-      </w:r>
-    </w:p>
-    <w:p>
-      <w:pPr>
-        <w:spacing w:before="240" w:after="240" w:line="360" w:lineRule="auto"/>
-        <w:rPr>
-          <w:rFonts w:ascii="Arial" w:hAnsi="Arial" w:cs="Arial"/>
-          <w:b/>
-        </w:rPr>
-      </w:pPr>
-    </w:p>
-    <w:p>
-      <w:pPr>
-        <w:spacing w:before="240" w:after="240" w:line="360" w:lineRule="auto"/>
-        <w:rPr>
-          <w:rFonts w:ascii="Arial" w:hAnsi="Arial" w:cs="Arial"/>
-          <w:b/>
-        </w:rPr>
-      </w:pPr>
-      <w:r>
-        <w:rPr>
-          <w:rFonts w:ascii="Arial" w:hAnsi="Arial" w:cs="Arial"/>
-          <w:b/>
-        </w:rPr>
-        <w:t>Sprint 3:</w:t>
-      </w:r>
-    </w:p>
-    <w:p>
-      <w:pPr>
-        <w:numPr>
-          <w:ilvl w:val="0"/>
-          <w:numId w:val="11"/>
-        </w:numPr>
-        <w:spacing w:before="240" w:line="360" w:lineRule="auto"/>
-        <w:jc w:val="left"/>
-        <w:rPr>
-          <w:rFonts w:ascii="Arial" w:hAnsi="Arial" w:cs="Arial"/>
-        </w:rPr>
-      </w:pPr>
-      <w:r>
-        <w:rPr>
-          <w:rFonts w:ascii="Arial" w:hAnsi="Arial" w:cs="Arial"/>
-          <w:b/>
-        </w:rPr>
-        <w:t>Tarea 1:</w:t>
-      </w:r>
-      <w:r>
-        <w:rPr>
-          <w:rFonts w:ascii="Arial" w:hAnsi="Arial" w:cs="Arial"/>
-        </w:rPr>
-        <w:t xml:space="preserve"> Modelado de datos (Capa Gold).</w:t>
-      </w:r>
-    </w:p>
-    <w:p>
-      <w:pPr>
-        <w:numPr>
-          <w:ilvl w:val="0"/>
-          <w:numId w:val="11"/>
-        </w:numPr>
-        <w:spacing w:line="360" w:lineRule="auto"/>
-        <w:jc w:val="left"/>
-        <w:rPr>
-          <w:rFonts w:ascii="Arial" w:hAnsi="Arial" w:cs="Arial"/>
-        </w:rPr>
-      </w:pPr>
-      <w:r>
-        <w:rPr>
-          <w:rFonts w:ascii="Arial" w:hAnsi="Arial" w:cs="Arial"/>
-          <w:b/>
-        </w:rPr>
-        <w:t>Tarea 2:</w:t>
-      </w:r>
-      <w:r>
-        <w:rPr>
-          <w:rFonts w:ascii="Arial" w:hAnsi="Arial" w:cs="Arial"/>
-        </w:rPr>
-        <w:t xml:space="preserve"> Implementación de AI/ML para análisis predictivo.</w:t>
-      </w:r>
-    </w:p>
-    <w:p>
-      <w:pPr>
-        <w:numPr>
-          <w:ilvl w:val="0"/>
-          <w:numId w:val="11"/>
-        </w:numPr>
-        <w:spacing w:after="240" w:line="360" w:lineRule="auto"/>
-        <w:jc w:val="left"/>
-        <w:rPr>
-          <w:rFonts w:ascii="Arial" w:hAnsi="Arial" w:cs="Arial"/>
-        </w:rPr>
-      </w:pPr>
-      <w:r>
-        <w:rPr>
-          <w:rFonts w:ascii="Arial" w:hAnsi="Arial" w:cs="Arial"/>
-          <w:b/>
-        </w:rPr>
-        <w:t>Tarea 3:</w:t>
-      </w:r>
-      <w:r>
-        <w:rPr>
-          <w:rFonts w:ascii="Arial" w:hAnsi="Arial" w:cs="Arial"/>
-        </w:rPr>
-        <w:t xml:space="preserve"> Integración con </w:t>
-      </w:r>
-      <w:proofErr w:type="spellStart"/>
-      <w:r>
-        <w:rPr>
-          <w:rFonts w:ascii="Arial" w:hAnsi="Arial" w:cs="Arial"/>
-        </w:rPr>
-        <w:t>Looker</w:t>
-      </w:r>
-      <w:proofErr w:type="spellEnd"/>
-      <w:r>
-        <w:rPr>
-          <w:rFonts w:ascii="Arial" w:hAnsi="Arial" w:cs="Arial"/>
-        </w:rPr>
-        <w:t xml:space="preserve"> Studio.</w:t>
-      </w:r>
-    </w:p>
-    <w:p>
-      <w:pPr>
-        <w:spacing w:before="240" w:after="240" w:line="360" w:lineRule="auto"/>
-        <w:rPr>
-          <w:rFonts w:ascii="Arial" w:hAnsi="Arial" w:cs="Arial"/>
-          <w:b/>
-        </w:rPr>
-      </w:pPr>
-    </w:p>
-    <w:p>
-      <w:pPr>
-        <w:spacing w:before="240" w:after="240" w:line="360" w:lineRule="auto"/>
-        <w:rPr>
-          <w:rFonts w:ascii="Arial" w:hAnsi="Arial" w:cs="Arial"/>
-          <w:b/>
-        </w:rPr>
-      </w:pPr>
-      <w:r>
-        <w:rPr>
-          <w:rFonts w:ascii="Arial" w:hAnsi="Arial" w:cs="Arial"/>
-          <w:b/>
-        </w:rPr>
-        <w:lastRenderedPageBreak/>
-        <w:t>Sprint 4:</w:t>
-      </w:r>
-    </w:p>
-    <w:p>
-      <w:pPr>
-        <w:numPr>
-          <w:ilvl w:val="0"/>
-          <w:numId w:val="6"/>
-        </w:numPr>
-        <w:spacing w:before="240" w:line="360" w:lineRule="auto"/>
-        <w:jc w:val="left"/>
-        <w:rPr>
-          <w:rFonts w:ascii="Arial" w:hAnsi="Arial" w:cs="Arial"/>
-        </w:rPr>
-      </w:pPr>
-      <w:r>
-        <w:rPr>
-          <w:rFonts w:ascii="Arial" w:hAnsi="Arial" w:cs="Arial"/>
-          <w:b/>
-        </w:rPr>
-        <w:t>Tarea 1:</w:t>
-      </w:r>
-      <w:r>
-        <w:rPr>
-          <w:rFonts w:ascii="Arial" w:hAnsi="Arial" w:cs="Arial"/>
-        </w:rPr>
-        <w:t xml:space="preserve"> Pruebas de carga y rendimiento.</w:t>
-      </w:r>
-    </w:p>
-    <w:p>
-      <w:pPr>
-        <w:numPr>
-          <w:ilvl w:val="0"/>
-          <w:numId w:val="6"/>
-        </w:numPr>
-        <w:spacing w:line="360" w:lineRule="auto"/>
-        <w:jc w:val="left"/>
-        <w:rPr>
-          <w:rFonts w:ascii="Arial" w:hAnsi="Arial" w:cs="Arial"/>
-        </w:rPr>
-      </w:pPr>
-      <w:r>
-        <w:rPr>
-          <w:rFonts w:ascii="Arial" w:hAnsi="Arial" w:cs="Arial"/>
-          <w:b/>
-        </w:rPr>
-        <w:t>Tarea 2:</w:t>
-      </w:r>
-      <w:r>
-        <w:rPr>
-          <w:rFonts w:ascii="Arial" w:hAnsi="Arial" w:cs="Arial"/>
-        </w:rPr>
-        <w:t xml:space="preserve"> Optimización de procesos.</w:t>
-      </w:r>
-    </w:p>
-    <w:p>
-      <w:pPr>
-        <w:numPr>
-          <w:ilvl w:val="0"/>
-          <w:numId w:val="6"/>
-        </w:numPr>
-        <w:spacing w:after="240" w:line="360" w:lineRule="auto"/>
-        <w:jc w:val="left"/>
-        <w:rPr>
-          <w:rFonts w:ascii="Arial" w:hAnsi="Arial" w:cs="Arial"/>
-        </w:rPr>
-      </w:pPr>
-      <w:r>
-        <w:rPr>
-          <w:rFonts w:ascii="Arial" w:hAnsi="Arial" w:cs="Arial"/>
-          <w:b/>
-        </w:rPr>
-        <w:t>Tarea 3:</w:t>
-      </w:r>
-      <w:r>
-        <w:rPr>
-          <w:rFonts w:ascii="Arial" w:hAnsi="Arial" w:cs="Arial"/>
-        </w:rPr>
-        <w:t xml:space="preserve"> Implementación de notificaciones con Pub/Sub.</w:t>
-      </w:r>
-    </w:p>
-    <w:p>
-      <w:pPr>
-        <w:spacing w:before="240" w:after="240" w:line="360" w:lineRule="auto"/>
-        <w:rPr>
-          <w:rFonts w:ascii="Arial" w:hAnsi="Arial" w:cs="Arial"/>
-          <w:b/>
-        </w:rPr>
-      </w:pPr>
-      <w:r>
-        <w:rPr>
-          <w:rFonts w:ascii="Arial" w:hAnsi="Arial" w:cs="Arial"/>
-          <w:b/>
-        </w:rPr>
-        <w:t>Sprint 5:</w:t>
-      </w:r>
-    </w:p>
-    <w:p>
-      <w:pPr>
-        <w:numPr>
-          <w:ilvl w:val="0"/>
-          <w:numId w:val="2"/>
-        </w:numPr>
-        <w:spacing w:before="240" w:line="360" w:lineRule="auto"/>
-        <w:jc w:val="left"/>
-        <w:rPr>
-          <w:rFonts w:ascii="Arial" w:hAnsi="Arial" w:cs="Arial"/>
-        </w:rPr>
-      </w:pPr>
-      <w:r>
-        <w:rPr>
-          <w:rFonts w:ascii="Arial" w:hAnsi="Arial" w:cs="Arial"/>
-          <w:b/>
-        </w:rPr>
-        <w:t>Tarea 1:</w:t>
-      </w:r>
-      <w:r>
-        <w:rPr>
-          <w:rFonts w:ascii="Arial" w:hAnsi="Arial" w:cs="Arial"/>
-        </w:rPr>
-        <w:t xml:space="preserve"> Preparación para la entrega.</w:t>
-      </w:r>
+          <w:sz w:val="24"/>
+          <w:szCs w:val="24"/>
+        </w:rPr>
+      </w:pPr>
     </w:p>
     <w:p>
       <w:pPr>
@@ -10040,92 +10295,18 @@
         <w:jc w:val="left"/>
         <w:rPr>
           <w:rFonts w:ascii="Arial" w:hAnsi="Arial" w:cs="Arial"/>
+          <w:sz w:val="24"/>
+          <w:szCs w:val="24"/>
         </w:rPr>
       </w:pPr>
       <w:r>
         <w:rPr>
           <w:rFonts w:ascii="Arial" w:hAnsi="Arial" w:cs="Arial"/>
-          <w:b/>
-        </w:rPr>
-        <w:t>Tarea 2:</w:t>
+          <w:sz w:val="24"/>
+          <w:szCs w:val="24"/>
+        </w:rPr>
+        <w:t>Toma de requerimientos</w:t>
       </w:r>
-      <w:r>
-        <w:rPr>
-          <w:rFonts w:ascii="Arial" w:hAnsi="Arial" w:cs="Arial"/>
-        </w:rPr>
-        <w:t xml:space="preserve"> Documentación y presentaciones.</w:t>
-      </w:r>
-    </w:p>
-    <w:p>
-      <w:pPr>
-        <w:numPr>
-          <w:ilvl w:val="0"/>
-          <w:numId w:val="2"/>
-        </w:numPr>
-        <w:spacing w:after="240" w:line="360" w:lineRule="auto"/>
-        <w:jc w:val="left"/>
-        <w:rPr>
-          <w:rFonts w:ascii="Arial" w:hAnsi="Arial" w:cs="Arial"/>
-        </w:rPr>
-      </w:pPr>
-      <w:r>
-        <w:rPr>
-          <w:rFonts w:ascii="Arial" w:hAnsi="Arial" w:cs="Arial"/>
-          <w:b/>
-        </w:rPr>
-        <w:t>Tarea 3:</w:t>
-      </w:r>
-      <w:r>
-        <w:rPr>
-          <w:rFonts w:ascii="Arial" w:hAnsi="Arial" w:cs="Arial"/>
-        </w:rPr>
-        <w:t xml:space="preserve"> Retrospectiva final.</w:t>
-      </w:r>
-    </w:p>
-    <w:p>
-      <w:pPr>
-        <w:spacing w:before="240" w:after="240" w:line="360" w:lineRule="auto"/>
-        <w:jc w:val="left"/>
-        <w:rPr>
-          <w:rFonts w:ascii="Arial" w:hAnsi="Arial" w:cs="Arial"/>
-        </w:rPr>
-      </w:pPr>
-    </w:p>
-    <w:p>
-      <w:pPr>
-        <w:spacing w:before="240" w:after="240" w:line="360" w:lineRule="auto"/>
-        <w:jc w:val="left"/>
-        <w:rPr>
-          <w:rFonts w:ascii="Arial" w:hAnsi="Arial" w:cs="Arial"/>
-        </w:rPr>
-      </w:pPr>
-    </w:p>
-    <w:p>
-      <w:pPr>
-        <w:pStyle w:val="Ttulo1"/>
-        <w:spacing w:before="240" w:after="240" w:line="360" w:lineRule="auto"/>
-        <w:jc w:val="left"/>
-        <w:rPr>
-          <w:rFonts w:ascii="Arial" w:hAnsi="Arial" w:cs="Arial"/>
-        </w:rPr>
-      </w:pPr>
-      <w:bookmarkStart w:id="9" w:name="_heading=h.3pwm227i5enk" w:colFirst="0" w:colLast="0"/>
-      <w:bookmarkEnd w:id="9"/>
-      <w:r>
-        <w:rPr>
-          <w:rFonts w:ascii="Arial" w:hAnsi="Arial" w:cs="Arial"/>
-        </w:rPr>
-        <w:t>Propuesta de evidencias que darán cuenta del logro de las actividades</w:t>
-      </w:r>
-    </w:p>
-    <w:p>
-      <w:pPr>
-        <w:spacing w:line="360" w:lineRule="auto"/>
-        <w:jc w:val="left"/>
-        <w:rPr>
-          <w:rFonts w:ascii="Arial" w:hAnsi="Arial" w:cs="Arial"/>
-        </w:rPr>
-      </w:pPr>
     </w:p>
     <w:p>
       <w:pPr>
@@ -10137,13 +10318,33 @@
         <w:jc w:val="left"/>
         <w:rPr>
           <w:rFonts w:ascii="Arial" w:hAnsi="Arial" w:cs="Arial"/>
+          <w:sz w:val="24"/>
+          <w:szCs w:val="24"/>
         </w:rPr>
       </w:pPr>
       <w:r>
         <w:rPr>
           <w:rFonts w:ascii="Arial" w:hAnsi="Arial" w:cs="Arial"/>
-        </w:rPr>
-        <w:t>Toma de requerimientos</w:t>
+          <w:sz w:val="24"/>
+          <w:szCs w:val="24"/>
+        </w:rPr>
+        <w:t>Pipeline en Modelo medall</w:t>
+      </w:r>
+      <w:r>
+        <w:rPr>
+          <w:rFonts w:ascii="Arial" w:hAnsi="Arial" w:cs="Arial"/>
+          <w:sz w:val="24"/>
+          <w:szCs w:val="24"/>
+        </w:rPr>
+        <w:t>ó</w:t>
+      </w:r>
+      <w:r>
+        <w:rPr>
+          <w:rFonts w:ascii="Arial" w:hAnsi="Arial" w:cs="Arial"/>
+          <w:sz w:val="24"/>
+          <w:szCs w:val="24"/>
+        </w:rPr>
+        <w:t>n</w:t>
       </w:r>
     </w:p>
     <w:p>
@@ -10156,25 +10357,17 @@
         <w:jc w:val="left"/>
         <w:rPr>
           <w:rFonts w:ascii="Arial" w:hAnsi="Arial" w:cs="Arial"/>
+          <w:sz w:val="24"/>
+          <w:szCs w:val="24"/>
         </w:rPr>
       </w:pPr>
       <w:r>
         <w:rPr>
           <w:rFonts w:ascii="Arial" w:hAnsi="Arial" w:cs="Arial"/>
-        </w:rPr>
-        <w:t>Pipeline en Modelo medall</w:t>
-      </w:r>
-      <w:r>
-        <w:rPr>
-          <w:rFonts w:ascii="Arial" w:hAnsi="Arial" w:cs="Arial"/>
-        </w:rPr>
-        <w:t>ó</w:t>
-      </w:r>
-      <w:r>
-        <w:rPr>
-          <w:rFonts w:ascii="Arial" w:hAnsi="Arial" w:cs="Arial"/>
-        </w:rPr>
-        <w:t>n</w:t>
+          <w:sz w:val="24"/>
+          <w:szCs w:val="24"/>
+        </w:rPr>
+        <w:t>Implementación de modelos Estrella</w:t>
       </w:r>
     </w:p>
     <w:p>
@@ -10187,13 +10380,17 @@
         <w:jc w:val="left"/>
         <w:rPr>
           <w:rFonts w:ascii="Arial" w:hAnsi="Arial" w:cs="Arial"/>
+          <w:sz w:val="24"/>
+          <w:szCs w:val="24"/>
         </w:rPr>
       </w:pPr>
       <w:r>
         <w:rPr>
           <w:rFonts w:ascii="Arial" w:hAnsi="Arial" w:cs="Arial"/>
-        </w:rPr>
-        <w:t>Implementación de modelos Estrella</w:t>
+          <w:sz w:val="24"/>
+          <w:szCs w:val="24"/>
+        </w:rPr>
+        <w:t>Entrenamiento de modelos de ML</w:t>
       </w:r>
     </w:p>
     <w:p>
@@ -10206,13 +10403,17 @@
         <w:jc w:val="left"/>
         <w:rPr>
           <w:rFonts w:ascii="Arial" w:hAnsi="Arial" w:cs="Arial"/>
+          <w:sz w:val="24"/>
+          <w:szCs w:val="24"/>
         </w:rPr>
       </w:pPr>
       <w:r>
         <w:rPr>
           <w:rFonts w:ascii="Arial" w:hAnsi="Arial" w:cs="Arial"/>
-        </w:rPr>
-        <w:t>Entrenamiento de modelos de ML</w:t>
+          <w:sz w:val="24"/>
+          <w:szCs w:val="24"/>
+        </w:rPr>
+        <w:t>Puesta en marcha de modelos ML</w:t>
       </w:r>
     </w:p>
     <w:p>
@@ -10225,30 +10426,15 @@
         <w:jc w:val="left"/>
         <w:rPr>
           <w:rFonts w:ascii="Arial" w:hAnsi="Arial" w:cs="Arial"/>
+          <w:sz w:val="24"/>
+          <w:szCs w:val="24"/>
         </w:rPr>
       </w:pPr>
       <w:r>
         <w:rPr>
           <w:rFonts w:ascii="Arial" w:hAnsi="Arial" w:cs="Arial"/>
-        </w:rPr>
-        <w:t>Puesta en marcha de modelos ML</w:t>
-      </w:r>
-    </w:p>
-    <w:p>
-      <w:pPr>
-        <w:numPr>
-          <w:ilvl w:val="0"/>
-          <w:numId w:val="2"/>
-        </w:numPr>
-        <w:spacing w:line="360" w:lineRule="auto"/>
-        <w:jc w:val="left"/>
-        <w:rPr>
-          <w:rFonts w:ascii="Arial" w:hAnsi="Arial" w:cs="Arial"/>
-        </w:rPr>
-      </w:pPr>
-      <w:r>
-        <w:rPr>
-          <w:rFonts w:ascii="Arial" w:hAnsi="Arial" w:cs="Arial"/>
+          <w:sz w:val="24"/>
+          <w:szCs w:val="24"/>
         </w:rPr>
         <w:t xml:space="preserve">Carga de </w:t>
       </w:r>
@@ -10256,6 +10442,8 @@
       <w:r>
         <w:rPr>
           <w:rFonts w:ascii="Arial" w:hAnsi="Arial" w:cs="Arial"/>
+          <w:sz w:val="24"/>
+          <w:szCs w:val="24"/>
         </w:rPr>
         <w:t>Dashboards</w:t>
       </w:r>
@@ -10263,6 +10451,8 @@
       <w:r>
         <w:rPr>
           <w:rFonts w:ascii="Arial" w:hAnsi="Arial" w:cs="Arial"/>
+          <w:sz w:val="24"/>
+          <w:szCs w:val="24"/>
         </w:rPr>
         <w:t xml:space="preserve"> e informes en </w:t>
       </w:r>
@@ -10270,6 +10460,8 @@
       <w:r>
         <w:rPr>
           <w:rFonts w:ascii="Arial" w:hAnsi="Arial" w:cs="Arial"/>
+          <w:sz w:val="24"/>
+          <w:szCs w:val="24"/>
         </w:rPr>
         <w:t>Looker</w:t>
       </w:r>
@@ -10280,6 +10472,8 @@
         <w:spacing w:line="360" w:lineRule="auto"/>
         <w:rPr>
           <w:rFonts w:ascii="Arial" w:hAnsi="Arial" w:cs="Arial"/>
+          <w:sz w:val="24"/>
+          <w:szCs w:val="24"/>
         </w:rPr>
       </w:pPr>
     </w:p>
@@ -10288,11 +10482,15 @@
         <w:spacing w:line="360" w:lineRule="auto"/>
         <w:rPr>
           <w:rFonts w:ascii="Arial" w:hAnsi="Arial" w:cs="Arial"/>
+          <w:sz w:val="24"/>
+          <w:szCs w:val="24"/>
         </w:rPr>
       </w:pPr>
       <w:r>
         <w:rPr>
           <w:rFonts w:ascii="Arial" w:hAnsi="Arial" w:cs="Arial"/>
+          <w:sz w:val="24"/>
+          <w:szCs w:val="24"/>
         </w:rPr>
         <w:br w:type="page"/>
       </w:r>
@@ -10302,6 +10500,8 @@
         <w:spacing w:line="360" w:lineRule="auto"/>
         <w:rPr>
           <w:rFonts w:ascii="Arial" w:hAnsi="Arial" w:cs="Arial"/>
+          <w:sz w:val="24"/>
+          <w:szCs w:val="24"/>
         </w:rPr>
       </w:pPr>
     </w:p>
@@ -10311,24 +10511,30 @@
         <w:spacing w:line="360" w:lineRule="auto"/>
         <w:rPr>
           <w:rFonts w:ascii="Arial" w:hAnsi="Arial" w:cs="Arial"/>
+          <w:sz w:val="24"/>
+          <w:szCs w:val="24"/>
           <w:lang w:val="en-US"/>
         </w:rPr>
       </w:pPr>
-      <w:bookmarkStart w:id="10" w:name="_heading=h.j3njkwbaa4h0" w:colFirst="0" w:colLast="0"/>
-      <w:bookmarkEnd w:id="10"/>
+      <w:bookmarkStart w:id="10" w:name="_Toc177164328"/>
       <w:r>
         <w:rPr>
           <w:rFonts w:ascii="Arial" w:hAnsi="Arial" w:cs="Arial"/>
+          <w:sz w:val="24"/>
+          <w:szCs w:val="24"/>
           <w:lang w:val="en-US"/>
         </w:rPr>
         <w:t>Conclusion</w:t>
       </w:r>
+      <w:bookmarkEnd w:id="10"/>
     </w:p>
     <w:p>
       <w:pPr>
         <w:spacing w:line="360" w:lineRule="auto"/>
         <w:rPr>
           <w:rFonts w:ascii="Arial" w:hAnsi="Arial" w:cs="Arial"/>
+          <w:sz w:val="24"/>
+          <w:szCs w:val="24"/>
           <w:lang w:val="en-US"/>
         </w:rPr>
       </w:pPr>
@@ -10338,12 +10544,16 @@
         <w:spacing w:line="360" w:lineRule="auto"/>
         <w:rPr>
           <w:rFonts w:ascii="Arial" w:hAnsi="Arial" w:cs="Arial"/>
+          <w:sz w:val="24"/>
+          <w:szCs w:val="24"/>
           <w:lang w:val="en-US"/>
         </w:rPr>
       </w:pPr>
       <w:r>
         <w:rPr>
           <w:rFonts w:ascii="Arial" w:hAnsi="Arial" w:cs="Arial"/>
+          <w:sz w:val="24"/>
+          <w:szCs w:val="24"/>
           <w:lang w:val="en-US"/>
         </w:rPr>
         <w:t xml:space="preserve">The implementation of the </w:t>
@@ -10351,6 +10561,8 @@
       <w:r>
         <w:rPr>
           <w:rFonts w:ascii="Arial" w:hAnsi="Arial" w:cs="Arial"/>
+          <w:sz w:val="24"/>
+          <w:szCs w:val="24"/>
           <w:lang w:val="en-US"/>
         </w:rPr>
         <w:t>Data Warehouse</w:t>
@@ -10358,6 +10570,8 @@
       <w:r>
         <w:rPr>
           <w:rFonts w:ascii="Arial" w:hAnsi="Arial" w:cs="Arial"/>
+          <w:sz w:val="24"/>
+          <w:szCs w:val="24"/>
           <w:lang w:val="en-US"/>
         </w:rPr>
         <w:t xml:space="preserve"> has demonstrated significant potential in improving operational efficiency through cloud technology. By automating key processes, the project not only reduces the manual effort involved in data loading but also accelerates decision-making with real-time dashboards. One key lesson learned was the importance of scalability and security in cloud architecture design. These considerations were critical in ensuring the system's long-term sustainability. This project has enhanced my understanding of how cloud services like GCP can be leveraged to meet modern business needs effectively.</w:t>
@@ -10369,6 +10583,8 @@
         <w:spacing w:line="360" w:lineRule="auto"/>
         <w:rPr>
           <w:rFonts w:ascii="Arial" w:hAnsi="Arial" w:cs="Arial"/>
+          <w:sz w:val="24"/>
+          <w:szCs w:val="24"/>
           <w:lang w:val="en-US"/>
         </w:rPr>
       </w:pPr>
@@ -10381,24 +10597,30 @@
         <w:spacing w:line="360" w:lineRule="auto"/>
         <w:rPr>
           <w:rFonts w:ascii="Arial" w:hAnsi="Arial" w:cs="Arial"/>
+          <w:sz w:val="24"/>
+          <w:szCs w:val="24"/>
           <w:lang w:val="en-US"/>
         </w:rPr>
       </w:pPr>
-      <w:bookmarkStart w:id="12" w:name="_heading=h.telpfgtsv4ki" w:colFirst="0" w:colLast="0"/>
-      <w:bookmarkEnd w:id="12"/>
+      <w:bookmarkStart w:id="12" w:name="_Toc177164329"/>
       <w:r>
         <w:rPr>
           <w:rFonts w:ascii="Arial" w:hAnsi="Arial" w:cs="Arial"/>
+          <w:sz w:val="24"/>
+          <w:szCs w:val="24"/>
           <w:lang w:val="en-US"/>
         </w:rPr>
         <w:t>Reflection</w:t>
       </w:r>
+      <w:bookmarkEnd w:id="12"/>
     </w:p>
     <w:p>
       <w:pPr>
         <w:spacing w:line="360" w:lineRule="auto"/>
         <w:rPr>
           <w:rFonts w:ascii="Arial" w:hAnsi="Arial" w:cs="Arial"/>
+          <w:sz w:val="24"/>
+          <w:szCs w:val="24"/>
           <w:lang w:val="en-US"/>
         </w:rPr>
       </w:pPr>
@@ -10408,12 +10630,16 @@
         <w:spacing w:line="360" w:lineRule="auto"/>
         <w:rPr>
           <w:rFonts w:ascii="Arial" w:hAnsi="Arial" w:cs="Arial"/>
+          <w:sz w:val="24"/>
+          <w:szCs w:val="24"/>
           <w:lang w:val="en-US"/>
         </w:rPr>
       </w:pPr>
       <w:r>
         <w:rPr>
           <w:rFonts w:ascii="Arial" w:hAnsi="Arial" w:cs="Arial"/>
+          <w:sz w:val="24"/>
+          <w:szCs w:val="24"/>
           <w:lang w:val="en-US"/>
         </w:rPr>
         <w:t xml:space="preserve">The </w:t>
@@ -10421,6 +10647,8 @@
       <w:r>
         <w:rPr>
           <w:rFonts w:ascii="Arial" w:hAnsi="Arial" w:cs="Arial"/>
+          <w:sz w:val="24"/>
+          <w:szCs w:val="24"/>
           <w:lang w:val="en-US"/>
         </w:rPr>
         <w:t>Data Warehouse</w:t>
@@ -10428,6 +10656,8 @@
       <w:r>
         <w:rPr>
           <w:rFonts w:ascii="Arial" w:hAnsi="Arial" w:cs="Arial"/>
+          <w:sz w:val="24"/>
+          <w:szCs w:val="24"/>
           <w:lang w:val="en-US"/>
         </w:rPr>
         <w:t xml:space="preserve"> project provided an excellent opportunity to apply advanced cloud computing skills, particularly in the context of business intelligence. Reflecting on the process, one of the main challenges was balancing the need for automation with cost efficiency. GCP offers numerous tools, but it became clear that careful planning is required to avoid unnecessary expenses. Additionally, I found that integrating AI and machine learning models into the architecture opened new possibilities for data-driven decision-making, a factor that will undoubtedly benefit future projects. The project allowed me to see how agile methodologies, especially Scrum, play a vital role in maintaining project momentum and ensuring deliverables align with business goals.</w:t>
@@ -10538,7 +10768,7 @@
         <w:noProof/>
       </w:rPr>
       <mc:AlternateContent>
-        <mc:Choice Requires="wpg">
+        <mc:Choice Requires="wps">
           <w:drawing>
             <wp:anchor distT="0" distB="0" distL="0" distR="0" simplePos="0" relativeHeight="251660288" behindDoc="0" locked="0" layoutInCell="1" hidden="0" allowOverlap="1" wp14:anchorId="168AE643" wp14:editId="69B04E23">
               <wp:simplePos x="0" y="0"/>
@@ -10599,47 +10829,30 @@
             </wp:anchor>
           </w:drawing>
         </mc:Choice>
-        <mc:Fallback xmlns:sl="http://schemas.openxmlformats.org/schemaLibrary/2006/main" xmlns:a="http://schemas.openxmlformats.org/drawingml/2006/main" xmlns:pic="http://schemas.openxmlformats.org/drawingml/2006/picture" xmlns:c="http://schemas.openxmlformats.org/drawingml/2006/chart" xmlns:lc="http://schemas.openxmlformats.org/drawingml/2006/lockedCanvas" xmlns:dgm="http://schemas.openxmlformats.org/drawingml/2006/diagram" xmlns="http://schemas.microsoft.com/office/tasks/2019/documenttasks" xmlns:cr="http://schemas.microsoft.com/office/comments/2020/reactions">
-          <w:drawing>
-            <wp:anchor allowOverlap="1" behindDoc="0" distB="0" distT="0" distL="0" distR="0" hidden="0" layoutInCell="1" locked="0" relativeHeight="0" simplePos="0">
-              <wp:simplePos x="0" y="0"/>
-              <wp:positionH relativeFrom="column">
-                <wp:posOffset>0</wp:posOffset>
-              </wp:positionH>
-              <wp:positionV relativeFrom="paragraph">
-                <wp:posOffset>7035800</wp:posOffset>
-              </wp:positionV>
-              <wp:extent cx="466725" cy="329565"/>
-              <wp:effectExtent b="0" l="0" r="0" t="0"/>
-              <wp:wrapSquare wrapText="bothSides" distB="0" distT="0" distL="0" distR="0"/>
-              <wp:docPr id="42" name="image3.png"/>
-              <a:graphic>
-                <a:graphicData uri="http://schemas.openxmlformats.org/drawingml/2006/picture">
-                  <pic:pic>
-                    <pic:nvPicPr>
-                      <pic:cNvPr id="0" name="image3.png"/>
-                      <pic:cNvPicPr preferRelativeResize="0"/>
-                    </pic:nvPicPr>
-                    <pic:blipFill>
-                      <a:blip r:embed="rId1"/>
-                      <a:srcRect/>
-                      <a:stretch>
-                        <a:fillRect/>
-                      </a:stretch>
-                    </pic:blipFill>
-                    <pic:spPr>
-                      <a:xfrm>
-                        <a:off x="0" y="0"/>
-                        <a:ext cx="466725" cy="329565"/>
-                      </a:xfrm>
-                      <a:prstGeom prst="rect"/>
-                      <a:ln/>
-                    </pic:spPr>
-                  </pic:pic>
-                </a:graphicData>
-              </a:graphic>
-            </wp:anchor>
-          </w:drawing>
+        <mc:Fallback>
+          <w:pict>
+            <v:rect w14:anchorId="168AE643" id="Rectángulo 42" o:spid="_x0000_s1026" style="position:absolute;left:0;text-align:left;margin-left:0;margin-top:554pt;width:36.75pt;height:25.95pt;z-index:251660288;visibility:visible;mso-wrap-style:square;mso-wrap-distance-left:0;mso-wrap-distance-top:0;mso-wrap-distance-right:0;mso-wrap-distance-bottom:0;mso-position-horizontal:absolute;mso-position-horizontal-relative:text;mso-position-vertical:absolute;mso-position-vertical-relative:text;v-text-anchor:bottom" o:gfxdata="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" fillcolor="black [3200]" stroked="f">
+              <v:textbox inset="2.53958mm,1.2694mm,2.53958mm,1.2694mm">
+                <w:txbxContent>
+                  <w:p>
+                    <w:pPr>
+                      <w:jc w:val="right"/>
+                      <w:textDirection w:val="btLr"/>
+                    </w:pPr>
+                    <w:r>
+                      <w:rPr>
+                        <w:rFonts w:ascii="Arial" w:eastAsia="Arial" w:hAnsi="Arial" w:cs="Arial"/>
+                        <w:color w:val="FFFFFF"/>
+                        <w:sz w:val="22"/>
+                      </w:rPr>
+                      <w:t>PAGE   \* MERGEFORMAT8</w:t>
+                    </w:r>
+                  </w:p>
+                </w:txbxContent>
+              </v:textbox>
+              <w10:wrap type="square"/>
+            </v:rect>
+          </w:pict>
         </mc:Fallback>
       </mc:AlternateContent>
     </w:r>
@@ -10799,47 +11012,64 @@
             </wp:anchor>
           </w:drawing>
         </mc:Choice>
-        <mc:Fallback xmlns:sl="http://schemas.openxmlformats.org/schemaLibrary/2006/main" xmlns:a="http://schemas.openxmlformats.org/drawingml/2006/main" xmlns:pic="http://schemas.openxmlformats.org/drawingml/2006/picture" xmlns:c="http://schemas.openxmlformats.org/drawingml/2006/chart" xmlns:lc="http://schemas.openxmlformats.org/drawingml/2006/lockedCanvas" xmlns:dgm="http://schemas.openxmlformats.org/drawingml/2006/diagram" xmlns="http://schemas.microsoft.com/office/tasks/2019/documenttasks" xmlns:cr="http://schemas.microsoft.com/office/comments/2020/reactions">
-          <w:drawing>
-            <wp:anchor allowOverlap="1" behindDoc="0" distB="0" distT="0" distL="0" distR="0" hidden="0" layoutInCell="1" locked="0" relativeHeight="0" simplePos="0">
-              <wp:simplePos x="0" y="0"/>
-              <wp:positionH relativeFrom="column">
-                <wp:posOffset>2311400</wp:posOffset>
-              </wp:positionH>
-              <wp:positionV relativeFrom="paragraph">
-                <wp:posOffset>7048500</wp:posOffset>
-              </wp:positionV>
-              <wp:extent cx="5943600" cy="320040"/>
-              <wp:effectExtent b="0" l="0" r="0" t="0"/>
-              <wp:wrapSquare wrapText="bothSides" distB="0" distT="0" distL="0" distR="0"/>
-              <wp:docPr id="41" name="image2.png"/>
-              <a:graphic>
-                <a:graphicData uri="http://schemas.openxmlformats.org/drawingml/2006/picture">
-                  <pic:pic>
-                    <pic:nvPicPr>
-                      <pic:cNvPr id="0" name="image2.png"/>
-                      <pic:cNvPicPr preferRelativeResize="0"/>
-                    </pic:nvPicPr>
-                    <pic:blipFill>
-                      <a:blip r:embed="rId2"/>
-                      <a:srcRect/>
-                      <a:stretch>
-                        <a:fillRect/>
-                      </a:stretch>
-                    </pic:blipFill>
-                    <pic:spPr>
-                      <a:xfrm>
-                        <a:off x="0" y="0"/>
-                        <a:ext cx="5943600" cy="320040"/>
-                      </a:xfrm>
-                      <a:prstGeom prst="rect"/>
-                      <a:ln/>
-                    </pic:spPr>
-                  </pic:pic>
-                </a:graphicData>
-              </a:graphic>
-            </wp:anchor>
-          </w:drawing>
+        <mc:Fallback>
+          <w:pict>
+            <v:group w14:anchorId="2BB27E97" id="Grupo 41" o:spid="_x0000_s1027" style="position:absolute;left:0;text-align:left;margin-left:182pt;margin-top:555pt;width:468pt;height:25.2pt;z-index:251661312;mso-wrap-distance-left:0;mso-wrap-distance-right:0" coordorigin="23742,36199" coordsize="59436,3200" o:gfxdata="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">
+              <v:group id="Grupo 510517107" o:spid="_x0000_s1028" style="position:absolute;left:23742;top:36199;width:59436;height:3201" coordsize="59626,3238" o:gfxdata="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">
+                <v:rect id="Rectángulo 1195825139" o:spid="_x0000_s1029" style="position:absolute;width:59626;height:3238;visibility:visible;mso-wrap-style:square;v-text-anchor:middle" o:gfxdata="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" filled="f" stroked="f">
+                  <v:textbox inset="2.53958mm,2.53958mm,2.53958mm,2.53958mm">
+                    <w:txbxContent>
+                      <w:p>
+                        <w:pPr>
+                          <w:jc w:val="left"/>
+                          <w:textDirection w:val="btLr"/>
+                        </w:pPr>
+                      </w:p>
+                    </w:txbxContent>
+                  </v:textbox>
+                </v:rect>
+                <v:rect id="Rectángulo 6773009" o:spid="_x0000_s1030" style="position:absolute;left:190;width:59436;height:188;visibility:visible;mso-wrap-style:square;v-text-anchor:middle" o:gfxdata="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" fillcolor="black [3200]" stroked="f">
+                  <v:textbox inset="2.53958mm,2.53958mm,2.53958mm,2.53958mm">
+                    <w:txbxContent>
+                      <w:p>
+                        <w:pPr>
+                          <w:jc w:val="left"/>
+                          <w:textDirection w:val="btLr"/>
+                        </w:pPr>
+                      </w:p>
+                    </w:txbxContent>
+                  </v:textbox>
+                </v:rect>
+                <v:rect id="Rectángulo 1651648932" o:spid="_x0000_s1031" style="position:absolute;top:666;width:59436;height:2572;visibility:visible;mso-wrap-style:square;v-text-anchor:bottom" o:gfxdata="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" filled="f" stroked="f">
+                  <v:textbox inset="2.53958mm,1.2694mm,2.53958mm,0">
+                    <w:txbxContent>
+                      <w:p>
+                        <w:pPr>
+                          <w:jc w:val="right"/>
+                          <w:textDirection w:val="btLr"/>
+                        </w:pPr>
+                        <w:r>
+                          <w:rPr>
+                            <w:rFonts w:ascii="Arial" w:eastAsia="Arial" w:hAnsi="Arial" w:cs="Arial"/>
+                            <w:color w:val="000000"/>
+                            <w:sz w:val="16"/>
+                          </w:rPr>
+                          <w:t>Subdirección de Evaluación de Resultados de Aprendizaje - Subdirección de Diseño Instruccional</w:t>
+                        </w:r>
+                      </w:p>
+                      <w:p>
+                        <w:pPr>
+                          <w:jc w:val="right"/>
+                          <w:textDirection w:val="btLr"/>
+                        </w:pPr>
+                      </w:p>
+                    </w:txbxContent>
+                  </v:textbox>
+                </v:rect>
+              </v:group>
+              <w10:wrap type="square"/>
+            </v:group>
+          </w:pict>
         </mc:Fallback>
       </mc:AlternateContent>
     </w:r>
@@ -13045,6 +13275,7 @@
     <w:name w:val="heading 1"/>
     <w:basedOn w:val="Normal"/>
     <w:next w:val="Normal"/>
+    <w:link w:val="Ttulo1Car"/>
     <w:uiPriority w:val="9"/>
     <w:qFormat/>
     <w:pPr>
@@ -13598,7 +13829,6 @@
     <w:name w:val="Hyperlink"/>
     <w:basedOn w:val="Fuentedeprrafopredeter"/>
     <w:uiPriority w:val="99"/>
-    <w:semiHidden/>
     <w:unhideWhenUsed/>
     <w:rsid w:val="00DE63DA"/>
     <w:rPr>
@@ -13766,6 +13996,54 @@
         <w:right w:w="108" w:type="dxa"/>
       </w:tblCellMar>
     </w:tblPr>
+  </w:style>
+  <w:style w:type="paragraph" w:styleId="TtuloTDC">
+    <w:name w:val="TOC Heading"/>
+    <w:basedOn w:val="Ttulo1"/>
+    <w:next w:val="Normal"/>
+    <w:uiPriority w:val="39"/>
+    <w:unhideWhenUsed/>
+    <w:qFormat/>
+    <w:rsid w:val="009A5CD4"/>
+    <w:pPr>
+      <w:spacing w:before="240" w:line="259" w:lineRule="auto"/>
+      <w:jc w:val="left"/>
+      <w:outlineLvl w:val="9"/>
+    </w:pPr>
+    <w:rPr>
+      <w:rFonts w:asciiTheme="majorHAnsi" w:eastAsiaTheme="majorEastAsia" w:hAnsiTheme="majorHAnsi" w:cstheme="majorBidi"/>
+      <w:b w:val="0"/>
+      <w:color w:val="2E74B5" w:themeColor="accent1" w:themeShade="BF"/>
+      <w:sz w:val="32"/>
+      <w:szCs w:val="32"/>
+      <w:lang w:val="es-CL" w:eastAsia="es-CL"/>
+    </w:rPr>
+  </w:style>
+  <w:style w:type="paragraph" w:styleId="TDC1">
+    <w:name w:val="toc 1"/>
+    <w:basedOn w:val="Normal"/>
+    <w:next w:val="Normal"/>
+    <w:autoRedefine/>
+    <w:uiPriority w:val="39"/>
+    <w:unhideWhenUsed/>
+    <w:rsid w:val="009A5CD4"/>
+    <w:pPr>
+      <w:spacing w:after="100"/>
+    </w:pPr>
+  </w:style>
+  <w:style w:type="character" w:customStyle="1" w:styleId="Ttulo1Car">
+    <w:name w:val="Título 1 Car"/>
+    <w:basedOn w:val="Fuentedeprrafopredeter"/>
+    <w:link w:val="Ttulo1"/>
+    <w:uiPriority w:val="9"/>
+    <w:rsid w:val="003374B2"/>
+    <w:rPr>
+      <w:rFonts w:ascii="Times New Roman" w:eastAsia="Times New Roman" w:hAnsi="Times New Roman" w:cs="Times New Roman"/>
+      <w:b/>
+      <w:sz w:val="20"/>
+      <w:szCs w:val="20"/>
+      <w:lang w:eastAsia="es-ES"/>
+    </w:rPr>
   </w:style>
 </w:styles>
 </file>

</xml_diff>